<commit_message>
#33 sprawozdanie - dzień pierwszy
</commit_message>
<xml_diff>
--- a/sprawozdanie.docx
+++ b/sprawozdanie.docx
@@ -1,6 +1,6 @@
 
 <file path=word/document.xml><?xml version="1.0" encoding="utf-8"?>
-<w:document xmlns:ve="http://schemas.openxmlformats.org/markup-compatibility/2006" xmlns:o="urn:schemas-microsoft-com:office:office" xmlns:r="http://schemas.openxmlformats.org/officeDocument/2006/relationships" xmlns:m="http://schemas.openxmlformats.org/officeDocument/2006/math" xmlns:v="urn:schemas-microsoft-com:vml" xmlns:wp="http://schemas.openxmlformats.org/drawingml/2006/wordprocessingDrawing" xmlns:w10="urn:schemas-microsoft-com:office:word" xmlns:w="http://schemas.openxmlformats.org/wordprocessingml/2006/main" xmlns:wne="http://schemas.microsoft.com/office/word/2006/wordml">
+<w:document xmlns:wpc="http://schemas.microsoft.com/office/word/2010/wordprocessingCanvas" xmlns:cx="http://schemas.microsoft.com/office/drawing/2014/chartex" xmlns:cx1="http://schemas.microsoft.com/office/drawing/2015/9/8/chartex" xmlns:cx2="http://schemas.microsoft.com/office/drawing/2015/10/21/chartex" xmlns:mc="http://schemas.openxmlformats.org/markup-compatibility/2006" xmlns:o="urn:schemas-microsoft-com:office:office" xmlns:r="http://schemas.openxmlformats.org/officeDocument/2006/relationships" xmlns:m="http://schemas.openxmlformats.org/officeDocument/2006/math" xmlns:v="urn:schemas-microsoft-com:vml" xmlns:wp14="http://schemas.microsoft.com/office/word/2010/wordprocessingDrawing" xmlns:wp="http://schemas.openxmlformats.org/drawingml/2006/wordprocessingDrawing" xmlns:w10="urn:schemas-microsoft-com:office:word" xmlns:w="http://schemas.openxmlformats.org/wordprocessingml/2006/main" xmlns:w14="http://schemas.microsoft.com/office/word/2010/wordml" xmlns:w15="http://schemas.microsoft.com/office/word/2012/wordml" xmlns:w16se="http://schemas.microsoft.com/office/word/2015/wordml/symex" xmlns:wpg="http://schemas.microsoft.com/office/word/2010/wordprocessingGroup" xmlns:wpi="http://schemas.microsoft.com/office/word/2010/wordprocessingInk" xmlns:wne="http://schemas.microsoft.com/office/word/2006/wordml" xmlns:wps="http://schemas.microsoft.com/office/word/2010/wordprocessingShape" mc:Ignorable="w14 w15 w16se wp14">
   <w:body>
     <w:p>
       <w:pPr>
@@ -41,7 +41,6 @@
           <w:szCs w:val="48"/>
         </w:rPr>
       </w:pPr>
-      <w:proofErr w:type="gramStart"/>
       <w:r>
         <w:rPr>
           <w:rFonts w:ascii="Arial" w:eastAsia="Times New Roman" w:hAnsi="Arial" w:cs="Arial"/>
@@ -50,18 +49,7 @@
           <w:sz w:val="33"/>
           <w:szCs w:val="33"/>
         </w:rPr>
-        <w:t>na</w:t>
-      </w:r>
-      <w:proofErr w:type="gramEnd"/>
-      <w:r>
-        <w:rPr>
-          <w:rFonts w:ascii="Arial" w:eastAsia="Times New Roman" w:hAnsi="Arial" w:cs="Arial"/>
-          <w:color w:val="000000"/>
-          <w:kern w:val="36"/>
-          <w:sz w:val="33"/>
-          <w:szCs w:val="33"/>
-        </w:rPr>
-        <w:t xml:space="preserve"> Informatyczne Narzędzia Pracy Grupowej</w:t>
+        <w:t>na Informatyczne Narzędzia Pracy Grupowej</w:t>
       </w:r>
     </w:p>
     <w:p>
@@ -310,17 +298,8 @@
           <w:rFonts w:ascii="Times New Roman" w:eastAsia="Times New Roman" w:hAnsi="Times New Roman" w:cs="Times New Roman"/>
           <w:color w:val="000000"/>
         </w:rPr>
-        <w:t xml:space="preserve">Piotr </w:t>
-      </w:r>
-      <w:proofErr w:type="spellStart"/>
-      <w:r>
-        <w:rPr>
-          <w:rFonts w:ascii="Times New Roman" w:eastAsia="Times New Roman" w:hAnsi="Times New Roman" w:cs="Times New Roman"/>
-          <w:color w:val="000000"/>
-        </w:rPr>
-        <w:t>Gołyźniak</w:t>
-      </w:r>
-      <w:proofErr w:type="spellEnd"/>
+        <w:t>Piotr Gołyźniak</w:t>
+      </w:r>
     </w:p>
     <w:p>
       <w:pPr>
@@ -426,7 +405,6 @@
         <w:t xml:space="preserve">dzi pracy grupowej takich jak: </w:t>
       </w:r>
       <w:proofErr w:type="spellStart"/>
-      <w:proofErr w:type="gramStart"/>
       <w:r>
         <w:rPr>
           <w:rFonts w:ascii="Times New Roman" w:eastAsia="Times New Roman" w:hAnsi="Times New Roman" w:cs="Times New Roman"/>
@@ -465,7 +443,6 @@
         <w:t>Tortoise</w:t>
       </w:r>
       <w:proofErr w:type="spellEnd"/>
-      <w:proofErr w:type="gramEnd"/>
       <w:r>
         <w:rPr>
           <w:rFonts w:ascii="Times New Roman" w:eastAsia="Times New Roman" w:hAnsi="Times New Roman" w:cs="Times New Roman"/>
@@ -621,21 +598,12 @@
           <w:color w:val="000000"/>
         </w:rPr>
       </w:pPr>
-      <w:proofErr w:type="gramStart"/>
-      <w:r>
-        <w:rPr>
-          <w:rFonts w:ascii="Times New Roman" w:eastAsia="Times New Roman" w:hAnsi="Times New Roman" w:cs="Times New Roman"/>
-          <w:color w:val="000000"/>
-        </w:rPr>
-        <w:t>gra</w:t>
-      </w:r>
-      <w:proofErr w:type="gramEnd"/>
-      <w:r>
-        <w:rPr>
-          <w:rFonts w:ascii="Times New Roman" w:eastAsia="Times New Roman" w:hAnsi="Times New Roman" w:cs="Times New Roman"/>
-          <w:color w:val="000000"/>
-        </w:rPr>
-        <w:t xml:space="preserve"> komputerowa</w:t>
+      <w:r>
+        <w:rPr>
+          <w:rFonts w:ascii="Times New Roman" w:eastAsia="Times New Roman" w:hAnsi="Times New Roman" w:cs="Times New Roman"/>
+          <w:color w:val="000000"/>
+        </w:rPr>
+        <w:t>gra komputerowa</w:t>
       </w:r>
     </w:p>
     <w:p>
@@ -652,21 +620,12 @@
           <w:color w:val="000000"/>
         </w:rPr>
       </w:pPr>
-      <w:proofErr w:type="gramStart"/>
-      <w:r>
-        <w:rPr>
-          <w:rFonts w:ascii="Times New Roman" w:eastAsia="Times New Roman" w:hAnsi="Times New Roman" w:cs="Times New Roman"/>
-          <w:color w:val="000000"/>
-        </w:rPr>
-        <w:t>oryginalna</w:t>
-      </w:r>
-      <w:proofErr w:type="gramEnd"/>
-      <w:r>
-        <w:rPr>
-          <w:rFonts w:ascii="Times New Roman" w:eastAsia="Times New Roman" w:hAnsi="Times New Roman" w:cs="Times New Roman"/>
-          <w:color w:val="000000"/>
-        </w:rPr>
-        <w:t xml:space="preserve"> nazwa to </w:t>
+      <w:r>
+        <w:rPr>
+          <w:rFonts w:ascii="Times New Roman" w:eastAsia="Times New Roman" w:hAnsi="Times New Roman" w:cs="Times New Roman"/>
+          <w:color w:val="000000"/>
+        </w:rPr>
+        <w:t xml:space="preserve">oryginalna nazwa to </w:t>
       </w:r>
       <w:proofErr w:type="spellStart"/>
       <w:r>
@@ -701,21 +660,12 @@
           <w:color w:val="000000"/>
         </w:rPr>
       </w:pPr>
-      <w:proofErr w:type="gramStart"/>
-      <w:r>
-        <w:rPr>
-          <w:rFonts w:ascii="Times New Roman" w:eastAsia="Times New Roman" w:hAnsi="Times New Roman" w:cs="Times New Roman"/>
-          <w:color w:val="000000"/>
-        </w:rPr>
-        <w:t>polega</w:t>
-      </w:r>
-      <w:proofErr w:type="gramEnd"/>
-      <w:r>
-        <w:rPr>
-          <w:rFonts w:ascii="Times New Roman" w:eastAsia="Times New Roman" w:hAnsi="Times New Roman" w:cs="Times New Roman"/>
-          <w:color w:val="000000"/>
-        </w:rPr>
-        <w:t xml:space="preserve"> na odkrywaniu pól planszy w taki sposób, aby nie trafić na minę</w:t>
+      <w:r>
+        <w:rPr>
+          <w:rFonts w:ascii="Times New Roman" w:eastAsia="Times New Roman" w:hAnsi="Times New Roman" w:cs="Times New Roman"/>
+          <w:color w:val="000000"/>
+        </w:rPr>
+        <w:t>polega na odkrywaniu pól planszy w taki sposób, aby nie trafić na minę</w:t>
       </w:r>
     </w:p>
     <w:p>
@@ -732,21 +682,26 @@
           <w:color w:val="000000"/>
         </w:rPr>
       </w:pPr>
-      <w:proofErr w:type="gramStart"/>
-      <w:r>
-        <w:rPr>
-          <w:rFonts w:ascii="Times New Roman" w:eastAsia="Times New Roman" w:hAnsi="Times New Roman" w:cs="Times New Roman"/>
-          <w:color w:val="000000"/>
-        </w:rPr>
-        <w:t>każde</w:t>
-      </w:r>
-      <w:proofErr w:type="gramEnd"/>
-      <w:r>
-        <w:rPr>
-          <w:rFonts w:ascii="Times New Roman" w:eastAsia="Times New Roman" w:hAnsi="Times New Roman" w:cs="Times New Roman"/>
-          <w:color w:val="000000"/>
-        </w:rPr>
-        <w:t xml:space="preserve"> odkryte pole zawiera informację o liczbie min, z którymi sąsiaduje (08)</w:t>
+      <w:r>
+        <w:rPr>
+          <w:rFonts w:ascii="Times New Roman" w:eastAsia="Times New Roman" w:hAnsi="Times New Roman" w:cs="Times New Roman"/>
+          <w:color w:val="000000"/>
+        </w:rPr>
+        <w:t>każde odkryte pole zawiera informację o liczbie min, z którymi sąsiaduje (0</w:t>
+      </w:r>
+      <w:r>
+        <w:rPr>
+          <w:rFonts w:ascii="Times New Roman" w:eastAsia="Times New Roman" w:hAnsi="Times New Roman" w:cs="Times New Roman"/>
+          <w:color w:val="000000"/>
+        </w:rPr>
+        <w:t>-</w:t>
+      </w:r>
+      <w:r>
+        <w:rPr>
+          <w:rFonts w:ascii="Times New Roman" w:eastAsia="Times New Roman" w:hAnsi="Times New Roman" w:cs="Times New Roman"/>
+          <w:color w:val="000000"/>
+        </w:rPr>
+        <w:t>8)</w:t>
       </w:r>
     </w:p>
     <w:p>
@@ -763,21 +718,12 @@
           <w:color w:val="000000"/>
         </w:rPr>
       </w:pPr>
-      <w:proofErr w:type="gramStart"/>
-      <w:r>
-        <w:rPr>
-          <w:rFonts w:ascii="Times New Roman" w:eastAsia="Times New Roman" w:hAnsi="Times New Roman" w:cs="Times New Roman"/>
-          <w:color w:val="000000"/>
-        </w:rPr>
-        <w:t>nieodkryte</w:t>
-      </w:r>
-      <w:proofErr w:type="gramEnd"/>
-      <w:r>
-        <w:rPr>
-          <w:rFonts w:ascii="Times New Roman" w:eastAsia="Times New Roman" w:hAnsi="Times New Roman" w:cs="Times New Roman"/>
-          <w:color w:val="000000"/>
-        </w:rPr>
-        <w:t xml:space="preserve"> pola można oznaczać flagą (</w:t>
+      <w:r>
+        <w:rPr>
+          <w:rFonts w:ascii="Times New Roman" w:eastAsia="Times New Roman" w:hAnsi="Times New Roman" w:cs="Times New Roman"/>
+          <w:color w:val="000000"/>
+        </w:rPr>
+        <w:t>nieodkryte pola można oznaczać flagą (</w:t>
       </w:r>
       <w:r>
         <w:rPr>
@@ -836,6 +782,250 @@
     <w:p>
       <w:pPr>
         <w:spacing w:after="0" w:line="240" w:lineRule="auto"/>
+        <w:jc w:val="center"/>
+        <w:rPr>
+          <w:rFonts w:ascii="Arial" w:eastAsia="Times New Roman" w:hAnsi="Arial" w:cs="Arial"/>
+          <w:color w:val="000000"/>
+          <w:sz w:val="23"/>
+          <w:szCs w:val="23"/>
+        </w:rPr>
+      </w:pPr>
+    </w:p>
+    <w:p>
+      <w:pPr>
+        <w:spacing w:after="0" w:line="240" w:lineRule="auto"/>
+        <w:jc w:val="center"/>
+        <w:rPr>
+          <w:rFonts w:ascii="Arial" w:eastAsia="Times New Roman" w:hAnsi="Arial" w:cs="Arial"/>
+          <w:color w:val="000000"/>
+          <w:sz w:val="23"/>
+          <w:szCs w:val="23"/>
+        </w:rPr>
+      </w:pPr>
+      <w:r>
+        <w:rPr>
+          <w:rFonts w:ascii="Arial" w:eastAsia="Times New Roman" w:hAnsi="Arial" w:cs="Arial"/>
+          <w:color w:val="000000"/>
+          <w:sz w:val="23"/>
+          <w:szCs w:val="23"/>
+        </w:rPr>
+        <w:t>1.</w:t>
+      </w:r>
+      <w:r>
+        <w:rPr>
+          <w:rFonts w:ascii="Arial" w:eastAsia="Times New Roman" w:hAnsi="Arial" w:cs="Arial"/>
+          <w:color w:val="000000"/>
+          <w:sz w:val="23"/>
+          <w:szCs w:val="23"/>
+        </w:rPr>
+        <w:t>Plansza</w:t>
+      </w:r>
+    </w:p>
+    <w:p>
+      <w:pPr>
+        <w:spacing w:after="0" w:line="240" w:lineRule="auto"/>
+        <w:rPr>
+          <w:rFonts w:ascii="Arial" w:eastAsia="Times New Roman" w:hAnsi="Arial" w:cs="Arial"/>
+          <w:color w:val="000000"/>
+          <w:sz w:val="23"/>
+          <w:szCs w:val="23"/>
+        </w:rPr>
+      </w:pPr>
+    </w:p>
+    <w:p>
+      <w:pPr>
+        <w:spacing w:after="0" w:line="240" w:lineRule="auto"/>
+        <w:ind w:firstLine="708"/>
+        <w:rPr>
+          <w:rFonts w:ascii="Arial" w:eastAsia="Times New Roman" w:hAnsi="Arial" w:cs="Arial"/>
+          <w:color w:val="000000"/>
+          <w:sz w:val="23"/>
+          <w:szCs w:val="23"/>
+        </w:rPr>
+      </w:pPr>
+      <w:r>
+        <w:rPr>
+          <w:rFonts w:ascii="Arial" w:eastAsia="Times New Roman" w:hAnsi="Arial" w:cs="Arial"/>
+          <w:color w:val="000000"/>
+          <w:sz w:val="23"/>
+          <w:szCs w:val="23"/>
+        </w:rPr>
+        <w:t xml:space="preserve">Pierwszy sprint został przez nas zaplanowany tak, aby w ramach pięciu </w:t>
+      </w:r>
+      <w:proofErr w:type="spellStart"/>
+      <w:r>
+        <w:rPr>
+          <w:rFonts w:ascii="Arial" w:eastAsia="Times New Roman" w:hAnsi="Arial" w:cs="Arial"/>
+          <w:color w:val="000000"/>
+          <w:sz w:val="23"/>
+          <w:szCs w:val="23"/>
+        </w:rPr>
+        <w:t>daily</w:t>
+      </w:r>
+      <w:proofErr w:type="spellEnd"/>
+      <w:r>
+        <w:rPr>
+          <w:rFonts w:ascii="Arial" w:eastAsia="Times New Roman" w:hAnsi="Arial" w:cs="Arial"/>
+          <w:color w:val="000000"/>
+          <w:sz w:val="23"/>
+          <w:szCs w:val="23"/>
+        </w:rPr>
+        <w:t xml:space="preserve"> </w:t>
+      </w:r>
+      <w:proofErr w:type="spellStart"/>
+      <w:r>
+        <w:rPr>
+          <w:rFonts w:ascii="Arial" w:eastAsia="Times New Roman" w:hAnsi="Arial" w:cs="Arial"/>
+          <w:color w:val="000000"/>
+          <w:sz w:val="23"/>
+          <w:szCs w:val="23"/>
+        </w:rPr>
+        <w:t>scrumów</w:t>
+      </w:r>
+      <w:proofErr w:type="spellEnd"/>
+      <w:r>
+        <w:rPr>
+          <w:rFonts w:ascii="Arial" w:eastAsia="Times New Roman" w:hAnsi="Arial" w:cs="Arial"/>
+          <w:color w:val="000000"/>
+          <w:sz w:val="23"/>
+          <w:szCs w:val="23"/>
+        </w:rPr>
+        <w:t xml:space="preserve"> napisać kod zawierający prototyp gry. Wyznaczyliśmy pierwszy </w:t>
+      </w:r>
+      <w:proofErr w:type="spellStart"/>
+      <w:r>
+        <w:rPr>
+          <w:rFonts w:ascii="Arial" w:eastAsia="Times New Roman" w:hAnsi="Arial" w:cs="Arial"/>
+          <w:color w:val="000000"/>
+          <w:sz w:val="23"/>
+          <w:szCs w:val="23"/>
+        </w:rPr>
+        <w:t>milestone</w:t>
+      </w:r>
+      <w:proofErr w:type="spellEnd"/>
+      <w:r>
+        <w:rPr>
+          <w:rFonts w:ascii="Arial" w:eastAsia="Times New Roman" w:hAnsi="Arial" w:cs="Arial"/>
+          <w:color w:val="000000"/>
+          <w:sz w:val="23"/>
+          <w:szCs w:val="23"/>
+        </w:rPr>
+        <w:t>: „Plansza”</w:t>
+      </w:r>
+      <w:r>
+        <w:rPr>
+          <w:rFonts w:ascii="Arial" w:eastAsia="Times New Roman" w:hAnsi="Arial" w:cs="Arial"/>
+          <w:color w:val="000000"/>
+          <w:sz w:val="23"/>
+          <w:szCs w:val="23"/>
+        </w:rPr>
+        <w:t xml:space="preserve">, który przypominał nam, że celem ówczesnego sprintu jest stworzenie podstaw, do dalszego rozwoju gry. Wybraliśmy także pierwszego </w:t>
+      </w:r>
+      <w:proofErr w:type="spellStart"/>
+      <w:r>
+        <w:rPr>
+          <w:rFonts w:ascii="Arial" w:eastAsia="Times New Roman" w:hAnsi="Arial" w:cs="Arial"/>
+          <w:color w:val="000000"/>
+          <w:sz w:val="23"/>
+          <w:szCs w:val="23"/>
+        </w:rPr>
+        <w:t>Scrum</w:t>
+      </w:r>
+      <w:proofErr w:type="spellEnd"/>
+      <w:r>
+        <w:rPr>
+          <w:rFonts w:ascii="Arial" w:eastAsia="Times New Roman" w:hAnsi="Arial" w:cs="Arial"/>
+          <w:color w:val="000000"/>
+          <w:sz w:val="23"/>
+          <w:szCs w:val="23"/>
+        </w:rPr>
+        <w:t xml:space="preserve"> Mastera: Piotra. </w:t>
+      </w:r>
+      <w:r>
+        <w:rPr>
+          <w:rFonts w:ascii="Arial" w:eastAsia="Times New Roman" w:hAnsi="Arial" w:cs="Arial"/>
+          <w:color w:val="000000"/>
+          <w:sz w:val="23"/>
+          <w:szCs w:val="23"/>
+        </w:rPr>
+        <w:t xml:space="preserve">Ustaliliśmy, że będziemy korzystać z serwisu github.com w celu stworzenia repozytorium, które umożliwiło nam ogólny dostęp do kodu oraz możliwość jego modyfikacji. </w:t>
+      </w:r>
+    </w:p>
+    <w:p>
+      <w:pPr>
+        <w:spacing w:after="0" w:line="240" w:lineRule="auto"/>
+        <w:rPr>
+          <w:rFonts w:ascii="Arial" w:eastAsia="Times New Roman" w:hAnsi="Arial" w:cs="Arial"/>
+          <w:color w:val="000000"/>
+          <w:sz w:val="23"/>
+          <w:szCs w:val="23"/>
+        </w:rPr>
+      </w:pPr>
+      <w:r>
+        <w:rPr>
+          <w:rFonts w:ascii="Arial" w:eastAsia="Times New Roman" w:hAnsi="Arial" w:cs="Arial"/>
+          <w:color w:val="000000"/>
+          <w:sz w:val="23"/>
+          <w:szCs w:val="23"/>
+        </w:rPr>
+        <w:tab/>
+        <w:t xml:space="preserve">Pierwszy dzień poświęciliśmy na sprawy organizacyjne. Pobraliśmy na nasze komputery system kontroli wersji: Git, oraz nakładę </w:t>
+      </w:r>
+      <w:proofErr w:type="spellStart"/>
+      <w:r>
+        <w:rPr>
+          <w:rFonts w:ascii="Arial" w:eastAsia="Times New Roman" w:hAnsi="Arial" w:cs="Arial"/>
+          <w:color w:val="000000"/>
+          <w:sz w:val="23"/>
+          <w:szCs w:val="23"/>
+        </w:rPr>
+        <w:t>TortoiseGit</w:t>
+      </w:r>
+      <w:proofErr w:type="spellEnd"/>
+      <w:r>
+        <w:rPr>
+          <w:rFonts w:ascii="Arial" w:eastAsia="Times New Roman" w:hAnsi="Arial" w:cs="Arial"/>
+          <w:color w:val="000000"/>
+          <w:sz w:val="23"/>
+          <w:szCs w:val="23"/>
+        </w:rPr>
+        <w:t xml:space="preserve"> umożliwiającą sprawne korzystanie</w:t>
+      </w:r>
+      <w:r>
+        <w:rPr>
+          <w:rFonts w:ascii="Arial" w:eastAsia="Times New Roman" w:hAnsi="Arial" w:cs="Arial"/>
+          <w:color w:val="000000"/>
+          <w:sz w:val="23"/>
+          <w:szCs w:val="23"/>
+        </w:rPr>
+        <w:t xml:space="preserve"> z tego systemu. Tego dnia przeprowadziliśmy także pierwsze </w:t>
+      </w:r>
+      <w:proofErr w:type="spellStart"/>
+      <w:r>
+        <w:rPr>
+          <w:rFonts w:ascii="Arial" w:eastAsia="Times New Roman" w:hAnsi="Arial" w:cs="Arial"/>
+          <w:color w:val="000000"/>
+          <w:sz w:val="23"/>
+          <w:szCs w:val="23"/>
+        </w:rPr>
+        <w:t>commity</w:t>
+      </w:r>
+      <w:proofErr w:type="spellEnd"/>
+      <w:r>
+        <w:rPr>
+          <w:rFonts w:ascii="Arial" w:eastAsia="Times New Roman" w:hAnsi="Arial" w:cs="Arial"/>
+          <w:color w:val="000000"/>
+          <w:sz w:val="23"/>
+          <w:szCs w:val="23"/>
+        </w:rPr>
+        <w:t>, które pozwoliły rozstrzygnąć, czy nasze programy działają prawidłowo. Wyznaczyliśmy także, zadania na najbliższe dni: dokładne zapoznanie się z zasadami działania gry saper, oraz napisanie kodu, pozwalającego stworzenie tablicy dwuwymiarowej.</w:t>
+      </w:r>
+      <w:bookmarkStart w:id="0" w:name="_GoBack"/>
+      <w:bookmarkEnd w:id="0"/>
+    </w:p>
+    <w:p>
+      <w:pPr>
+        <w:spacing w:after="0" w:line="240" w:lineRule="auto"/>
         <w:rPr>
           <w:rFonts w:ascii="Times New Roman" w:eastAsia="Times New Roman" w:hAnsi="Times New Roman" w:cs="Times New Roman"/>
           <w:sz w:val="24"/>
@@ -849,26 +1039,25 @@
           <w:sz w:val="23"/>
           <w:szCs w:val="23"/>
         </w:rPr>
-        <w:t>1.Plansza</w:t>
-      </w:r>
-    </w:p>
-    <w:p>
-      <w:pPr>
-        <w:spacing w:after="0" w:line="240" w:lineRule="auto"/>
-        <w:rPr>
-          <w:rFonts w:ascii="Times New Roman" w:eastAsia="Times New Roman" w:hAnsi="Times New Roman" w:cs="Times New Roman"/>
-          <w:sz w:val="24"/>
-          <w:szCs w:val="24"/>
-        </w:rPr>
-      </w:pPr>
-      <w:r>
-        <w:rPr>
-          <w:rFonts w:ascii="Arial" w:eastAsia="Times New Roman" w:hAnsi="Arial" w:cs="Arial"/>
-          <w:color w:val="000000"/>
-          <w:sz w:val="23"/>
-          <w:szCs w:val="23"/>
-        </w:rPr>
-        <w:t>2.User</w:t>
+        <w:t>2</w:t>
+      </w:r>
+      <w:r>
+        <w:rPr>
+          <w:rFonts w:ascii="Arial" w:eastAsia="Times New Roman" w:hAnsi="Arial" w:cs="Arial"/>
+          <w:color w:val="000000"/>
+          <w:sz w:val="23"/>
+          <w:szCs w:val="23"/>
+        </w:rPr>
+        <w:t>.User</w:t>
+      </w:r>
+      <w:r>
+        <w:rPr>
+          <w:rFonts w:ascii="Arial" w:eastAsia="Times New Roman" w:hAnsi="Arial" w:cs="Arial"/>
+          <w:color w:val="000000"/>
+          <w:sz w:val="23"/>
+          <w:szCs w:val="23"/>
+        </w:rPr>
+        <w:t xml:space="preserve"> </w:t>
       </w:r>
       <w:r>
         <w:rPr>
@@ -1000,8 +1189,8 @@
 </file>
 
 <file path=word/numbering.xml><?xml version="1.0" encoding="utf-8"?>
-<w:numbering xmlns:ve="http://schemas.openxmlformats.org/markup-compatibility/2006" xmlns:o="urn:schemas-microsoft-com:office:office" xmlns:r="http://schemas.openxmlformats.org/officeDocument/2006/relationships" xmlns:m="http://schemas.openxmlformats.org/officeDocument/2006/math" xmlns:v="urn:schemas-microsoft-com:vml" xmlns:wp="http://schemas.openxmlformats.org/drawingml/2006/wordprocessingDrawing" xmlns:w10="urn:schemas-microsoft-com:office:word" xmlns:w="http://schemas.openxmlformats.org/wordprocessingml/2006/main" xmlns:wne="http://schemas.microsoft.com/office/word/2006/wordml">
-  <w:abstractNum w:abstractNumId="0">
+<w:numbering xmlns:wpc="http://schemas.microsoft.com/office/word/2010/wordprocessingCanvas" xmlns:cx="http://schemas.microsoft.com/office/drawing/2014/chartex" xmlns:cx1="http://schemas.microsoft.com/office/drawing/2015/9/8/chartex" xmlns:cx2="http://schemas.microsoft.com/office/drawing/2015/10/21/chartex" xmlns:mc="http://schemas.openxmlformats.org/markup-compatibility/2006" xmlns:o="urn:schemas-microsoft-com:office:office" xmlns:r="http://schemas.openxmlformats.org/officeDocument/2006/relationships" xmlns:m="http://schemas.openxmlformats.org/officeDocument/2006/math" xmlns:v="urn:schemas-microsoft-com:vml" xmlns:wp14="http://schemas.microsoft.com/office/word/2010/wordprocessingDrawing" xmlns:wp="http://schemas.openxmlformats.org/drawingml/2006/wordprocessingDrawing" xmlns:w10="urn:schemas-microsoft-com:office:word" xmlns:w="http://schemas.openxmlformats.org/wordprocessingml/2006/main" xmlns:w14="http://schemas.microsoft.com/office/word/2010/wordml" xmlns:w15="http://schemas.microsoft.com/office/word/2012/wordml" xmlns:w16se="http://schemas.microsoft.com/office/word/2015/wordml/symex" xmlns:wpg="http://schemas.microsoft.com/office/word/2010/wordprocessingGroup" xmlns:wpi="http://schemas.microsoft.com/office/word/2010/wordprocessingInk" xmlns:wne="http://schemas.microsoft.com/office/word/2006/wordml" xmlns:wps="http://schemas.microsoft.com/office/word/2010/wordprocessingShape" mc:Ignorable="w14 w15 w16se wp14">
+  <w:abstractNum w:abstractNumId="0" w15:restartNumberingAfterBreak="0">
     <w:nsid w:val="343E5BCD"/>
     <w:multiLevelType w:val="multilevel"/>
     <w:tmpl w:val="2D687336"/>
@@ -1150,7 +1339,7 @@
       </w:rPr>
     </w:lvl>
   </w:abstractNum>
-  <w:abstractNum w:abstractNumId="1">
+  <w:abstractNum w:abstractNumId="1" w15:restartNumberingAfterBreak="0">
     <w:nsid w:val="5A6E703E"/>
     <w:multiLevelType w:val="multilevel"/>
     <w:tmpl w:val="26109562"/>
@@ -1299,7 +1488,7 @@
       </w:rPr>
     </w:lvl>
   </w:abstractNum>
-  <w:abstractNum w:abstractNumId="2">
+  <w:abstractNum w:abstractNumId="2" w15:restartNumberingAfterBreak="0">
     <w:nsid w:val="7F67782A"/>
     <w:multiLevelType w:val="multilevel"/>
     <w:tmpl w:val="67E2C96E"/>
@@ -1461,7 +1650,7 @@
 </file>
 
 <file path=word/styles.xml><?xml version="1.0" encoding="utf-8"?>
-<w:styles xmlns:r="http://schemas.openxmlformats.org/officeDocument/2006/relationships" xmlns:w="http://schemas.openxmlformats.org/wordprocessingml/2006/main">
+<w:styles xmlns:mc="http://schemas.openxmlformats.org/markup-compatibility/2006" xmlns:r="http://schemas.openxmlformats.org/officeDocument/2006/relationships" xmlns:w="http://schemas.openxmlformats.org/wordprocessingml/2006/main" xmlns:w14="http://schemas.microsoft.com/office/word/2010/wordml" xmlns:w15="http://schemas.microsoft.com/office/word/2012/wordml" xmlns:w16se="http://schemas.microsoft.com/office/word/2015/wordml/symex" mc:Ignorable="w14 w15 w16se">
   <w:docDefaults>
     <w:rPrDefault>
       <w:rPr>
@@ -1477,144 +1666,379 @@
       </w:pPr>
     </w:pPrDefault>
   </w:docDefaults>
-  <w:latentStyles w:defLockedState="0" w:defUIPriority="99" w:defSemiHidden="1" w:defUnhideWhenUsed="1" w:defQFormat="0" w:count="267">
-    <w:lsdException w:name="Normal" w:semiHidden="0" w:uiPriority="0" w:unhideWhenUsed="0" w:qFormat="1"/>
-    <w:lsdException w:name="heading 1" w:semiHidden="0" w:uiPriority="9" w:unhideWhenUsed="0" w:qFormat="1"/>
-    <w:lsdException w:name="heading 2" w:uiPriority="9" w:qFormat="1"/>
-    <w:lsdException w:name="heading 3" w:uiPriority="9" w:qFormat="1"/>
-    <w:lsdException w:name="heading 4" w:uiPriority="9" w:qFormat="1"/>
-    <w:lsdException w:name="heading 5" w:uiPriority="9" w:qFormat="1"/>
-    <w:lsdException w:name="heading 6" w:uiPriority="9" w:qFormat="1"/>
-    <w:lsdException w:name="heading 7" w:uiPriority="9" w:qFormat="1"/>
-    <w:lsdException w:name="heading 8" w:uiPriority="9" w:qFormat="1"/>
-    <w:lsdException w:name="heading 9" w:uiPriority="9" w:qFormat="1"/>
-    <w:lsdException w:name="toc 1" w:uiPriority="39"/>
-    <w:lsdException w:name="toc 2" w:uiPriority="39"/>
-    <w:lsdException w:name="toc 3" w:uiPriority="39"/>
-    <w:lsdException w:name="toc 4" w:uiPriority="39"/>
-    <w:lsdException w:name="toc 5" w:uiPriority="39"/>
-    <w:lsdException w:name="toc 6" w:uiPriority="39"/>
-    <w:lsdException w:name="toc 7" w:uiPriority="39"/>
-    <w:lsdException w:name="toc 8" w:uiPriority="39"/>
-    <w:lsdException w:name="toc 9" w:uiPriority="39"/>
-    <w:lsdException w:name="caption" w:uiPriority="35" w:qFormat="1"/>
-    <w:lsdException w:name="Title" w:semiHidden="0" w:uiPriority="10" w:unhideWhenUsed="0" w:qFormat="1"/>
-    <w:lsdException w:name="Default Paragraph Font" w:uiPriority="1"/>
-    <w:lsdException w:name="Subtitle" w:semiHidden="0" w:uiPriority="11" w:unhideWhenUsed="0" w:qFormat="1"/>
-    <w:lsdException w:name="Strong" w:semiHidden="0" w:uiPriority="22" w:unhideWhenUsed="0" w:qFormat="1"/>
-    <w:lsdException w:name="Emphasis" w:semiHidden="0" w:uiPriority="20" w:unhideWhenUsed="0" w:qFormat="1"/>
-    <w:lsdException w:name="Table Grid" w:semiHidden="0" w:uiPriority="59" w:unhideWhenUsed="0"/>
-    <w:lsdException w:name="Placeholder Text" w:unhideWhenUsed="0"/>
-    <w:lsdException w:name="No Spacing" w:semiHidden="0" w:uiPriority="1" w:unhideWhenUsed="0" w:qFormat="1"/>
-    <w:lsdException w:name="Light Shading" w:semiHidden="0" w:uiPriority="60" w:unhideWhenUsed="0"/>
-    <w:lsdException w:name="Light List" w:semiHidden="0" w:uiPriority="61" w:unhideWhenUsed="0"/>
-    <w:lsdException w:name="Light Grid" w:semiHidden="0" w:uiPriority="62" w:unhideWhenUsed="0"/>
-    <w:lsdException w:name="Medium Shading 1" w:semiHidden="0" w:uiPriority="63" w:unhideWhenUsed="0"/>
-    <w:lsdException w:name="Medium Shading 2" w:semiHidden="0" w:uiPriority="64" w:unhideWhenUsed="0"/>
-    <w:lsdException w:name="Medium List 1" w:semiHidden="0" w:uiPriority="65" w:unhideWhenUsed="0"/>
-    <w:lsdException w:name="Medium List 2" w:semiHidden="0" w:uiPriority="66" w:unhideWhenUsed="0"/>
-    <w:lsdException w:name="Medium Grid 1" w:semiHidden="0" w:uiPriority="67" w:unhideWhenUsed="0"/>
-    <w:lsdException w:name="Medium Grid 2" w:semiHidden="0" w:uiPriority="68" w:unhideWhenUsed="0"/>
-    <w:lsdException w:name="Medium Grid 3" w:semiHidden="0" w:uiPriority="69" w:unhideWhenUsed="0"/>
-    <w:lsdException w:name="Dark List" w:semiHidden="0" w:uiPriority="70" w:unhideWhenUsed="0"/>
-    <w:lsdException w:name="Colorful Shading" w:semiHidden="0" w:uiPriority="71" w:unhideWhenUsed="0"/>
-    <w:lsdException w:name="Colorful List" w:semiHidden="0" w:uiPriority="72" w:unhideWhenUsed="0"/>
-    <w:lsdException w:name="Colorful Grid" w:semiHidden="0" w:uiPriority="73" w:unhideWhenUsed="0"/>
-    <w:lsdException w:name="Light Shading Accent 1" w:semiHidden="0" w:uiPriority="60" w:unhideWhenUsed="0"/>
-    <w:lsdException w:name="Light List Accent 1" w:semiHidden="0" w:uiPriority="61" w:unhideWhenUsed="0"/>
-    <w:lsdException w:name="Light Grid Accent 1" w:semiHidden="0" w:uiPriority="62" w:unhideWhenUsed="0"/>
-    <w:lsdException w:name="Medium Shading 1 Accent 1" w:semiHidden="0" w:uiPriority="63" w:unhideWhenUsed="0"/>
-    <w:lsdException w:name="Medium Shading 2 Accent 1" w:semiHidden="0" w:uiPriority="64" w:unhideWhenUsed="0"/>
-    <w:lsdException w:name="Medium List 1 Accent 1" w:semiHidden="0" w:uiPriority="65" w:unhideWhenUsed="0"/>
-    <w:lsdException w:name="Revision" w:unhideWhenUsed="0"/>
-    <w:lsdException w:name="List Paragraph" w:semiHidden="0" w:uiPriority="34" w:unhideWhenUsed="0" w:qFormat="1"/>
-    <w:lsdException w:name="Quote" w:semiHidden="0" w:uiPriority="29" w:unhideWhenUsed="0" w:qFormat="1"/>
-    <w:lsdException w:name="Intense Quote" w:semiHidden="0" w:uiPriority="30" w:unhideWhenUsed="0" w:qFormat="1"/>
-    <w:lsdException w:name="Medium List 2 Accent 1" w:semiHidden="0" w:uiPriority="66" w:unhideWhenUsed="0"/>
-    <w:lsdException w:name="Medium Grid 1 Accent 1" w:semiHidden="0" w:uiPriority="67" w:unhideWhenUsed="0"/>
-    <w:lsdException w:name="Medium Grid 2 Accent 1" w:semiHidden="0" w:uiPriority="68" w:unhideWhenUsed="0"/>
-    <w:lsdException w:name="Medium Grid 3 Accent 1" w:semiHidden="0" w:uiPriority="69" w:unhideWhenUsed="0"/>
-    <w:lsdException w:name="Dark List Accent 1" w:semiHidden="0" w:uiPriority="70" w:unhideWhenUsed="0"/>
-    <w:lsdException w:name="Colorful Shading Accent 1" w:semiHidden="0" w:uiPriority="71" w:unhideWhenUsed="0"/>
-    <w:lsdException w:name="Colorful List Accent 1" w:semiHidden="0" w:uiPriority="72" w:unhideWhenUsed="0"/>
-    <w:lsdException w:name="Colorful Grid Accent 1" w:semiHidden="0" w:uiPriority="73" w:unhideWhenUsed="0"/>
-    <w:lsdException w:name="Light Shading Accent 2" w:semiHidden="0" w:uiPriority="60" w:unhideWhenUsed="0"/>
-    <w:lsdException w:name="Light List Accent 2" w:semiHidden="0" w:uiPriority="61" w:unhideWhenUsed="0"/>
-    <w:lsdException w:name="Light Grid Accent 2" w:semiHidden="0" w:uiPriority="62" w:unhideWhenUsed="0"/>
-    <w:lsdException w:name="Medium Shading 1 Accent 2" w:semiHidden="0" w:uiPriority="63" w:unhideWhenUsed="0"/>
-    <w:lsdException w:name="Medium Shading 2 Accent 2" w:semiHidden="0" w:uiPriority="64" w:unhideWhenUsed="0"/>
-    <w:lsdException w:name="Medium List 1 Accent 2" w:semiHidden="0" w:uiPriority="65" w:unhideWhenUsed="0"/>
-    <w:lsdException w:name="Medium List 2 Accent 2" w:semiHidden="0" w:uiPriority="66" w:unhideWhenUsed="0"/>
-    <w:lsdException w:name="Medium Grid 1 Accent 2" w:semiHidden="0" w:uiPriority="67" w:unhideWhenUsed="0"/>
-    <w:lsdException w:name="Medium Grid 2 Accent 2" w:semiHidden="0" w:uiPriority="68" w:unhideWhenUsed="0"/>
-    <w:lsdException w:name="Medium Grid 3 Accent 2" w:semiHidden="0" w:uiPriority="69" w:unhideWhenUsed="0"/>
-    <w:lsdException w:name="Dark List Accent 2" w:semiHidden="0" w:uiPriority="70" w:unhideWhenUsed="0"/>
-    <w:lsdException w:name="Colorful Shading Accent 2" w:semiHidden="0" w:uiPriority="71" w:unhideWhenUsed="0"/>
-    <w:lsdException w:name="Colorful List Accent 2" w:semiHidden="0" w:uiPriority="72" w:unhideWhenUsed="0"/>
-    <w:lsdException w:name="Colorful Grid Accent 2" w:semiHidden="0" w:uiPriority="73" w:unhideWhenUsed="0"/>
-    <w:lsdException w:name="Light Shading Accent 3" w:semiHidden="0" w:uiPriority="60" w:unhideWhenUsed="0"/>
-    <w:lsdException w:name="Light List Accent 3" w:semiHidden="0" w:uiPriority="61" w:unhideWhenUsed="0"/>
-    <w:lsdException w:name="Light Grid Accent 3" w:semiHidden="0" w:uiPriority="62" w:unhideWhenUsed="0"/>
-    <w:lsdException w:name="Medium Shading 1 Accent 3" w:semiHidden="0" w:uiPriority="63" w:unhideWhenUsed="0"/>
-    <w:lsdException w:name="Medium Shading 2 Accent 3" w:semiHidden="0" w:uiPriority="64" w:unhideWhenUsed="0"/>
-    <w:lsdException w:name="Medium List 1 Accent 3" w:semiHidden="0" w:uiPriority="65" w:unhideWhenUsed="0"/>
-    <w:lsdException w:name="Medium List 2 Accent 3" w:semiHidden="0" w:uiPriority="66" w:unhideWhenUsed="0"/>
-    <w:lsdException w:name="Medium Grid 1 Accent 3" w:semiHidden="0" w:uiPriority="67" w:unhideWhenUsed="0"/>
-    <w:lsdException w:name="Medium Grid 2 Accent 3" w:semiHidden="0" w:uiPriority="68" w:unhideWhenUsed="0"/>
-    <w:lsdException w:name="Medium Grid 3 Accent 3" w:semiHidden="0" w:uiPriority="69" w:unhideWhenUsed="0"/>
-    <w:lsdException w:name="Dark List Accent 3" w:semiHidden="0" w:uiPriority="70" w:unhideWhenUsed="0"/>
-    <w:lsdException w:name="Colorful Shading Accent 3" w:semiHidden="0" w:uiPriority="71" w:unhideWhenUsed="0"/>
-    <w:lsdException w:name="Colorful List Accent 3" w:semiHidden="0" w:uiPriority="72" w:unhideWhenUsed="0"/>
-    <w:lsdException w:name="Colorful Grid Accent 3" w:semiHidden="0" w:uiPriority="73" w:unhideWhenUsed="0"/>
-    <w:lsdException w:name="Light Shading Accent 4" w:semiHidden="0" w:uiPriority="60" w:unhideWhenUsed="0"/>
-    <w:lsdException w:name="Light List Accent 4" w:semiHidden="0" w:uiPriority="61" w:unhideWhenUsed="0"/>
-    <w:lsdException w:name="Light Grid Accent 4" w:semiHidden="0" w:uiPriority="62" w:unhideWhenUsed="0"/>
-    <w:lsdException w:name="Medium Shading 1 Accent 4" w:semiHidden="0" w:uiPriority="63" w:unhideWhenUsed="0"/>
-    <w:lsdException w:name="Medium Shading 2 Accent 4" w:semiHidden="0" w:uiPriority="64" w:unhideWhenUsed="0"/>
-    <w:lsdException w:name="Medium List 1 Accent 4" w:semiHidden="0" w:uiPriority="65" w:unhideWhenUsed="0"/>
-    <w:lsdException w:name="Medium List 2 Accent 4" w:semiHidden="0" w:uiPriority="66" w:unhideWhenUsed="0"/>
-    <w:lsdException w:name="Medium Grid 1 Accent 4" w:semiHidden="0" w:uiPriority="67" w:unhideWhenUsed="0"/>
-    <w:lsdException w:name="Medium Grid 2 Accent 4" w:semiHidden="0" w:uiPriority="68" w:unhideWhenUsed="0"/>
-    <w:lsdException w:name="Medium Grid 3 Accent 4" w:semiHidden="0" w:uiPriority="69" w:unhideWhenUsed="0"/>
-    <w:lsdException w:name="Dark List Accent 4" w:semiHidden="0" w:uiPriority="70" w:unhideWhenUsed="0"/>
-    <w:lsdException w:name="Colorful Shading Accent 4" w:semiHidden="0" w:uiPriority="71" w:unhideWhenUsed="0"/>
-    <w:lsdException w:name="Colorful List Accent 4" w:semiHidden="0" w:uiPriority="72" w:unhideWhenUsed="0"/>
-    <w:lsdException w:name="Colorful Grid Accent 4" w:semiHidden="0" w:uiPriority="73" w:unhideWhenUsed="0"/>
-    <w:lsdException w:name="Light Shading Accent 5" w:semiHidden="0" w:uiPriority="60" w:unhideWhenUsed="0"/>
-    <w:lsdException w:name="Light List Accent 5" w:semiHidden="0" w:uiPriority="61" w:unhideWhenUsed="0"/>
-    <w:lsdException w:name="Light Grid Accent 5" w:semiHidden="0" w:uiPriority="62" w:unhideWhenUsed="0"/>
-    <w:lsdException w:name="Medium Shading 1 Accent 5" w:semiHidden="0" w:uiPriority="63" w:unhideWhenUsed="0"/>
-    <w:lsdException w:name="Medium Shading 2 Accent 5" w:semiHidden="0" w:uiPriority="64" w:unhideWhenUsed="0"/>
-    <w:lsdException w:name="Medium List 1 Accent 5" w:semiHidden="0" w:uiPriority="65" w:unhideWhenUsed="0"/>
-    <w:lsdException w:name="Medium List 2 Accent 5" w:semiHidden="0" w:uiPriority="66" w:unhideWhenUsed="0"/>
-    <w:lsdException w:name="Medium Grid 1 Accent 5" w:semiHidden="0" w:uiPriority="67" w:unhideWhenUsed="0"/>
-    <w:lsdException w:name="Medium Grid 2 Accent 5" w:semiHidden="0" w:uiPriority="68" w:unhideWhenUsed="0"/>
-    <w:lsdException w:name="Medium Grid 3 Accent 5" w:semiHidden="0" w:uiPriority="69" w:unhideWhenUsed="0"/>
-    <w:lsdException w:name="Dark List Accent 5" w:semiHidden="0" w:uiPriority="70" w:unhideWhenUsed="0"/>
-    <w:lsdException w:name="Colorful Shading Accent 5" w:semiHidden="0" w:uiPriority="71" w:unhideWhenUsed="0"/>
-    <w:lsdException w:name="Colorful List Accent 5" w:semiHidden="0" w:uiPriority="72" w:unhideWhenUsed="0"/>
-    <w:lsdException w:name="Colorful Grid Accent 5" w:semiHidden="0" w:uiPriority="73" w:unhideWhenUsed="0"/>
-    <w:lsdException w:name="Light Shading Accent 6" w:semiHidden="0" w:uiPriority="60" w:unhideWhenUsed="0"/>
-    <w:lsdException w:name="Light List Accent 6" w:semiHidden="0" w:uiPriority="61" w:unhideWhenUsed="0"/>
-    <w:lsdException w:name="Light Grid Accent 6" w:semiHidden="0" w:uiPriority="62" w:unhideWhenUsed="0"/>
-    <w:lsdException w:name="Medium Shading 1 Accent 6" w:semiHidden="0" w:uiPriority="63" w:unhideWhenUsed="0"/>
-    <w:lsdException w:name="Medium Shading 2 Accent 6" w:semiHidden="0" w:uiPriority="64" w:unhideWhenUsed="0"/>
-    <w:lsdException w:name="Medium List 1 Accent 6" w:semiHidden="0" w:uiPriority="65" w:unhideWhenUsed="0"/>
-    <w:lsdException w:name="Medium List 2 Accent 6" w:semiHidden="0" w:uiPriority="66" w:unhideWhenUsed="0"/>
-    <w:lsdException w:name="Medium Grid 1 Accent 6" w:semiHidden="0" w:uiPriority="67" w:unhideWhenUsed="0"/>
-    <w:lsdException w:name="Medium Grid 2 Accent 6" w:semiHidden="0" w:uiPriority="68" w:unhideWhenUsed="0"/>
-    <w:lsdException w:name="Medium Grid 3 Accent 6" w:semiHidden="0" w:uiPriority="69" w:unhideWhenUsed="0"/>
-    <w:lsdException w:name="Dark List Accent 6" w:semiHidden="0" w:uiPriority="70" w:unhideWhenUsed="0"/>
-    <w:lsdException w:name="Colorful Shading Accent 6" w:semiHidden="0" w:uiPriority="71" w:unhideWhenUsed="0"/>
-    <w:lsdException w:name="Colorful List Accent 6" w:semiHidden="0" w:uiPriority="72" w:unhideWhenUsed="0"/>
-    <w:lsdException w:name="Colorful Grid Accent 6" w:semiHidden="0" w:uiPriority="73" w:unhideWhenUsed="0"/>
-    <w:lsdException w:name="Subtle Emphasis" w:semiHidden="0" w:uiPriority="19" w:unhideWhenUsed="0" w:qFormat="1"/>
-    <w:lsdException w:name="Intense Emphasis" w:semiHidden="0" w:uiPriority="21" w:unhideWhenUsed="0" w:qFormat="1"/>
-    <w:lsdException w:name="Subtle Reference" w:semiHidden="0" w:uiPriority="31" w:unhideWhenUsed="0" w:qFormat="1"/>
-    <w:lsdException w:name="Intense Reference" w:semiHidden="0" w:uiPriority="32" w:unhideWhenUsed="0" w:qFormat="1"/>
-    <w:lsdException w:name="Book Title" w:semiHidden="0" w:uiPriority="33" w:unhideWhenUsed="0" w:qFormat="1"/>
-    <w:lsdException w:name="Bibliography" w:uiPriority="37"/>
-    <w:lsdException w:name="TOC Heading" w:uiPriority="39" w:qFormat="1"/>
+  <w:latentStyles w:defLockedState="0" w:defUIPriority="99" w:defSemiHidden="0" w:defUnhideWhenUsed="0" w:defQFormat="0" w:count="372">
+    <w:lsdException w:name="Normal" w:uiPriority="0" w:qFormat="1"/>
+    <w:lsdException w:name="heading 1" w:uiPriority="9" w:qFormat="1"/>
+    <w:lsdException w:name="heading 2" w:semiHidden="1" w:uiPriority="9" w:unhideWhenUsed="1" w:qFormat="1"/>
+    <w:lsdException w:name="heading 3" w:semiHidden="1" w:uiPriority="9" w:unhideWhenUsed="1" w:qFormat="1"/>
+    <w:lsdException w:name="heading 4" w:semiHidden="1" w:uiPriority="9" w:unhideWhenUsed="1" w:qFormat="1"/>
+    <w:lsdException w:name="heading 5" w:semiHidden="1" w:uiPriority="9" w:unhideWhenUsed="1" w:qFormat="1"/>
+    <w:lsdException w:name="heading 6" w:semiHidden="1" w:uiPriority="9" w:unhideWhenUsed="1" w:qFormat="1"/>
+    <w:lsdException w:name="heading 7" w:semiHidden="1" w:uiPriority="9" w:unhideWhenUsed="1" w:qFormat="1"/>
+    <w:lsdException w:name="heading 8" w:semiHidden="1" w:uiPriority="9" w:unhideWhenUsed="1" w:qFormat="1"/>
+    <w:lsdException w:name="heading 9" w:semiHidden="1" w:uiPriority="9" w:unhideWhenUsed="1" w:qFormat="1"/>
+    <w:lsdException w:name="index 1" w:semiHidden="1" w:unhideWhenUsed="1"/>
+    <w:lsdException w:name="index 2" w:semiHidden="1" w:unhideWhenUsed="1"/>
+    <w:lsdException w:name="index 3" w:semiHidden="1" w:unhideWhenUsed="1"/>
+    <w:lsdException w:name="index 4" w:semiHidden="1" w:unhideWhenUsed="1"/>
+    <w:lsdException w:name="index 5" w:semiHidden="1" w:unhideWhenUsed="1"/>
+    <w:lsdException w:name="index 6" w:semiHidden="1" w:unhideWhenUsed="1"/>
+    <w:lsdException w:name="index 7" w:semiHidden="1" w:unhideWhenUsed="1"/>
+    <w:lsdException w:name="index 8" w:semiHidden="1" w:unhideWhenUsed="1"/>
+    <w:lsdException w:name="index 9" w:semiHidden="1" w:unhideWhenUsed="1"/>
+    <w:lsdException w:name="toc 1" w:semiHidden="1" w:uiPriority="39" w:unhideWhenUsed="1"/>
+    <w:lsdException w:name="toc 2" w:semiHidden="1" w:uiPriority="39" w:unhideWhenUsed="1"/>
+    <w:lsdException w:name="toc 3" w:semiHidden="1" w:uiPriority="39" w:unhideWhenUsed="1"/>
+    <w:lsdException w:name="toc 4" w:semiHidden="1" w:uiPriority="39" w:unhideWhenUsed="1"/>
+    <w:lsdException w:name="toc 5" w:semiHidden="1" w:uiPriority="39" w:unhideWhenUsed="1"/>
+    <w:lsdException w:name="toc 6" w:semiHidden="1" w:uiPriority="39" w:unhideWhenUsed="1"/>
+    <w:lsdException w:name="toc 7" w:semiHidden="1" w:uiPriority="39" w:unhideWhenUsed="1"/>
+    <w:lsdException w:name="toc 8" w:semiHidden="1" w:uiPriority="39" w:unhideWhenUsed="1"/>
+    <w:lsdException w:name="toc 9" w:semiHidden="1" w:uiPriority="39" w:unhideWhenUsed="1"/>
+    <w:lsdException w:name="Normal Indent" w:semiHidden="1" w:unhideWhenUsed="1"/>
+    <w:lsdException w:name="footnote text" w:semiHidden="1" w:unhideWhenUsed="1"/>
+    <w:lsdException w:name="annotation text" w:semiHidden="1" w:unhideWhenUsed="1"/>
+    <w:lsdException w:name="header" w:semiHidden="1" w:unhideWhenUsed="1"/>
+    <w:lsdException w:name="footer" w:semiHidden="1" w:unhideWhenUsed="1"/>
+    <w:lsdException w:name="index heading" w:semiHidden="1" w:unhideWhenUsed="1"/>
+    <w:lsdException w:name="caption" w:semiHidden="1" w:uiPriority="35" w:unhideWhenUsed="1" w:qFormat="1"/>
+    <w:lsdException w:name="table of figures" w:semiHidden="1" w:unhideWhenUsed="1"/>
+    <w:lsdException w:name="envelope address" w:semiHidden="1" w:unhideWhenUsed="1"/>
+    <w:lsdException w:name="envelope return" w:semiHidden="1" w:unhideWhenUsed="1"/>
+    <w:lsdException w:name="footnote reference" w:semiHidden="1" w:unhideWhenUsed="1"/>
+    <w:lsdException w:name="annotation reference" w:semiHidden="1" w:unhideWhenUsed="1"/>
+    <w:lsdException w:name="line number" w:semiHidden="1" w:unhideWhenUsed="1"/>
+    <w:lsdException w:name="page number" w:semiHidden="1" w:unhideWhenUsed="1"/>
+    <w:lsdException w:name="endnote reference" w:semiHidden="1" w:unhideWhenUsed="1"/>
+    <w:lsdException w:name="endnote text" w:semiHidden="1" w:unhideWhenUsed="1"/>
+    <w:lsdException w:name="table of authorities" w:semiHidden="1" w:unhideWhenUsed="1"/>
+    <w:lsdException w:name="macro" w:semiHidden="1" w:unhideWhenUsed="1"/>
+    <w:lsdException w:name="toa heading" w:semiHidden="1" w:unhideWhenUsed="1"/>
+    <w:lsdException w:name="List" w:semiHidden="1" w:unhideWhenUsed="1"/>
+    <w:lsdException w:name="List Bullet" w:semiHidden="1" w:unhideWhenUsed="1"/>
+    <w:lsdException w:name="List Number" w:semiHidden="1" w:unhideWhenUsed="1"/>
+    <w:lsdException w:name="List 2" w:semiHidden="1" w:unhideWhenUsed="1"/>
+    <w:lsdException w:name="List 3" w:semiHidden="1" w:unhideWhenUsed="1"/>
+    <w:lsdException w:name="List 4" w:semiHidden="1" w:unhideWhenUsed="1"/>
+    <w:lsdException w:name="List 5" w:semiHidden="1" w:unhideWhenUsed="1"/>
+    <w:lsdException w:name="List Bullet 2" w:semiHidden="1" w:unhideWhenUsed="1"/>
+    <w:lsdException w:name="List Bullet 3" w:semiHidden="1" w:unhideWhenUsed="1"/>
+    <w:lsdException w:name="List Bullet 4" w:semiHidden="1" w:unhideWhenUsed="1"/>
+    <w:lsdException w:name="List Bullet 5" w:semiHidden="1" w:unhideWhenUsed="1"/>
+    <w:lsdException w:name="List Number 2" w:semiHidden="1" w:unhideWhenUsed="1"/>
+    <w:lsdException w:name="List Number 3" w:semiHidden="1" w:unhideWhenUsed="1"/>
+    <w:lsdException w:name="List Number 4" w:semiHidden="1" w:unhideWhenUsed="1"/>
+    <w:lsdException w:name="List Number 5" w:semiHidden="1" w:unhideWhenUsed="1"/>
+    <w:lsdException w:name="Title" w:uiPriority="10" w:qFormat="1"/>
+    <w:lsdException w:name="Closing" w:semiHidden="1" w:unhideWhenUsed="1"/>
+    <w:lsdException w:name="Signature" w:semiHidden="1" w:unhideWhenUsed="1"/>
+    <w:lsdException w:name="Default Paragraph Font" w:semiHidden="1" w:uiPriority="1" w:unhideWhenUsed="1"/>
+    <w:lsdException w:name="Body Text" w:semiHidden="1" w:unhideWhenUsed="1"/>
+    <w:lsdException w:name="Body Text Indent" w:semiHidden="1" w:unhideWhenUsed="1"/>
+    <w:lsdException w:name="List Continue" w:semiHidden="1" w:unhideWhenUsed="1"/>
+    <w:lsdException w:name="List Continue 2" w:semiHidden="1" w:unhideWhenUsed="1"/>
+    <w:lsdException w:name="List Continue 3" w:semiHidden="1" w:unhideWhenUsed="1"/>
+    <w:lsdException w:name="List Continue 4" w:semiHidden="1" w:unhideWhenUsed="1"/>
+    <w:lsdException w:name="List Continue 5" w:semiHidden="1" w:unhideWhenUsed="1"/>
+    <w:lsdException w:name="Message Header" w:semiHidden="1" w:unhideWhenUsed="1"/>
+    <w:lsdException w:name="Subtitle" w:uiPriority="11" w:qFormat="1"/>
+    <w:lsdException w:name="Salutation" w:semiHidden="1" w:unhideWhenUsed="1"/>
+    <w:lsdException w:name="Date" w:semiHidden="1" w:unhideWhenUsed="1"/>
+    <w:lsdException w:name="Body Text First Indent" w:semiHidden="1" w:unhideWhenUsed="1"/>
+    <w:lsdException w:name="Body Text First Indent 2" w:semiHidden="1" w:unhideWhenUsed="1"/>
+    <w:lsdException w:name="Note Heading" w:semiHidden="1" w:unhideWhenUsed="1"/>
+    <w:lsdException w:name="Body Text 2" w:semiHidden="1" w:unhideWhenUsed="1"/>
+    <w:lsdException w:name="Body Text 3" w:semiHidden="1" w:unhideWhenUsed="1"/>
+    <w:lsdException w:name="Body Text Indent 2" w:semiHidden="1" w:unhideWhenUsed="1"/>
+    <w:lsdException w:name="Body Text Indent 3" w:semiHidden="1" w:unhideWhenUsed="1"/>
+    <w:lsdException w:name="Block Text" w:semiHidden="1" w:unhideWhenUsed="1"/>
+    <w:lsdException w:name="Hyperlink" w:semiHidden="1" w:unhideWhenUsed="1"/>
+    <w:lsdException w:name="FollowedHyperlink" w:semiHidden="1" w:unhideWhenUsed="1"/>
+    <w:lsdException w:name="Strong" w:uiPriority="22" w:qFormat="1"/>
+    <w:lsdException w:name="Emphasis" w:uiPriority="20" w:qFormat="1"/>
+    <w:lsdException w:name="Document Map" w:semiHidden="1" w:unhideWhenUsed="1"/>
+    <w:lsdException w:name="Plain Text" w:semiHidden="1" w:unhideWhenUsed="1"/>
+    <w:lsdException w:name="E-mail Signature" w:semiHidden="1" w:unhideWhenUsed="1"/>
+    <w:lsdException w:name="HTML Top of Form" w:semiHidden="1" w:unhideWhenUsed="1"/>
+    <w:lsdException w:name="HTML Bottom of Form" w:semiHidden="1" w:unhideWhenUsed="1"/>
+    <w:lsdException w:name="Normal (Web)" w:semiHidden="1" w:unhideWhenUsed="1"/>
+    <w:lsdException w:name="HTML Acronym" w:semiHidden="1" w:unhideWhenUsed="1"/>
+    <w:lsdException w:name="HTML Address" w:semiHidden="1" w:unhideWhenUsed="1"/>
+    <w:lsdException w:name="HTML Cite" w:semiHidden="1" w:unhideWhenUsed="1"/>
+    <w:lsdException w:name="HTML Code" w:semiHidden="1" w:unhideWhenUsed="1"/>
+    <w:lsdException w:name="HTML Definition" w:semiHidden="1" w:unhideWhenUsed="1"/>
+    <w:lsdException w:name="HTML Keyboard" w:semiHidden="1" w:unhideWhenUsed="1"/>
+    <w:lsdException w:name="HTML Preformatted" w:semiHidden="1" w:unhideWhenUsed="1"/>
+    <w:lsdException w:name="HTML Sample" w:semiHidden="1" w:unhideWhenUsed="1"/>
+    <w:lsdException w:name="HTML Typewriter" w:semiHidden="1" w:unhideWhenUsed="1"/>
+    <w:lsdException w:name="HTML Variable" w:semiHidden="1" w:unhideWhenUsed="1"/>
+    <w:lsdException w:name="Normal Table" w:semiHidden="1" w:unhideWhenUsed="1"/>
+    <w:lsdException w:name="annotation subject" w:semiHidden="1" w:unhideWhenUsed="1"/>
+    <w:lsdException w:name="No List" w:semiHidden="1" w:unhideWhenUsed="1"/>
+    <w:lsdException w:name="Outline List 1" w:semiHidden="1" w:unhideWhenUsed="1"/>
+    <w:lsdException w:name="Outline List 2" w:semiHidden="1" w:unhideWhenUsed="1"/>
+    <w:lsdException w:name="Outline List 3" w:semiHidden="1" w:unhideWhenUsed="1"/>
+    <w:lsdException w:name="Table Simple 1" w:semiHidden="1" w:unhideWhenUsed="1"/>
+    <w:lsdException w:name="Table Simple 2" w:semiHidden="1" w:unhideWhenUsed="1"/>
+    <w:lsdException w:name="Table Simple 3" w:semiHidden="1" w:unhideWhenUsed="1"/>
+    <w:lsdException w:name="Table Classic 1" w:semiHidden="1" w:unhideWhenUsed="1"/>
+    <w:lsdException w:name="Table Classic 2" w:semiHidden="1" w:unhideWhenUsed="1"/>
+    <w:lsdException w:name="Table Classic 3" w:semiHidden="1" w:unhideWhenUsed="1"/>
+    <w:lsdException w:name="Table Classic 4" w:semiHidden="1" w:unhideWhenUsed="1"/>
+    <w:lsdException w:name="Table Colorful 1" w:semiHidden="1" w:unhideWhenUsed="1"/>
+    <w:lsdException w:name="Table Colorful 2" w:semiHidden="1" w:unhideWhenUsed="1"/>
+    <w:lsdException w:name="Table Colorful 3" w:semiHidden="1" w:unhideWhenUsed="1"/>
+    <w:lsdException w:name="Table Columns 1" w:semiHidden="1" w:unhideWhenUsed="1"/>
+    <w:lsdException w:name="Table Columns 2" w:semiHidden="1" w:unhideWhenUsed="1"/>
+    <w:lsdException w:name="Table Columns 3" w:semiHidden="1" w:unhideWhenUsed="1"/>
+    <w:lsdException w:name="Table Columns 4" w:semiHidden="1" w:unhideWhenUsed="1"/>
+    <w:lsdException w:name="Table Columns 5" w:semiHidden="1" w:unhideWhenUsed="1"/>
+    <w:lsdException w:name="Table Grid 1" w:semiHidden="1" w:unhideWhenUsed="1"/>
+    <w:lsdException w:name="Table Grid 2" w:semiHidden="1" w:unhideWhenUsed="1"/>
+    <w:lsdException w:name="Table Grid 3" w:semiHidden="1" w:unhideWhenUsed="1"/>
+    <w:lsdException w:name="Table Grid 4" w:semiHidden="1" w:unhideWhenUsed="1"/>
+    <w:lsdException w:name="Table Grid 5" w:semiHidden="1" w:unhideWhenUsed="1"/>
+    <w:lsdException w:name="Table Grid 6" w:semiHidden="1" w:unhideWhenUsed="1"/>
+    <w:lsdException w:name="Table Grid 7" w:semiHidden="1" w:unhideWhenUsed="1"/>
+    <w:lsdException w:name="Table Grid 8" w:semiHidden="1" w:unhideWhenUsed="1"/>
+    <w:lsdException w:name="Table List 1" w:semiHidden="1" w:unhideWhenUsed="1"/>
+    <w:lsdException w:name="Table List 2" w:semiHidden="1" w:unhideWhenUsed="1"/>
+    <w:lsdException w:name="Table List 3" w:semiHidden="1" w:unhideWhenUsed="1"/>
+    <w:lsdException w:name="Table List 4" w:semiHidden="1" w:unhideWhenUsed="1"/>
+    <w:lsdException w:name="Table List 5" w:semiHidden="1" w:unhideWhenUsed="1"/>
+    <w:lsdException w:name="Table List 6" w:semiHidden="1" w:unhideWhenUsed="1"/>
+    <w:lsdException w:name="Table List 7" w:semiHidden="1" w:unhideWhenUsed="1"/>
+    <w:lsdException w:name="Table List 8" w:semiHidden="1" w:unhideWhenUsed="1"/>
+    <w:lsdException w:name="Table 3D effects 1" w:semiHidden="1" w:unhideWhenUsed="1"/>
+    <w:lsdException w:name="Table 3D effects 2" w:semiHidden="1" w:unhideWhenUsed="1"/>
+    <w:lsdException w:name="Table 3D effects 3" w:semiHidden="1" w:unhideWhenUsed="1"/>
+    <w:lsdException w:name="Table Contemporary" w:semiHidden="1" w:unhideWhenUsed="1"/>
+    <w:lsdException w:name="Table Elegant" w:semiHidden="1" w:unhideWhenUsed="1"/>
+    <w:lsdException w:name="Table Professional" w:semiHidden="1" w:unhideWhenUsed="1"/>
+    <w:lsdException w:name="Table Subtle 1" w:semiHidden="1" w:unhideWhenUsed="1"/>
+    <w:lsdException w:name="Table Subtle 2" w:semiHidden="1" w:unhideWhenUsed="1"/>
+    <w:lsdException w:name="Table Web 1" w:semiHidden="1" w:unhideWhenUsed="1"/>
+    <w:lsdException w:name="Table Web 2" w:semiHidden="1" w:unhideWhenUsed="1"/>
+    <w:lsdException w:name="Table Web 3" w:semiHidden="1" w:unhideWhenUsed="1"/>
+    <w:lsdException w:name="Balloon Text" w:semiHidden="1" w:unhideWhenUsed="1"/>
+    <w:lsdException w:name="Table Grid" w:uiPriority="59"/>
+    <w:lsdException w:name="Table Theme" w:semiHidden="1" w:unhideWhenUsed="1"/>
+    <w:lsdException w:name="Placeholder Text" w:semiHidden="1"/>
+    <w:lsdException w:name="No Spacing" w:uiPriority="1" w:qFormat="1"/>
+    <w:lsdException w:name="Light Shading" w:uiPriority="60"/>
+    <w:lsdException w:name="Light List" w:uiPriority="61"/>
+    <w:lsdException w:name="Light Grid" w:uiPriority="62"/>
+    <w:lsdException w:name="Medium Shading 1" w:uiPriority="63"/>
+    <w:lsdException w:name="Medium Shading 2" w:uiPriority="64"/>
+    <w:lsdException w:name="Medium List 1" w:uiPriority="65"/>
+    <w:lsdException w:name="Medium List 2" w:uiPriority="66"/>
+    <w:lsdException w:name="Medium Grid 1" w:uiPriority="67"/>
+    <w:lsdException w:name="Medium Grid 2" w:uiPriority="68"/>
+    <w:lsdException w:name="Medium Grid 3" w:uiPriority="69"/>
+    <w:lsdException w:name="Dark List" w:uiPriority="70"/>
+    <w:lsdException w:name="Colorful Shading" w:uiPriority="71"/>
+    <w:lsdException w:name="Colorful List" w:uiPriority="72"/>
+    <w:lsdException w:name="Colorful Grid" w:uiPriority="73"/>
+    <w:lsdException w:name="Light Shading Accent 1" w:uiPriority="60"/>
+    <w:lsdException w:name="Light List Accent 1" w:uiPriority="61"/>
+    <w:lsdException w:name="Light Grid Accent 1" w:uiPriority="62"/>
+    <w:lsdException w:name="Medium Shading 1 Accent 1" w:uiPriority="63"/>
+    <w:lsdException w:name="Medium Shading 2 Accent 1" w:uiPriority="64"/>
+    <w:lsdException w:name="Medium List 1 Accent 1" w:uiPriority="65"/>
+    <w:lsdException w:name="Revision" w:semiHidden="1"/>
+    <w:lsdException w:name="List Paragraph" w:uiPriority="34" w:qFormat="1"/>
+    <w:lsdException w:name="Quote" w:uiPriority="29" w:qFormat="1"/>
+    <w:lsdException w:name="Intense Quote" w:uiPriority="30" w:qFormat="1"/>
+    <w:lsdException w:name="Medium List 2 Accent 1" w:uiPriority="66"/>
+    <w:lsdException w:name="Medium Grid 1 Accent 1" w:uiPriority="67"/>
+    <w:lsdException w:name="Medium Grid 2 Accent 1" w:uiPriority="68"/>
+    <w:lsdException w:name="Medium Grid 3 Accent 1" w:uiPriority="69"/>
+    <w:lsdException w:name="Dark List Accent 1" w:uiPriority="70"/>
+    <w:lsdException w:name="Colorful Shading Accent 1" w:uiPriority="71"/>
+    <w:lsdException w:name="Colorful List Accent 1" w:uiPriority="72"/>
+    <w:lsdException w:name="Colorful Grid Accent 1" w:uiPriority="73"/>
+    <w:lsdException w:name="Light Shading Accent 2" w:uiPriority="60"/>
+    <w:lsdException w:name="Light List Accent 2" w:uiPriority="61"/>
+    <w:lsdException w:name="Light Grid Accent 2" w:uiPriority="62"/>
+    <w:lsdException w:name="Medium Shading 1 Accent 2" w:uiPriority="63"/>
+    <w:lsdException w:name="Medium Shading 2 Accent 2" w:uiPriority="64"/>
+    <w:lsdException w:name="Medium List 1 Accent 2" w:uiPriority="65"/>
+    <w:lsdException w:name="Medium List 2 Accent 2" w:uiPriority="66"/>
+    <w:lsdException w:name="Medium Grid 1 Accent 2" w:uiPriority="67"/>
+    <w:lsdException w:name="Medium Grid 2 Accent 2" w:uiPriority="68"/>
+    <w:lsdException w:name="Medium Grid 3 Accent 2" w:uiPriority="69"/>
+    <w:lsdException w:name="Dark List Accent 2" w:uiPriority="70"/>
+    <w:lsdException w:name="Colorful Shading Accent 2" w:uiPriority="71"/>
+    <w:lsdException w:name="Colorful List Accent 2" w:uiPriority="72"/>
+    <w:lsdException w:name="Colorful Grid Accent 2" w:uiPriority="73"/>
+    <w:lsdException w:name="Light Shading Accent 3" w:uiPriority="60"/>
+    <w:lsdException w:name="Light List Accent 3" w:uiPriority="61"/>
+    <w:lsdException w:name="Light Grid Accent 3" w:uiPriority="62"/>
+    <w:lsdException w:name="Medium Shading 1 Accent 3" w:uiPriority="63"/>
+    <w:lsdException w:name="Medium Shading 2 Accent 3" w:uiPriority="64"/>
+    <w:lsdException w:name="Medium List 1 Accent 3" w:uiPriority="65"/>
+    <w:lsdException w:name="Medium List 2 Accent 3" w:uiPriority="66"/>
+    <w:lsdException w:name="Medium Grid 1 Accent 3" w:uiPriority="67"/>
+    <w:lsdException w:name="Medium Grid 2 Accent 3" w:uiPriority="68"/>
+    <w:lsdException w:name="Medium Grid 3 Accent 3" w:uiPriority="69"/>
+    <w:lsdException w:name="Dark List Accent 3" w:uiPriority="70"/>
+    <w:lsdException w:name="Colorful Shading Accent 3" w:uiPriority="71"/>
+    <w:lsdException w:name="Colorful List Accent 3" w:uiPriority="72"/>
+    <w:lsdException w:name="Colorful Grid Accent 3" w:uiPriority="73"/>
+    <w:lsdException w:name="Light Shading Accent 4" w:uiPriority="60"/>
+    <w:lsdException w:name="Light List Accent 4" w:uiPriority="61"/>
+    <w:lsdException w:name="Light Grid Accent 4" w:uiPriority="62"/>
+    <w:lsdException w:name="Medium Shading 1 Accent 4" w:uiPriority="63"/>
+    <w:lsdException w:name="Medium Shading 2 Accent 4" w:uiPriority="64"/>
+    <w:lsdException w:name="Medium List 1 Accent 4" w:uiPriority="65"/>
+    <w:lsdException w:name="Medium List 2 Accent 4" w:uiPriority="66"/>
+    <w:lsdException w:name="Medium Grid 1 Accent 4" w:uiPriority="67"/>
+    <w:lsdException w:name="Medium Grid 2 Accent 4" w:uiPriority="68"/>
+    <w:lsdException w:name="Medium Grid 3 Accent 4" w:uiPriority="69"/>
+    <w:lsdException w:name="Dark List Accent 4" w:uiPriority="70"/>
+    <w:lsdException w:name="Colorful Shading Accent 4" w:uiPriority="71"/>
+    <w:lsdException w:name="Colorful List Accent 4" w:uiPriority="72"/>
+    <w:lsdException w:name="Colorful Grid Accent 4" w:uiPriority="73"/>
+    <w:lsdException w:name="Light Shading Accent 5" w:uiPriority="60"/>
+    <w:lsdException w:name="Light List Accent 5" w:uiPriority="61"/>
+    <w:lsdException w:name="Light Grid Accent 5" w:uiPriority="62"/>
+    <w:lsdException w:name="Medium Shading 1 Accent 5" w:uiPriority="63"/>
+    <w:lsdException w:name="Medium Shading 2 Accent 5" w:uiPriority="64"/>
+    <w:lsdException w:name="Medium List 1 Accent 5" w:uiPriority="65"/>
+    <w:lsdException w:name="Medium List 2 Accent 5" w:uiPriority="66"/>
+    <w:lsdException w:name="Medium Grid 1 Accent 5" w:uiPriority="67"/>
+    <w:lsdException w:name="Medium Grid 2 Accent 5" w:uiPriority="68"/>
+    <w:lsdException w:name="Medium Grid 3 Accent 5" w:uiPriority="69"/>
+    <w:lsdException w:name="Dark List Accent 5" w:uiPriority="70"/>
+    <w:lsdException w:name="Colorful Shading Accent 5" w:uiPriority="71"/>
+    <w:lsdException w:name="Colorful List Accent 5" w:uiPriority="72"/>
+    <w:lsdException w:name="Colorful Grid Accent 5" w:uiPriority="73"/>
+    <w:lsdException w:name="Light Shading Accent 6" w:uiPriority="60"/>
+    <w:lsdException w:name="Light List Accent 6" w:uiPriority="61"/>
+    <w:lsdException w:name="Light Grid Accent 6" w:uiPriority="62"/>
+    <w:lsdException w:name="Medium Shading 1 Accent 6" w:uiPriority="63"/>
+    <w:lsdException w:name="Medium Shading 2 Accent 6" w:uiPriority="64"/>
+    <w:lsdException w:name="Medium List 1 Accent 6" w:uiPriority="65"/>
+    <w:lsdException w:name="Medium List 2 Accent 6" w:uiPriority="66"/>
+    <w:lsdException w:name="Medium Grid 1 Accent 6" w:uiPriority="67"/>
+    <w:lsdException w:name="Medium Grid 2 Accent 6" w:uiPriority="68"/>
+    <w:lsdException w:name="Medium Grid 3 Accent 6" w:uiPriority="69"/>
+    <w:lsdException w:name="Dark List Accent 6" w:uiPriority="70"/>
+    <w:lsdException w:name="Colorful Shading Accent 6" w:uiPriority="71"/>
+    <w:lsdException w:name="Colorful List Accent 6" w:uiPriority="72"/>
+    <w:lsdException w:name="Colorful Grid Accent 6" w:uiPriority="73"/>
+    <w:lsdException w:name="Subtle Emphasis" w:uiPriority="19" w:qFormat="1"/>
+    <w:lsdException w:name="Intense Emphasis" w:uiPriority="21" w:qFormat="1"/>
+    <w:lsdException w:name="Subtle Reference" w:uiPriority="31" w:qFormat="1"/>
+    <w:lsdException w:name="Intense Reference" w:uiPriority="32" w:qFormat="1"/>
+    <w:lsdException w:name="Book Title" w:uiPriority="33" w:qFormat="1"/>
+    <w:lsdException w:name="Bibliography" w:semiHidden="1" w:uiPriority="37" w:unhideWhenUsed="1"/>
+    <w:lsdException w:name="TOC Heading" w:semiHidden="1" w:uiPriority="39" w:unhideWhenUsed="1" w:qFormat="1"/>
+    <w:lsdException w:name="Plain Table 1" w:uiPriority="41"/>
+    <w:lsdException w:name="Plain Table 2" w:uiPriority="42"/>
+    <w:lsdException w:name="Plain Table 3" w:uiPriority="43"/>
+    <w:lsdException w:name="Plain Table 4" w:uiPriority="44"/>
+    <w:lsdException w:name="Plain Table 5" w:uiPriority="45"/>
+    <w:lsdException w:name="Grid Table Light" w:uiPriority="40"/>
+    <w:lsdException w:name="Grid Table 1 Light" w:uiPriority="46"/>
+    <w:lsdException w:name="Grid Table 2" w:uiPriority="47"/>
+    <w:lsdException w:name="Grid Table 3" w:uiPriority="48"/>
+    <w:lsdException w:name="Grid Table 4" w:uiPriority="49"/>
+    <w:lsdException w:name="Grid Table 5 Dark" w:uiPriority="50"/>
+    <w:lsdException w:name="Grid Table 6 Colorful" w:uiPriority="51"/>
+    <w:lsdException w:name="Grid Table 7 Colorful" w:uiPriority="52"/>
+    <w:lsdException w:name="Grid Table 1 Light Accent 1" w:uiPriority="46"/>
+    <w:lsdException w:name="Grid Table 2 Accent 1" w:uiPriority="47"/>
+    <w:lsdException w:name="Grid Table 3 Accent 1" w:uiPriority="48"/>
+    <w:lsdException w:name="Grid Table 4 Accent 1" w:uiPriority="49"/>
+    <w:lsdException w:name="Grid Table 5 Dark Accent 1" w:uiPriority="50"/>
+    <w:lsdException w:name="Grid Table 6 Colorful Accent 1" w:uiPriority="51"/>
+    <w:lsdException w:name="Grid Table 7 Colorful Accent 1" w:uiPriority="52"/>
+    <w:lsdException w:name="Grid Table 1 Light Accent 2" w:uiPriority="46"/>
+    <w:lsdException w:name="Grid Table 2 Accent 2" w:uiPriority="47"/>
+    <w:lsdException w:name="Grid Table 3 Accent 2" w:uiPriority="48"/>
+    <w:lsdException w:name="Grid Table 4 Accent 2" w:uiPriority="49"/>
+    <w:lsdException w:name="Grid Table 5 Dark Accent 2" w:uiPriority="50"/>
+    <w:lsdException w:name="Grid Table 6 Colorful Accent 2" w:uiPriority="51"/>
+    <w:lsdException w:name="Grid Table 7 Colorful Accent 2" w:uiPriority="52"/>
+    <w:lsdException w:name="Grid Table 1 Light Accent 3" w:uiPriority="46"/>
+    <w:lsdException w:name="Grid Table 2 Accent 3" w:uiPriority="47"/>
+    <w:lsdException w:name="Grid Table 3 Accent 3" w:uiPriority="48"/>
+    <w:lsdException w:name="Grid Table 4 Accent 3" w:uiPriority="49"/>
+    <w:lsdException w:name="Grid Table 5 Dark Accent 3" w:uiPriority="50"/>
+    <w:lsdException w:name="Grid Table 6 Colorful Accent 3" w:uiPriority="51"/>
+    <w:lsdException w:name="Grid Table 7 Colorful Accent 3" w:uiPriority="52"/>
+    <w:lsdException w:name="Grid Table 1 Light Accent 4" w:uiPriority="46"/>
+    <w:lsdException w:name="Grid Table 2 Accent 4" w:uiPriority="47"/>
+    <w:lsdException w:name="Grid Table 3 Accent 4" w:uiPriority="48"/>
+    <w:lsdException w:name="Grid Table 4 Accent 4" w:uiPriority="49"/>
+    <w:lsdException w:name="Grid Table 5 Dark Accent 4" w:uiPriority="50"/>
+    <w:lsdException w:name="Grid Table 6 Colorful Accent 4" w:uiPriority="51"/>
+    <w:lsdException w:name="Grid Table 7 Colorful Accent 4" w:uiPriority="52"/>
+    <w:lsdException w:name="Grid Table 1 Light Accent 5" w:uiPriority="46"/>
+    <w:lsdException w:name="Grid Table 2 Accent 5" w:uiPriority="47"/>
+    <w:lsdException w:name="Grid Table 3 Accent 5" w:uiPriority="48"/>
+    <w:lsdException w:name="Grid Table 4 Accent 5" w:uiPriority="49"/>
+    <w:lsdException w:name="Grid Table 5 Dark Accent 5" w:uiPriority="50"/>
+    <w:lsdException w:name="Grid Table 6 Colorful Accent 5" w:uiPriority="51"/>
+    <w:lsdException w:name="Grid Table 7 Colorful Accent 5" w:uiPriority="52"/>
+    <w:lsdException w:name="Grid Table 1 Light Accent 6" w:uiPriority="46"/>
+    <w:lsdException w:name="Grid Table 2 Accent 6" w:uiPriority="47"/>
+    <w:lsdException w:name="Grid Table 3 Accent 6" w:uiPriority="48"/>
+    <w:lsdException w:name="Grid Table 4 Accent 6" w:uiPriority="49"/>
+    <w:lsdException w:name="Grid Table 5 Dark Accent 6" w:uiPriority="50"/>
+    <w:lsdException w:name="Grid Table 6 Colorful Accent 6" w:uiPriority="51"/>
+    <w:lsdException w:name="Grid Table 7 Colorful Accent 6" w:uiPriority="52"/>
+    <w:lsdException w:name="List Table 1 Light" w:uiPriority="46"/>
+    <w:lsdException w:name="List Table 2" w:uiPriority="47"/>
+    <w:lsdException w:name="List Table 3" w:uiPriority="48"/>
+    <w:lsdException w:name="List Table 4" w:uiPriority="49"/>
+    <w:lsdException w:name="List Table 5 Dark" w:uiPriority="50"/>
+    <w:lsdException w:name="List Table 6 Colorful" w:uiPriority="51"/>
+    <w:lsdException w:name="List Table 7 Colorful" w:uiPriority="52"/>
+    <w:lsdException w:name="List Table 1 Light Accent 1" w:uiPriority="46"/>
+    <w:lsdException w:name="List Table 2 Accent 1" w:uiPriority="47"/>
+    <w:lsdException w:name="List Table 3 Accent 1" w:uiPriority="48"/>
+    <w:lsdException w:name="List Table 4 Accent 1" w:uiPriority="49"/>
+    <w:lsdException w:name="List Table 5 Dark Accent 1" w:uiPriority="50"/>
+    <w:lsdException w:name="List Table 6 Colorful Accent 1" w:uiPriority="51"/>
+    <w:lsdException w:name="List Table 7 Colorful Accent 1" w:uiPriority="52"/>
+    <w:lsdException w:name="List Table 1 Light Accent 2" w:uiPriority="46"/>
+    <w:lsdException w:name="List Table 2 Accent 2" w:uiPriority="47"/>
+    <w:lsdException w:name="List Table 3 Accent 2" w:uiPriority="48"/>
+    <w:lsdException w:name="List Table 4 Accent 2" w:uiPriority="49"/>
+    <w:lsdException w:name="List Table 5 Dark Accent 2" w:uiPriority="50"/>
+    <w:lsdException w:name="List Table 6 Colorful Accent 2" w:uiPriority="51"/>
+    <w:lsdException w:name="List Table 7 Colorful Accent 2" w:uiPriority="52"/>
+    <w:lsdException w:name="List Table 1 Light Accent 3" w:uiPriority="46"/>
+    <w:lsdException w:name="List Table 2 Accent 3" w:uiPriority="47"/>
+    <w:lsdException w:name="List Table 3 Accent 3" w:uiPriority="48"/>
+    <w:lsdException w:name="List Table 4 Accent 3" w:uiPriority="49"/>
+    <w:lsdException w:name="List Table 5 Dark Accent 3" w:uiPriority="50"/>
+    <w:lsdException w:name="List Table 6 Colorful Accent 3" w:uiPriority="51"/>
+    <w:lsdException w:name="List Table 7 Colorful Accent 3" w:uiPriority="52"/>
+    <w:lsdException w:name="List Table 1 Light Accent 4" w:uiPriority="46"/>
+    <w:lsdException w:name="List Table 2 Accent 4" w:uiPriority="47"/>
+    <w:lsdException w:name="List Table 3 Accent 4" w:uiPriority="48"/>
+    <w:lsdException w:name="List Table 4 Accent 4" w:uiPriority="49"/>
+    <w:lsdException w:name="List Table 5 Dark Accent 4" w:uiPriority="50"/>
+    <w:lsdException w:name="List Table 6 Colorful Accent 4" w:uiPriority="51"/>
+    <w:lsdException w:name="List Table 7 Colorful Accent 4" w:uiPriority="52"/>
+    <w:lsdException w:name="List Table 1 Light Accent 5" w:uiPriority="46"/>
+    <w:lsdException w:name="List Table 2 Accent 5" w:uiPriority="47"/>
+    <w:lsdException w:name="List Table 3 Accent 5" w:uiPriority="48"/>
+    <w:lsdException w:name="List Table 4 Accent 5" w:uiPriority="49"/>
+    <w:lsdException w:name="List Table 5 Dark Accent 5" w:uiPriority="50"/>
+    <w:lsdException w:name="List Table 6 Colorful Accent 5" w:uiPriority="51"/>
+    <w:lsdException w:name="List Table 7 Colorful Accent 5" w:uiPriority="52"/>
+    <w:lsdException w:name="List Table 1 Light Accent 6" w:uiPriority="46"/>
+    <w:lsdException w:name="List Table 2 Accent 6" w:uiPriority="47"/>
+    <w:lsdException w:name="List Table 3 Accent 6" w:uiPriority="48"/>
+    <w:lsdException w:name="List Table 4 Accent 6" w:uiPriority="49"/>
+    <w:lsdException w:name="List Table 5 Dark Accent 6" w:uiPriority="50"/>
+    <w:lsdException w:name="List Table 6 Colorful Accent 6" w:uiPriority="51"/>
+    <w:lsdException w:name="List Table 7 Colorful Accent 6" w:uiPriority="52"/>
+    <w:lsdException w:name="Mention" w:semiHidden="1" w:unhideWhenUsed="1"/>
   </w:latentStyles>
   <w:style w:type="paragraph" w:default="1" w:styleId="Normalny">
     <w:name w:val="Normal"/>
@@ -1671,7 +2095,6 @@
     <w:uiPriority w:val="99"/>
     <w:semiHidden/>
     <w:unhideWhenUsed/>
-    <w:qFormat/>
     <w:tblPr>
       <w:tblInd w:w="0" w:type="dxa"/>
       <w:tblCellMar>

</xml_diff>

<commit_message>
#33 opis pierwszego sprintu
</commit_message>
<xml_diff>
--- a/sprawozdanie.docx
+++ b/sprawozdanie.docx
@@ -1,6 +1,6 @@
 
 <file path=word/document.xml><?xml version="1.0" encoding="utf-8"?>
-<w:document xmlns:wpc="http://schemas.microsoft.com/office/word/2010/wordprocessingCanvas" xmlns:cx="http://schemas.microsoft.com/office/drawing/2014/chartex" xmlns:cx1="http://schemas.microsoft.com/office/drawing/2015/9/8/chartex" xmlns:cx2="http://schemas.microsoft.com/office/drawing/2015/10/21/chartex" xmlns:mc="http://schemas.openxmlformats.org/markup-compatibility/2006" xmlns:o="urn:schemas-microsoft-com:office:office" xmlns:r="http://schemas.openxmlformats.org/officeDocument/2006/relationships" xmlns:m="http://schemas.openxmlformats.org/officeDocument/2006/math" xmlns:v="urn:schemas-microsoft-com:vml" xmlns:wp14="http://schemas.microsoft.com/office/word/2010/wordprocessingDrawing" xmlns:wp="http://schemas.openxmlformats.org/drawingml/2006/wordprocessingDrawing" xmlns:w10="urn:schemas-microsoft-com:office:word" xmlns:w="http://schemas.openxmlformats.org/wordprocessingml/2006/main" xmlns:w14="http://schemas.microsoft.com/office/word/2010/wordml" xmlns:w15="http://schemas.microsoft.com/office/word/2012/wordml" xmlns:w16se="http://schemas.microsoft.com/office/word/2015/wordml/symex" xmlns:wpg="http://schemas.microsoft.com/office/word/2010/wordprocessingGroup" xmlns:wpi="http://schemas.microsoft.com/office/word/2010/wordprocessingInk" xmlns:wne="http://schemas.microsoft.com/office/word/2006/wordml" xmlns:wps="http://schemas.microsoft.com/office/word/2010/wordprocessingShape" mc:Ignorable="w14 w15 w16se wp14">
+<w:document xmlns:ve="http://schemas.openxmlformats.org/markup-compatibility/2006" xmlns:o="urn:schemas-microsoft-com:office:office" xmlns:r="http://schemas.openxmlformats.org/officeDocument/2006/relationships" xmlns:m="http://schemas.openxmlformats.org/officeDocument/2006/math" xmlns:v="urn:schemas-microsoft-com:vml" xmlns:wp="http://schemas.openxmlformats.org/drawingml/2006/wordprocessingDrawing" xmlns:w10="urn:schemas-microsoft-com:office:word" xmlns:w="http://schemas.openxmlformats.org/wordprocessingml/2006/main" xmlns:wne="http://schemas.microsoft.com/office/word/2006/wordml">
   <w:body>
     <w:p>
       <w:pPr>
@@ -41,6 +41,7 @@
           <w:szCs w:val="48"/>
         </w:rPr>
       </w:pPr>
+      <w:proofErr w:type="gramStart"/>
       <w:r>
         <w:rPr>
           <w:rFonts w:ascii="Arial" w:eastAsia="Times New Roman" w:hAnsi="Arial" w:cs="Arial"/>
@@ -49,7 +50,18 @@
           <w:sz w:val="33"/>
           <w:szCs w:val="33"/>
         </w:rPr>
-        <w:t>na Informatyczne Narzędzia Pracy Grupowej</w:t>
+        <w:t>na</w:t>
+      </w:r>
+      <w:proofErr w:type="gramEnd"/>
+      <w:r>
+        <w:rPr>
+          <w:rFonts w:ascii="Arial" w:eastAsia="Times New Roman" w:hAnsi="Arial" w:cs="Arial"/>
+          <w:color w:val="000000"/>
+          <w:kern w:val="36"/>
+          <w:sz w:val="33"/>
+          <w:szCs w:val="33"/>
+        </w:rPr>
+        <w:t xml:space="preserve"> Informatyczne Narzędzia Pracy Grupowej</w:t>
       </w:r>
     </w:p>
     <w:p>
@@ -140,7 +152,7 @@
           <wp:inline distT="0" distB="0" distL="0" distR="0">
             <wp:extent cx="3068955" cy="3848735"/>
             <wp:effectExtent l="19050" t="0" r="0" b="0"/>
-            <wp:docPr id="1" name="Obraz 1" descr="https://lh5.googleusercontent.com/XqREZ__9revpkf7DSjgCrME3oVpw9o-ys55yJpBxyH-e1rEPNV3AuaY5e6Ys6aJuOxHfQTSRYTIZqTObWY_CKMmqbaJNSL0Mtrr4FUbS9k2M5RhS8t4NPD89db-r_p_e4i7zezZ-"/>
+            <wp:docPr id="2" name="Obraz 1" descr="https://lh5.googleusercontent.com/XqREZ__9revpkf7DSjgCrME3oVpw9o-ys55yJpBxyH-e1rEPNV3AuaY5e6Ys6aJuOxHfQTSRYTIZqTObWY_CKMmqbaJNSL0Mtrr4FUbS9k2M5RhS8t4NPD89db-r_p_e4i7zezZ-"/>
             <wp:cNvGraphicFramePr>
               <a:graphicFrameLocks xmlns:a="http://schemas.openxmlformats.org/drawingml/2006/main" noChangeAspect="1"/>
             </wp:cNvGraphicFramePr>
@@ -298,8 +310,17 @@
           <w:rFonts w:ascii="Times New Roman" w:eastAsia="Times New Roman" w:hAnsi="Times New Roman" w:cs="Times New Roman"/>
           <w:color w:val="000000"/>
         </w:rPr>
-        <w:t>Piotr Gołyźniak</w:t>
-      </w:r>
+        <w:t xml:space="preserve">Piotr </w:t>
+      </w:r>
+      <w:proofErr w:type="spellStart"/>
+      <w:r>
+        <w:rPr>
+          <w:rFonts w:ascii="Times New Roman" w:eastAsia="Times New Roman" w:hAnsi="Times New Roman" w:cs="Times New Roman"/>
+          <w:color w:val="000000"/>
+        </w:rPr>
+        <w:t>Gołyźniak</w:t>
+      </w:r>
+      <w:proofErr w:type="spellEnd"/>
     </w:p>
     <w:p>
       <w:pPr>
@@ -419,30 +440,23 @@
         </w:rPr>
         <w:t>ithub</w:t>
       </w:r>
+      <w:proofErr w:type="gramStart"/>
+      <w:r>
+        <w:rPr>
+          <w:rFonts w:ascii="Times New Roman" w:eastAsia="Times New Roman" w:hAnsi="Times New Roman" w:cs="Times New Roman"/>
+          <w:color w:val="000000"/>
+        </w:rPr>
+        <w:t>,</w:t>
+      </w:r>
+      <w:r>
+        <w:rPr>
+          <w:rFonts w:ascii="Times New Roman" w:eastAsia="Times New Roman" w:hAnsi="Times New Roman" w:cs="Times New Roman"/>
+          <w:color w:val="000000"/>
+        </w:rPr>
+        <w:t>Tortoise</w:t>
+      </w:r>
       <w:proofErr w:type="spellEnd"/>
-      <w:r>
-        <w:rPr>
-          <w:rFonts w:ascii="Times New Roman" w:eastAsia="Times New Roman" w:hAnsi="Times New Roman" w:cs="Times New Roman"/>
-          <w:color w:val="000000"/>
-        </w:rPr>
-        <w:t>,</w:t>
-      </w:r>
-      <w:r>
-        <w:rPr>
-          <w:rFonts w:ascii="Times New Roman" w:eastAsia="Times New Roman" w:hAnsi="Times New Roman" w:cs="Times New Roman"/>
-          <w:color w:val="000000"/>
-        </w:rPr>
-        <w:t xml:space="preserve">  </w:t>
-      </w:r>
-      <w:proofErr w:type="spellStart"/>
-      <w:r>
-        <w:rPr>
-          <w:rFonts w:ascii="Times New Roman" w:eastAsia="Times New Roman" w:hAnsi="Times New Roman" w:cs="Times New Roman"/>
-          <w:color w:val="000000"/>
-        </w:rPr>
-        <w:t>Tortoise</w:t>
-      </w:r>
-      <w:proofErr w:type="spellEnd"/>
+      <w:proofErr w:type="gramEnd"/>
       <w:r>
         <w:rPr>
           <w:rFonts w:ascii="Times New Roman" w:eastAsia="Times New Roman" w:hAnsi="Times New Roman" w:cs="Times New Roman"/>
@@ -598,12 +612,21 @@
           <w:color w:val="000000"/>
         </w:rPr>
       </w:pPr>
-      <w:r>
-        <w:rPr>
-          <w:rFonts w:ascii="Times New Roman" w:eastAsia="Times New Roman" w:hAnsi="Times New Roman" w:cs="Times New Roman"/>
-          <w:color w:val="000000"/>
-        </w:rPr>
-        <w:t>gra komputerowa</w:t>
+      <w:proofErr w:type="gramStart"/>
+      <w:r>
+        <w:rPr>
+          <w:rFonts w:ascii="Times New Roman" w:eastAsia="Times New Roman" w:hAnsi="Times New Roman" w:cs="Times New Roman"/>
+          <w:color w:val="000000"/>
+        </w:rPr>
+        <w:t>gra</w:t>
+      </w:r>
+      <w:proofErr w:type="gramEnd"/>
+      <w:r>
+        <w:rPr>
+          <w:rFonts w:ascii="Times New Roman" w:eastAsia="Times New Roman" w:hAnsi="Times New Roman" w:cs="Times New Roman"/>
+          <w:color w:val="000000"/>
+        </w:rPr>
+        <w:t xml:space="preserve"> komputerowa</w:t>
       </w:r>
     </w:p>
     <w:p>
@@ -620,12 +643,21 @@
           <w:color w:val="000000"/>
         </w:rPr>
       </w:pPr>
-      <w:r>
-        <w:rPr>
-          <w:rFonts w:ascii="Times New Roman" w:eastAsia="Times New Roman" w:hAnsi="Times New Roman" w:cs="Times New Roman"/>
-          <w:color w:val="000000"/>
-        </w:rPr>
-        <w:t xml:space="preserve">oryginalna nazwa to </w:t>
+      <w:proofErr w:type="gramStart"/>
+      <w:r>
+        <w:rPr>
+          <w:rFonts w:ascii="Times New Roman" w:eastAsia="Times New Roman" w:hAnsi="Times New Roman" w:cs="Times New Roman"/>
+          <w:color w:val="000000"/>
+        </w:rPr>
+        <w:t>oryginalna</w:t>
+      </w:r>
+      <w:proofErr w:type="gramEnd"/>
+      <w:r>
+        <w:rPr>
+          <w:rFonts w:ascii="Times New Roman" w:eastAsia="Times New Roman" w:hAnsi="Times New Roman" w:cs="Times New Roman"/>
+          <w:color w:val="000000"/>
+        </w:rPr>
+        <w:t xml:space="preserve"> nazwa to </w:t>
       </w:r>
       <w:proofErr w:type="spellStart"/>
       <w:r>
@@ -660,12 +692,21 @@
           <w:color w:val="000000"/>
         </w:rPr>
       </w:pPr>
-      <w:r>
-        <w:rPr>
-          <w:rFonts w:ascii="Times New Roman" w:eastAsia="Times New Roman" w:hAnsi="Times New Roman" w:cs="Times New Roman"/>
-          <w:color w:val="000000"/>
-        </w:rPr>
-        <w:t>polega na odkrywaniu pól planszy w taki sposób, aby nie trafić na minę</w:t>
+      <w:proofErr w:type="gramStart"/>
+      <w:r>
+        <w:rPr>
+          <w:rFonts w:ascii="Times New Roman" w:eastAsia="Times New Roman" w:hAnsi="Times New Roman" w:cs="Times New Roman"/>
+          <w:color w:val="000000"/>
+        </w:rPr>
+        <w:t>polega</w:t>
+      </w:r>
+      <w:proofErr w:type="gramEnd"/>
+      <w:r>
+        <w:rPr>
+          <w:rFonts w:ascii="Times New Roman" w:eastAsia="Times New Roman" w:hAnsi="Times New Roman" w:cs="Times New Roman"/>
+          <w:color w:val="000000"/>
+        </w:rPr>
+        <w:t xml:space="preserve"> na odkrywaniu pól planszy w taki sposób, aby nie trafić na minę</w:t>
       </w:r>
     </w:p>
     <w:p>
@@ -682,12 +723,21 @@
           <w:color w:val="000000"/>
         </w:rPr>
       </w:pPr>
-      <w:r>
-        <w:rPr>
-          <w:rFonts w:ascii="Times New Roman" w:eastAsia="Times New Roman" w:hAnsi="Times New Roman" w:cs="Times New Roman"/>
-          <w:color w:val="000000"/>
-        </w:rPr>
-        <w:t>każde odkryte pole zawiera informację o liczbie min, z którymi sąsiaduje (0</w:t>
+      <w:proofErr w:type="gramStart"/>
+      <w:r>
+        <w:rPr>
+          <w:rFonts w:ascii="Times New Roman" w:eastAsia="Times New Roman" w:hAnsi="Times New Roman" w:cs="Times New Roman"/>
+          <w:color w:val="000000"/>
+        </w:rPr>
+        <w:t>każde</w:t>
+      </w:r>
+      <w:proofErr w:type="gramEnd"/>
+      <w:r>
+        <w:rPr>
+          <w:rFonts w:ascii="Times New Roman" w:eastAsia="Times New Roman" w:hAnsi="Times New Roman" w:cs="Times New Roman"/>
+          <w:color w:val="000000"/>
+        </w:rPr>
+        <w:t xml:space="preserve"> odkryte pole zawiera informację o liczbie min, z którymi sąsiaduje (0</w:t>
       </w:r>
       <w:r>
         <w:rPr>
@@ -718,12 +768,21 @@
           <w:color w:val="000000"/>
         </w:rPr>
       </w:pPr>
-      <w:r>
-        <w:rPr>
-          <w:rFonts w:ascii="Times New Roman" w:eastAsia="Times New Roman" w:hAnsi="Times New Roman" w:cs="Times New Roman"/>
-          <w:color w:val="000000"/>
-        </w:rPr>
-        <w:t>nieodkryte pola można oznaczać flagą (</w:t>
+      <w:proofErr w:type="gramStart"/>
+      <w:r>
+        <w:rPr>
+          <w:rFonts w:ascii="Times New Roman" w:eastAsia="Times New Roman" w:hAnsi="Times New Roman" w:cs="Times New Roman"/>
+          <w:color w:val="000000"/>
+        </w:rPr>
+        <w:t>nieodkryte</w:t>
+      </w:r>
+      <w:proofErr w:type="gramEnd"/>
+      <w:r>
+        <w:rPr>
+          <w:rFonts w:ascii="Times New Roman" w:eastAsia="Times New Roman" w:hAnsi="Times New Roman" w:cs="Times New Roman"/>
+          <w:color w:val="000000"/>
+        </w:rPr>
+        <w:t xml:space="preserve"> pola można oznaczać flagą (</w:t>
       </w:r>
       <w:r>
         <w:rPr>
@@ -741,6 +800,196 @@
         </w:rPr>
         <w:t>), przez co blokowane jest jego odsłonięcie i przypadkowe odkrycie miny</w:t>
       </w:r>
+    </w:p>
+    <w:p>
+      <w:pPr>
+        <w:spacing w:after="240" w:line="240" w:lineRule="auto"/>
+        <w:rPr>
+          <w:rFonts w:ascii="Times New Roman" w:eastAsia="Times New Roman" w:hAnsi="Times New Roman" w:cs="Times New Roman"/>
+          <w:sz w:val="24"/>
+          <w:szCs w:val="24"/>
+        </w:rPr>
+      </w:pPr>
+    </w:p>
+    <w:p>
+      <w:pPr>
+        <w:spacing w:after="240" w:line="240" w:lineRule="auto"/>
+        <w:rPr>
+          <w:rFonts w:ascii="Times New Roman" w:eastAsia="Times New Roman" w:hAnsi="Times New Roman" w:cs="Times New Roman"/>
+          <w:sz w:val="24"/>
+          <w:szCs w:val="24"/>
+        </w:rPr>
+      </w:pPr>
+    </w:p>
+    <w:p>
+      <w:pPr>
+        <w:spacing w:after="240" w:line="240" w:lineRule="auto"/>
+        <w:rPr>
+          <w:rFonts w:ascii="Times New Roman" w:eastAsia="Times New Roman" w:hAnsi="Times New Roman" w:cs="Times New Roman"/>
+          <w:sz w:val="24"/>
+          <w:szCs w:val="24"/>
+        </w:rPr>
+      </w:pPr>
+    </w:p>
+    <w:p>
+      <w:pPr>
+        <w:spacing w:after="240" w:line="240" w:lineRule="auto"/>
+        <w:rPr>
+          <w:rFonts w:ascii="Times New Roman" w:eastAsia="Times New Roman" w:hAnsi="Times New Roman" w:cs="Times New Roman"/>
+          <w:sz w:val="24"/>
+          <w:szCs w:val="24"/>
+        </w:rPr>
+      </w:pPr>
+    </w:p>
+    <w:p>
+      <w:pPr>
+        <w:spacing w:after="240" w:line="240" w:lineRule="auto"/>
+        <w:rPr>
+          <w:rFonts w:ascii="Times New Roman" w:eastAsia="Times New Roman" w:hAnsi="Times New Roman" w:cs="Times New Roman"/>
+          <w:sz w:val="24"/>
+          <w:szCs w:val="24"/>
+        </w:rPr>
+      </w:pPr>
+    </w:p>
+    <w:p>
+      <w:pPr>
+        <w:spacing w:after="240" w:line="240" w:lineRule="auto"/>
+        <w:rPr>
+          <w:rFonts w:ascii="Times New Roman" w:eastAsia="Times New Roman" w:hAnsi="Times New Roman" w:cs="Times New Roman"/>
+          <w:sz w:val="24"/>
+          <w:szCs w:val="24"/>
+        </w:rPr>
+      </w:pPr>
+    </w:p>
+    <w:p>
+      <w:pPr>
+        <w:spacing w:after="240" w:line="240" w:lineRule="auto"/>
+        <w:rPr>
+          <w:rFonts w:ascii="Times New Roman" w:eastAsia="Times New Roman" w:hAnsi="Times New Roman" w:cs="Times New Roman"/>
+          <w:sz w:val="24"/>
+          <w:szCs w:val="24"/>
+        </w:rPr>
+      </w:pPr>
+    </w:p>
+    <w:p>
+      <w:pPr>
+        <w:spacing w:after="240" w:line="240" w:lineRule="auto"/>
+        <w:rPr>
+          <w:rFonts w:ascii="Times New Roman" w:eastAsia="Times New Roman" w:hAnsi="Times New Roman" w:cs="Times New Roman"/>
+          <w:sz w:val="24"/>
+          <w:szCs w:val="24"/>
+        </w:rPr>
+      </w:pPr>
+    </w:p>
+    <w:p>
+      <w:pPr>
+        <w:spacing w:after="240" w:line="240" w:lineRule="auto"/>
+        <w:rPr>
+          <w:rFonts w:ascii="Times New Roman" w:eastAsia="Times New Roman" w:hAnsi="Times New Roman" w:cs="Times New Roman"/>
+          <w:sz w:val="24"/>
+          <w:szCs w:val="24"/>
+        </w:rPr>
+      </w:pPr>
+    </w:p>
+    <w:p>
+      <w:pPr>
+        <w:spacing w:after="240" w:line="240" w:lineRule="auto"/>
+        <w:rPr>
+          <w:rFonts w:ascii="Times New Roman" w:eastAsia="Times New Roman" w:hAnsi="Times New Roman" w:cs="Times New Roman"/>
+          <w:sz w:val="24"/>
+          <w:szCs w:val="24"/>
+        </w:rPr>
+      </w:pPr>
+    </w:p>
+    <w:p>
+      <w:pPr>
+        <w:spacing w:after="240" w:line="240" w:lineRule="auto"/>
+        <w:rPr>
+          <w:rFonts w:ascii="Times New Roman" w:eastAsia="Times New Roman" w:hAnsi="Times New Roman" w:cs="Times New Roman"/>
+          <w:sz w:val="24"/>
+          <w:szCs w:val="24"/>
+        </w:rPr>
+      </w:pPr>
+    </w:p>
+    <w:p>
+      <w:pPr>
+        <w:spacing w:after="240" w:line="240" w:lineRule="auto"/>
+        <w:rPr>
+          <w:rFonts w:ascii="Times New Roman" w:eastAsia="Times New Roman" w:hAnsi="Times New Roman" w:cs="Times New Roman"/>
+          <w:sz w:val="24"/>
+          <w:szCs w:val="24"/>
+        </w:rPr>
+      </w:pPr>
+    </w:p>
+    <w:p>
+      <w:pPr>
+        <w:spacing w:after="240" w:line="240" w:lineRule="auto"/>
+        <w:rPr>
+          <w:rFonts w:ascii="Times New Roman" w:eastAsia="Times New Roman" w:hAnsi="Times New Roman" w:cs="Times New Roman"/>
+          <w:sz w:val="24"/>
+          <w:szCs w:val="24"/>
+        </w:rPr>
+      </w:pPr>
+    </w:p>
+    <w:p>
+      <w:pPr>
+        <w:spacing w:after="240" w:line="240" w:lineRule="auto"/>
+        <w:rPr>
+          <w:rFonts w:ascii="Times New Roman" w:eastAsia="Times New Roman" w:hAnsi="Times New Roman" w:cs="Times New Roman"/>
+          <w:sz w:val="24"/>
+          <w:szCs w:val="24"/>
+        </w:rPr>
+      </w:pPr>
+    </w:p>
+    <w:p>
+      <w:pPr>
+        <w:spacing w:after="240" w:line="240" w:lineRule="auto"/>
+        <w:rPr>
+          <w:rFonts w:ascii="Times New Roman" w:eastAsia="Times New Roman" w:hAnsi="Times New Roman" w:cs="Times New Roman"/>
+          <w:sz w:val="24"/>
+          <w:szCs w:val="24"/>
+        </w:rPr>
+      </w:pPr>
+    </w:p>
+    <w:p>
+      <w:pPr>
+        <w:spacing w:after="240" w:line="240" w:lineRule="auto"/>
+        <w:rPr>
+          <w:rFonts w:ascii="Times New Roman" w:eastAsia="Times New Roman" w:hAnsi="Times New Roman" w:cs="Times New Roman"/>
+          <w:sz w:val="24"/>
+          <w:szCs w:val="24"/>
+        </w:rPr>
+      </w:pPr>
+    </w:p>
+    <w:p>
+      <w:pPr>
+        <w:spacing w:after="240" w:line="240" w:lineRule="auto"/>
+        <w:rPr>
+          <w:rFonts w:ascii="Times New Roman" w:eastAsia="Times New Roman" w:hAnsi="Times New Roman" w:cs="Times New Roman"/>
+          <w:sz w:val="24"/>
+          <w:szCs w:val="24"/>
+        </w:rPr>
+      </w:pPr>
+    </w:p>
+    <w:p>
+      <w:pPr>
+        <w:spacing w:after="240" w:line="240" w:lineRule="auto"/>
+        <w:rPr>
+          <w:rFonts w:ascii="Times New Roman" w:eastAsia="Times New Roman" w:hAnsi="Times New Roman" w:cs="Times New Roman"/>
+          <w:sz w:val="24"/>
+          <w:szCs w:val="24"/>
+        </w:rPr>
+      </w:pPr>
+    </w:p>
+    <w:p>
+      <w:pPr>
+        <w:spacing w:after="240" w:line="240" w:lineRule="auto"/>
+        <w:rPr>
+          <w:rFonts w:ascii="Times New Roman" w:eastAsia="Times New Roman" w:hAnsi="Times New Roman" w:cs="Times New Roman"/>
+          <w:sz w:val="24"/>
+          <w:szCs w:val="24"/>
+        </w:rPr>
+      </w:pPr>
     </w:p>
     <w:p>
       <w:pPr>
@@ -776,6 +1025,7 @@
           <w:szCs w:val="28"/>
           <w:u w:val="single"/>
         </w:rPr>
+        <w:lastRenderedPageBreak/>
         <w:t>Opis poszczególnych sprintów:</w:t>
       </w:r>
     </w:p>
@@ -798,120 +1048,649 @@
         <w:rPr>
           <w:rFonts w:ascii="Arial" w:eastAsia="Times New Roman" w:hAnsi="Arial" w:cs="Arial"/>
           <w:color w:val="000000"/>
+          <w:sz w:val="26"/>
+          <w:szCs w:val="26"/>
+        </w:rPr>
+      </w:pPr>
+      <w:r>
+        <w:rPr>
+          <w:rFonts w:ascii="Arial" w:eastAsia="Times New Roman" w:hAnsi="Arial" w:cs="Arial"/>
+          <w:color w:val="000000"/>
+          <w:sz w:val="26"/>
+          <w:szCs w:val="26"/>
+        </w:rPr>
+        <w:t>1.</w:t>
+      </w:r>
+      <w:r>
+        <w:rPr>
+          <w:rFonts w:ascii="Arial" w:eastAsia="Times New Roman" w:hAnsi="Arial" w:cs="Arial"/>
+          <w:color w:val="000000"/>
+          <w:sz w:val="26"/>
+          <w:szCs w:val="26"/>
+        </w:rPr>
+        <w:t>PLANSZA</w:t>
+      </w:r>
+    </w:p>
+    <w:p>
+      <w:pPr>
+        <w:spacing w:after="0" w:line="240" w:lineRule="auto"/>
+        <w:rPr>
+          <w:rFonts w:ascii="Arial" w:eastAsia="Times New Roman" w:hAnsi="Arial" w:cs="Arial"/>
+          <w:color w:val="000000"/>
           <w:sz w:val="23"/>
           <w:szCs w:val="23"/>
         </w:rPr>
       </w:pPr>
-      <w:r>
-        <w:rPr>
-          <w:rFonts w:ascii="Arial" w:eastAsia="Times New Roman" w:hAnsi="Arial" w:cs="Arial"/>
+    </w:p>
+    <w:p>
+      <w:pPr>
+        <w:pStyle w:val="NormalnyWeb"/>
+        <w:spacing w:before="0" w:beforeAutospacing="0" w:after="0" w:afterAutospacing="0"/>
+        <w:ind w:firstLine="700"/>
+      </w:pPr>
+      <w:r>
+        <w:rPr>
+          <w:rFonts w:ascii="Arial" w:hAnsi="Arial" w:cs="Arial"/>
+          <w:color w:val="000000"/>
+        </w:rPr>
+        <w:t xml:space="preserve">Pierwszy sprint został przez nas zaplanowany tak, aby w ramach pięciu dni roboczych napisać kod zawierający prototyp gry. Wyznaczyliśmy pierwszy </w:t>
+      </w:r>
+      <w:proofErr w:type="spellStart"/>
+      <w:r>
+        <w:rPr>
+          <w:rFonts w:ascii="Arial" w:hAnsi="Arial" w:cs="Arial"/>
+          <w:color w:val="000000"/>
+        </w:rPr>
+        <w:t>milestone</w:t>
+      </w:r>
+      <w:proofErr w:type="spellEnd"/>
+      <w:r>
+        <w:rPr>
+          <w:rFonts w:ascii="Arial" w:hAnsi="Arial" w:cs="Arial"/>
+          <w:color w:val="000000"/>
+        </w:rPr>
+        <w:t xml:space="preserve">: „Plansza”, który przypominał nam, że celem ówczesnego sprintu jest stworzenie podstaw, do dalszego rozwoju gry. Wybraliśmy także pierwszego </w:t>
+      </w:r>
+      <w:proofErr w:type="spellStart"/>
+      <w:r>
+        <w:rPr>
+          <w:rFonts w:ascii="Arial" w:hAnsi="Arial" w:cs="Arial"/>
+          <w:color w:val="000000"/>
+        </w:rPr>
+        <w:t>Scrum</w:t>
+      </w:r>
+      <w:proofErr w:type="spellEnd"/>
+      <w:r>
+        <w:rPr>
+          <w:rFonts w:ascii="Arial" w:hAnsi="Arial" w:cs="Arial"/>
+          <w:color w:val="000000"/>
+        </w:rPr>
+        <w:t xml:space="preserve"> Mastera: Piotra. Ustaliliśmy, że będziemy korzystać z serwisu github.</w:t>
+      </w:r>
+      <w:proofErr w:type="gramStart"/>
+      <w:r>
+        <w:rPr>
+          <w:rFonts w:ascii="Arial" w:hAnsi="Arial" w:cs="Arial"/>
+          <w:color w:val="000000"/>
+        </w:rPr>
+        <w:t>com</w:t>
+      </w:r>
+      <w:proofErr w:type="gramEnd"/>
+      <w:r>
+        <w:rPr>
+          <w:rFonts w:ascii="Arial" w:hAnsi="Arial" w:cs="Arial"/>
+          <w:color w:val="000000"/>
+        </w:rPr>
+        <w:t xml:space="preserve"> w celu stworzenia repozytorium, które umożliwiło nam ogólny dostęp do kodu oraz możliwość jego modyfikacji.</w:t>
+      </w:r>
+    </w:p>
+    <w:p>
+      <w:pPr>
+        <w:pStyle w:val="NormalnyWeb"/>
+        <w:spacing w:before="0" w:beforeAutospacing="0" w:after="0" w:afterAutospacing="0"/>
+      </w:pPr>
+      <w:r>
+        <w:rPr>
+          <w:rFonts w:ascii="Arial" w:hAnsi="Arial" w:cs="Arial"/>
+          <w:color w:val="000000"/>
+        </w:rPr>
+        <w:t>       </w:t>
+      </w:r>
+      <w:r>
+        <w:rPr>
+          <w:rStyle w:val="apple-tab-span"/>
+          <w:rFonts w:ascii="Arial" w:hAnsi="Arial" w:cs="Arial"/>
+          <w:color w:val="000000"/>
+        </w:rPr>
+        <w:tab/>
+      </w:r>
+      <w:r>
+        <w:rPr>
+          <w:rFonts w:ascii="Arial" w:hAnsi="Arial" w:cs="Arial"/>
+          <w:color w:val="000000"/>
+        </w:rPr>
+        <w:t xml:space="preserve">Pierwszy dzień poświęciliśmy na sprawy organizacyjne. Pobraliśmy na nasze komputery system kontroli wersji: Git, oraz oprogramowanie klienckie </w:t>
+      </w:r>
+      <w:proofErr w:type="spellStart"/>
+      <w:r>
+        <w:rPr>
+          <w:rFonts w:ascii="Arial" w:hAnsi="Arial" w:cs="Arial"/>
+          <w:color w:val="000000"/>
+        </w:rPr>
+        <w:t>TortoiseGit</w:t>
+      </w:r>
+      <w:proofErr w:type="spellEnd"/>
+      <w:r>
+        <w:rPr>
+          <w:rFonts w:ascii="Arial" w:hAnsi="Arial" w:cs="Arial"/>
+          <w:color w:val="000000"/>
+        </w:rPr>
+        <w:t xml:space="preserve"> umożliwiające sprawne korzystanie z tego systemu. Tego dnia przeprowadziliśmy także pierwsze </w:t>
+      </w:r>
+      <w:proofErr w:type="spellStart"/>
+      <w:r>
+        <w:rPr>
+          <w:rFonts w:ascii="Arial" w:hAnsi="Arial" w:cs="Arial"/>
+          <w:color w:val="000000"/>
+        </w:rPr>
+        <w:t>commity</w:t>
+      </w:r>
+      <w:proofErr w:type="spellEnd"/>
+      <w:r>
+        <w:rPr>
+          <w:rFonts w:ascii="Arial" w:hAnsi="Arial" w:cs="Arial"/>
+          <w:color w:val="000000"/>
+        </w:rPr>
+        <w:t>, które pozwoliły rozstrzygnąć, czy nasze programy działają prawidłowo. Wyznaczyliśmy także, zadania na najbliższe dni: dokładne zapoznanie się z zasadami działania gry saper, oraz napisanie kodu, pozwalającego stworzenie tablicy dwuwymiarowej.</w:t>
+      </w:r>
+    </w:p>
+    <w:p>
+      <w:pPr>
+        <w:pStyle w:val="NormalnyWeb"/>
+        <w:spacing w:before="0" w:beforeAutospacing="0" w:after="0" w:afterAutospacing="0"/>
+      </w:pPr>
+      <w:r>
+        <w:rPr>
+          <w:rStyle w:val="apple-tab-span"/>
+          <w:rFonts w:ascii="Arial" w:hAnsi="Arial" w:cs="Arial"/>
+          <w:color w:val="000000"/>
+        </w:rPr>
+        <w:tab/>
+      </w:r>
+      <w:r>
+        <w:rPr>
+          <w:rFonts w:ascii="Arial" w:hAnsi="Arial" w:cs="Arial"/>
+          <w:color w:val="000000"/>
+        </w:rPr>
+        <w:t>Następnego dnia zabraliśmy się do pisania kodu. Każdy pracował nad przydzieloną mu do napisania funkcją, dlatego już po pierwszym dniu pracy mieliśmy 4 najważniejsze funkcje naszego programu: tworzącą, usuwającą i wypisującą tablice dwuwymiarową oraz strukturę do planszy. Każdy bez problemów wypełnił swoje zadanie a przeprowadzone testy pokazały, że napisane funkcje działają prawidłowo.</w:t>
+      </w:r>
+    </w:p>
+    <w:p>
+      <w:pPr>
+        <w:pStyle w:val="NormalnyWeb"/>
+        <w:spacing w:before="0" w:beforeAutospacing="0" w:after="0" w:afterAutospacing="0"/>
+      </w:pPr>
+      <w:r>
+        <w:rPr>
+          <w:rFonts w:ascii="Arial" w:hAnsi="Arial" w:cs="Arial"/>
+          <w:color w:val="000000"/>
+        </w:rPr>
+        <w:t xml:space="preserve">Ustaliśmy, że po napisaniu i wprowadzeniu do repozytorium zmian w kodzie będziemy zmienić </w:t>
+      </w:r>
+      <w:proofErr w:type="spellStart"/>
+      <w:r>
+        <w:rPr>
+          <w:rFonts w:ascii="Arial" w:hAnsi="Arial" w:cs="Arial"/>
+          <w:color w:val="000000"/>
+        </w:rPr>
+        <w:t>labels</w:t>
+      </w:r>
+      <w:proofErr w:type="spellEnd"/>
+      <w:r>
+        <w:rPr>
+          <w:rFonts w:ascii="Arial" w:hAnsi="Arial" w:cs="Arial"/>
+          <w:color w:val="000000"/>
+        </w:rPr>
+        <w:t xml:space="preserve"> w odpowiednim </w:t>
+      </w:r>
+      <w:proofErr w:type="spellStart"/>
+      <w:r>
+        <w:rPr>
+          <w:rFonts w:ascii="Arial" w:hAnsi="Arial" w:cs="Arial"/>
+          <w:color w:val="000000"/>
+        </w:rPr>
+        <w:t>issue</w:t>
+      </w:r>
+      <w:proofErr w:type="spellEnd"/>
+      <w:r>
+        <w:rPr>
+          <w:rFonts w:ascii="Arial" w:hAnsi="Arial" w:cs="Arial"/>
+          <w:color w:val="000000"/>
+        </w:rPr>
+        <w:t xml:space="preserve"> na Test, dzięki czemu będzie wiadomo, że funkcja jest skończona i można zająć się jej testowaniem. Testowanie będzie polegać na sprawdzaniu siebie nawzajem.</w:t>
+      </w:r>
+    </w:p>
+    <w:p>
+      <w:pPr>
+        <w:pStyle w:val="NormalnyWeb"/>
+        <w:spacing w:before="0" w:beforeAutospacing="0" w:after="0" w:afterAutospacing="0"/>
+      </w:pPr>
+      <w:r>
+        <w:rPr>
+          <w:rStyle w:val="apple-tab-span"/>
+          <w:rFonts w:ascii="Arial" w:hAnsi="Arial" w:cs="Arial"/>
+          <w:color w:val="000000"/>
+        </w:rPr>
+        <w:tab/>
+      </w:r>
+      <w:r>
+        <w:rPr>
+          <w:rFonts w:ascii="Arial" w:hAnsi="Arial" w:cs="Arial"/>
+          <w:color w:val="000000"/>
+        </w:rPr>
+        <w:t xml:space="preserve">Trzeciego dnia rozwijaliśmy stworzone wcześniej podstawy. Dodana została funkcja zliczająca bomby na planszy jednocześnie wyświetlająca ową ilość bomb, funkcja rozmieszczająca losowo bomby, funkcja testowa </w:t>
+      </w:r>
+      <w:r>
+        <w:rPr>
+          <w:rFonts w:ascii="Arial" w:hAnsi="Arial" w:cs="Arial"/>
+          <w:color w:val="333333"/>
+          <w:shd w:val="clear" w:color="auto" w:fill="FFFFFF"/>
+        </w:rPr>
+        <w:t>wyświetlająca tablicę z bombami oraz z ilością bomb pozostałych na planszy. Dokonane zostały też inne niezbędne ulepszenia jak np. dodanie dyrektywy preprocesora dla bomby</w:t>
+      </w:r>
+      <w:r>
+        <w:rPr>
+          <w:rFonts w:ascii="Arial" w:hAnsi="Arial" w:cs="Arial"/>
+          <w:color w:val="000000"/>
+        </w:rPr>
+        <w:t>, zmiany wyświetlania tablicy w funkcji wypisującej czy ujednolicenie kodu.</w:t>
+      </w:r>
+    </w:p>
+    <w:p>
+      <w:pPr>
+        <w:pStyle w:val="NormalnyWeb"/>
+        <w:spacing w:before="0" w:beforeAutospacing="0" w:after="0" w:afterAutospacing="0"/>
+        <w:ind w:firstLine="720"/>
+      </w:pPr>
+      <w:r>
+        <w:rPr>
+          <w:rFonts w:ascii="Arial" w:hAnsi="Arial" w:cs="Arial"/>
+          <w:color w:val="000000"/>
+        </w:rPr>
+        <w:t xml:space="preserve">Czwartego dnia dodaliśmy do naszego programu funkcję odkrywającą pola wybrane przez użytkownika oraz szkielet funkcji obsługującej menu. Zostały dokonane również ulepszenia istniejących już funkcji: </w:t>
+      </w:r>
+      <w:proofErr w:type="spellStart"/>
+      <w:r>
+        <w:rPr>
+          <w:rFonts w:ascii="Arial" w:hAnsi="Arial" w:cs="Arial"/>
+          <w:color w:val="000000"/>
+        </w:rPr>
+        <w:t>Write</w:t>
+      </w:r>
+      <w:proofErr w:type="spellEnd"/>
+      <w:r>
+        <w:rPr>
+          <w:rFonts w:ascii="Arial" w:hAnsi="Arial" w:cs="Arial"/>
+          <w:color w:val="000000"/>
+        </w:rPr>
+        <w:t xml:space="preserve">, Test i Random np. zwiększanie wartości pól wokół bomby. Każdy poradził sobie ze swoim zadaniem nie napotykając po drodze problemów. </w:t>
+      </w:r>
+    </w:p>
+    <w:p>
+      <w:pPr>
+        <w:pStyle w:val="NormalnyWeb"/>
+        <w:spacing w:before="0" w:beforeAutospacing="0" w:after="0" w:afterAutospacing="0"/>
+        <w:ind w:firstLine="720"/>
+        <w:rPr>
+          <w:rFonts w:ascii="Arial" w:hAnsi="Arial" w:cs="Arial"/>
+          <w:color w:val="000000"/>
+        </w:rPr>
+      </w:pPr>
+      <w:r>
+        <w:rPr>
+          <w:rFonts w:ascii="Arial" w:hAnsi="Arial" w:cs="Arial"/>
+          <w:color w:val="000000"/>
+        </w:rPr>
+        <w:t xml:space="preserve">Ostatniego dnia pierwszego sprintu pracowaliśmy nad kolejnymi ulepszeniami zamykającymi </w:t>
+      </w:r>
+      <w:proofErr w:type="spellStart"/>
+      <w:r>
+        <w:rPr>
+          <w:rFonts w:ascii="Arial" w:hAnsi="Arial" w:cs="Arial"/>
+          <w:color w:val="000000"/>
+        </w:rPr>
+        <w:t>milestone</w:t>
+      </w:r>
+      <w:proofErr w:type="spellEnd"/>
+      <w:r>
+        <w:rPr>
+          <w:rFonts w:ascii="Arial" w:hAnsi="Arial" w:cs="Arial"/>
+          <w:color w:val="000000"/>
+        </w:rPr>
+        <w:t xml:space="preserve"> “Plansza”. Były to następujące funkcje: sprawdzająca czy nastąpiła już wygrana, reagująca na odkrycie bomby, (czyli sygnalizująca przegraną), dokończona funkcja obsługująca menu oraz wykonane rekurencyjnie odsłanianie pól zerowych. Testowanie świeżo dodanych funkcji nie wykazywało błędów, jednak…</w:t>
+      </w:r>
+    </w:p>
+    <w:p>
+      <w:pPr>
+        <w:pStyle w:val="NormalnyWeb"/>
+        <w:spacing w:before="0" w:beforeAutospacing="0" w:after="0" w:afterAutospacing="0"/>
+        <w:ind w:left="-567"/>
+        <w:rPr>
+          <w:rFonts w:ascii="Arial" w:hAnsi="Arial" w:cs="Arial"/>
+          <w:color w:val="000000"/>
+        </w:rPr>
+      </w:pPr>
+      <w:r>
+        <w:rPr>
+          <w:rFonts w:ascii="Arial" w:hAnsi="Arial" w:cs="Arial"/>
+          <w:noProof/>
           <w:color w:val="000000"/>
           <w:sz w:val="23"/>
           <w:szCs w:val="23"/>
         </w:rPr>
-        <w:t>1.</w:t>
-      </w:r>
-      <w:r>
-        <w:rPr>
-          <w:rFonts w:ascii="Arial" w:eastAsia="Times New Roman" w:hAnsi="Arial" w:cs="Arial"/>
+        <w:lastRenderedPageBreak/>
+        <w:drawing>
+          <wp:inline distT="0" distB="0" distL="0" distR="0">
+            <wp:extent cx="6446837" cy="6496050"/>
+            <wp:effectExtent l="19050" t="0" r="0" b="0"/>
+            <wp:docPr id="3" name="Obraz 1" descr="https://lh5.googleusercontent.com/nyInPHpXpVwnUsgzIAIQ5HTius4kY02XCmdhOMOhSnYzEUhvA8pJK1RKlW7XdAbvqUqstKyHU-jXbU_RhHTI9WmybIahKYf5Y6u-8OfH3Tu1GXaeDxoFQIPtRFO1tthvVyqJaifD"/>
+            <wp:cNvGraphicFramePr>
+              <a:graphicFrameLocks xmlns:a="http://schemas.openxmlformats.org/drawingml/2006/main" noChangeAspect="1"/>
+            </wp:cNvGraphicFramePr>
+            <a:graphic xmlns:a="http://schemas.openxmlformats.org/drawingml/2006/main">
+              <a:graphicData uri="http://schemas.openxmlformats.org/drawingml/2006/picture">
+                <pic:pic xmlns:pic="http://schemas.openxmlformats.org/drawingml/2006/picture">
+                  <pic:nvPicPr>
+                    <pic:cNvPr id="0" name="Picture 1" descr="https://lh5.googleusercontent.com/nyInPHpXpVwnUsgzIAIQ5HTius4kY02XCmdhOMOhSnYzEUhvA8pJK1RKlW7XdAbvqUqstKyHU-jXbU_RhHTI9WmybIahKYf5Y6u-8OfH3Tu1GXaeDxoFQIPtRFO1tthvVyqJaifD"/>
+                    <pic:cNvPicPr>
+                      <a:picLocks noChangeAspect="1" noChangeArrowheads="1"/>
+                    </pic:cNvPicPr>
+                  </pic:nvPicPr>
+                  <pic:blipFill>
+                    <a:blip r:embed="rId6"/>
+                    <a:srcRect/>
+                    <a:stretch>
+                      <a:fillRect/>
+                    </a:stretch>
+                  </pic:blipFill>
+                  <pic:spPr bwMode="auto">
+                    <a:xfrm>
+                      <a:off x="0" y="0"/>
+                      <a:ext cx="6446837" cy="6496050"/>
+                    </a:xfrm>
+                    <a:prstGeom prst="rect">
+                      <a:avLst/>
+                    </a:prstGeom>
+                    <a:noFill/>
+                    <a:ln w="9525">
+                      <a:noFill/>
+                      <a:miter lim="800000"/>
+                      <a:headEnd/>
+                      <a:tailEnd/>
+                    </a:ln>
+                  </pic:spPr>
+                </pic:pic>
+              </a:graphicData>
+            </a:graphic>
+          </wp:inline>
+        </w:drawing>
+      </w:r>
+    </w:p>
+    <w:p>
+      <w:pPr>
+        <w:pStyle w:val="NormalnyWeb"/>
+        <w:spacing w:before="0" w:beforeAutospacing="0" w:after="0" w:afterAutospacing="0"/>
+        <w:rPr>
+          <w:rFonts w:ascii="Arial" w:hAnsi="Arial" w:cs="Arial"/>
+          <w:color w:val="000000"/>
+        </w:rPr>
+      </w:pPr>
+    </w:p>
+    <w:p>
+      <w:pPr>
+        <w:pStyle w:val="NormalnyWeb"/>
+        <w:spacing w:before="0" w:beforeAutospacing="0" w:after="0" w:afterAutospacing="0"/>
+        <w:rPr>
+          <w:rFonts w:ascii="Arial" w:hAnsi="Arial" w:cs="Arial"/>
+          <w:color w:val="000000"/>
+        </w:rPr>
+      </w:pPr>
+    </w:p>
+    <w:p>
+      <w:pPr>
+        <w:pStyle w:val="NormalnyWeb"/>
+        <w:spacing w:before="0" w:beforeAutospacing="0" w:after="0" w:afterAutospacing="0"/>
+        <w:rPr>
+          <w:rFonts w:ascii="Arial" w:hAnsi="Arial" w:cs="Arial"/>
+          <w:color w:val="000000"/>
+        </w:rPr>
+      </w:pPr>
+    </w:p>
+    <w:p>
+      <w:pPr>
+        <w:pStyle w:val="NormalnyWeb"/>
+        <w:spacing w:before="0" w:beforeAutospacing="0" w:after="0" w:afterAutospacing="0"/>
+        <w:rPr>
+          <w:rFonts w:ascii="Arial" w:hAnsi="Arial" w:cs="Arial"/>
+          <w:color w:val="000000"/>
+        </w:rPr>
+      </w:pPr>
+      <w:r>
+        <w:rPr>
+          <w:rFonts w:ascii="Arial" w:hAnsi="Arial" w:cs="Arial"/>
           <w:color w:val="000000"/>
           <w:sz w:val="23"/>
           <w:szCs w:val="23"/>
         </w:rPr>
-        <w:t>Plansza</w:t>
-      </w:r>
-    </w:p>
-    <w:p>
-      <w:pPr>
-        <w:spacing w:after="0" w:line="240" w:lineRule="auto"/>
-        <w:rPr>
-          <w:rFonts w:ascii="Arial" w:eastAsia="Times New Roman" w:hAnsi="Arial" w:cs="Arial"/>
+        <w:t xml:space="preserve">Wykryty został problem, którego źródła nie udało nam się ustalić przed zakończeniem ówczesnego sprintu. Mimo to zamykając </w:t>
+      </w:r>
+      <w:proofErr w:type="spellStart"/>
+      <w:r>
+        <w:rPr>
+          <w:rFonts w:ascii="Arial" w:hAnsi="Arial" w:cs="Arial"/>
           <w:color w:val="000000"/>
           <w:sz w:val="23"/>
           <w:szCs w:val="23"/>
         </w:rPr>
-      </w:pPr>
-    </w:p>
-    <w:p>
-      <w:pPr>
-        <w:spacing w:after="0" w:line="240" w:lineRule="auto"/>
-        <w:ind w:firstLine="708"/>
-        <w:rPr>
-          <w:rFonts w:ascii="Arial" w:eastAsia="Times New Roman" w:hAnsi="Arial" w:cs="Arial"/>
+        <w:t>milestone</w:t>
+      </w:r>
+      <w:proofErr w:type="spellEnd"/>
+      <w:r>
+        <w:rPr>
+          <w:rFonts w:ascii="Arial" w:hAnsi="Arial" w:cs="Arial"/>
           <w:color w:val="000000"/>
           <w:sz w:val="23"/>
           <w:szCs w:val="23"/>
         </w:rPr>
-      </w:pPr>
-      <w:r>
-        <w:rPr>
-          <w:rFonts w:ascii="Arial" w:eastAsia="Times New Roman" w:hAnsi="Arial" w:cs="Arial"/>
+        <w:t xml:space="preserve"> “Plansza” mogliśmy pochwalić się sporym nabytkiem napisanego kodu, działającym, lecz z malutkim wyjątkiem. Znalezienie powstałego błędu zostało przełożone na kolejny sprint nazwany: “</w:t>
+      </w:r>
+      <w:proofErr w:type="spellStart"/>
+      <w:r>
+        <w:rPr>
+          <w:rFonts w:ascii="Arial" w:hAnsi="Arial" w:cs="Arial"/>
           <w:color w:val="000000"/>
           <w:sz w:val="23"/>
           <w:szCs w:val="23"/>
         </w:rPr>
-        <w:t xml:space="preserve">Pierwszy sprint został przez nas zaplanowany tak, aby w ramach pięciu </w:t>
-      </w:r>
-      <w:proofErr w:type="spellStart"/>
-      <w:r>
-        <w:rPr>
-          <w:rFonts w:ascii="Arial" w:eastAsia="Times New Roman" w:hAnsi="Arial" w:cs="Arial"/>
+        <w:t>User</w:t>
+      </w:r>
+      <w:proofErr w:type="spellEnd"/>
+      <w:r>
+        <w:rPr>
+          <w:rFonts w:ascii="Arial" w:hAnsi="Arial" w:cs="Arial"/>
           <w:color w:val="000000"/>
           <w:sz w:val="23"/>
           <w:szCs w:val="23"/>
         </w:rPr>
-        <w:t>daily</w:t>
-      </w:r>
-      <w:proofErr w:type="spellEnd"/>
-      <w:r>
+        <w:t>”.</w:t>
+      </w:r>
+    </w:p>
+    <w:p>
+      <w:pPr>
+        <w:pStyle w:val="NormalnyWeb"/>
+        <w:spacing w:before="0" w:beforeAutospacing="0" w:after="0" w:afterAutospacing="0"/>
+        <w:rPr>
+          <w:rFonts w:ascii="Arial" w:hAnsi="Arial" w:cs="Arial"/>
+          <w:color w:val="000000"/>
+        </w:rPr>
+      </w:pPr>
+    </w:p>
+    <w:p>
+      <w:pPr>
+        <w:pStyle w:val="NormalnyWeb"/>
+        <w:spacing w:before="0" w:beforeAutospacing="0" w:after="0" w:afterAutospacing="0"/>
+        <w:ind w:firstLine="720"/>
+        <w:rPr>
+          <w:rFonts w:ascii="Arial" w:hAnsi="Arial" w:cs="Arial"/>
+          <w:color w:val="000000"/>
+        </w:rPr>
+      </w:pPr>
+    </w:p>
+    <w:p>
+      <w:pPr>
+        <w:pStyle w:val="NormalnyWeb"/>
+        <w:spacing w:before="0" w:beforeAutospacing="0" w:after="0" w:afterAutospacing="0"/>
+        <w:ind w:firstLine="720"/>
+        <w:rPr>
+          <w:rFonts w:ascii="Arial" w:hAnsi="Arial" w:cs="Arial"/>
+          <w:color w:val="000000"/>
+        </w:rPr>
+      </w:pPr>
+    </w:p>
+    <w:p>
+      <w:pPr>
+        <w:pStyle w:val="NormalnyWeb"/>
+        <w:spacing w:before="0" w:beforeAutospacing="0" w:after="0" w:afterAutospacing="0"/>
+        <w:ind w:firstLine="720"/>
+        <w:rPr>
+          <w:rFonts w:ascii="Arial" w:hAnsi="Arial" w:cs="Arial"/>
+          <w:color w:val="000000"/>
+        </w:rPr>
+      </w:pPr>
+    </w:p>
+    <w:p>
+      <w:pPr>
+        <w:pStyle w:val="NormalnyWeb"/>
+        <w:spacing w:before="0" w:beforeAutospacing="0" w:after="0" w:afterAutospacing="0"/>
+        <w:ind w:firstLine="720"/>
+        <w:rPr>
+          <w:rFonts w:ascii="Arial" w:hAnsi="Arial" w:cs="Arial"/>
+          <w:color w:val="000000"/>
+        </w:rPr>
+      </w:pPr>
+    </w:p>
+    <w:p>
+      <w:pPr>
+        <w:spacing w:after="0" w:line="240" w:lineRule="auto"/>
+        <w:rPr>
+          <w:rFonts w:ascii="Arial" w:eastAsia="Times New Roman" w:hAnsi="Arial" w:cs="Arial"/>
+          <w:color w:val="000000"/>
+          <w:sz w:val="24"/>
+          <w:szCs w:val="24"/>
+        </w:rPr>
+      </w:pPr>
+    </w:p>
+    <w:p>
+      <w:pPr>
+        <w:spacing w:after="0" w:line="240" w:lineRule="auto"/>
+        <w:jc w:val="center"/>
+        <w:rPr>
+          <w:rFonts w:ascii="Arial" w:eastAsia="Times New Roman" w:hAnsi="Arial" w:cs="Arial"/>
+          <w:color w:val="000000"/>
+          <w:sz w:val="26"/>
+          <w:szCs w:val="26"/>
+        </w:rPr>
+      </w:pPr>
+      <w:r>
+        <w:rPr>
+          <w:rFonts w:ascii="Arial" w:eastAsia="Times New Roman" w:hAnsi="Arial" w:cs="Arial"/>
+          <w:color w:val="000000"/>
+          <w:sz w:val="26"/>
+          <w:szCs w:val="26"/>
+        </w:rPr>
+        <w:lastRenderedPageBreak/>
+        <w:t>2.U</w:t>
+      </w:r>
+      <w:r>
+        <w:rPr>
+          <w:rFonts w:ascii="Arial" w:eastAsia="Times New Roman" w:hAnsi="Arial" w:cs="Arial"/>
+          <w:color w:val="000000"/>
+          <w:sz w:val="26"/>
+          <w:szCs w:val="26"/>
+        </w:rPr>
+        <w:t>SER</w:t>
+      </w:r>
+    </w:p>
+    <w:p>
+      <w:pPr>
+        <w:spacing w:after="0" w:line="240" w:lineRule="auto"/>
         <w:rPr>
           <w:rFonts w:ascii="Arial" w:eastAsia="Times New Roman" w:hAnsi="Arial" w:cs="Arial"/>
           <w:color w:val="000000"/>
           <w:sz w:val="23"/>
           <w:szCs w:val="23"/>
         </w:rPr>
-        <w:t xml:space="preserve"> </w:t>
-      </w:r>
-      <w:proofErr w:type="spellStart"/>
-      <w:r>
+      </w:pPr>
+    </w:p>
+    <w:p>
+      <w:pPr>
+        <w:spacing w:after="0" w:line="240" w:lineRule="auto"/>
+        <w:jc w:val="center"/>
         <w:rPr>
           <w:rFonts w:ascii="Arial" w:eastAsia="Times New Roman" w:hAnsi="Arial" w:cs="Arial"/>
           <w:color w:val="000000"/>
           <w:sz w:val="23"/>
           <w:szCs w:val="23"/>
         </w:rPr>
-        <w:t>scrumów</w:t>
-      </w:r>
-      <w:proofErr w:type="spellEnd"/>
-      <w:r>
+      </w:pPr>
+    </w:p>
+    <w:p>
+      <w:pPr>
+        <w:spacing w:after="0" w:line="240" w:lineRule="auto"/>
+        <w:jc w:val="center"/>
         <w:rPr>
           <w:rFonts w:ascii="Arial" w:eastAsia="Times New Roman" w:hAnsi="Arial" w:cs="Arial"/>
           <w:color w:val="000000"/>
           <w:sz w:val="23"/>
           <w:szCs w:val="23"/>
         </w:rPr>
-        <w:t xml:space="preserve"> napisać kod zawierający prototyp gry. Wyznaczyliśmy pierwszy </w:t>
-      </w:r>
-      <w:proofErr w:type="spellStart"/>
-      <w:r>
+      </w:pPr>
+    </w:p>
+    <w:p>
+      <w:pPr>
+        <w:spacing w:after="0" w:line="240" w:lineRule="auto"/>
+        <w:jc w:val="center"/>
         <w:rPr>
           <w:rFonts w:ascii="Arial" w:eastAsia="Times New Roman" w:hAnsi="Arial" w:cs="Arial"/>
           <w:color w:val="000000"/>
           <w:sz w:val="23"/>
           <w:szCs w:val="23"/>
         </w:rPr>
-        <w:t>milestone</w:t>
-      </w:r>
-      <w:proofErr w:type="spellEnd"/>
-      <w:r>
+      </w:pPr>
+    </w:p>
+    <w:p>
+      <w:pPr>
+        <w:spacing w:after="0" w:line="240" w:lineRule="auto"/>
+        <w:jc w:val="center"/>
         <w:rPr>
           <w:rFonts w:ascii="Arial" w:eastAsia="Times New Roman" w:hAnsi="Arial" w:cs="Arial"/>
           <w:color w:val="000000"/>
           <w:sz w:val="23"/>
           <w:szCs w:val="23"/>
         </w:rPr>
-        <w:t>: „Plansza”</w:t>
-      </w:r>
+      </w:pPr>
+    </w:p>
+    <w:p>
+      <w:pPr>
+        <w:spacing w:after="0" w:line="240" w:lineRule="auto"/>
+        <w:jc w:val="center"/>
+        <w:rPr>
+          <w:rFonts w:ascii="Arial" w:eastAsia="Times New Roman" w:hAnsi="Arial" w:cs="Arial"/>
+          <w:color w:val="000000"/>
+          <w:sz w:val="26"/>
+          <w:szCs w:val="26"/>
+        </w:rPr>
+      </w:pPr>
       <w:r>
         <w:rPr>
           <w:rFonts w:ascii="Arial" w:eastAsia="Times New Roman" w:hAnsi="Arial" w:cs="Arial"/>
@@ -919,9 +1698,97 @@
           <w:sz w:val="23"/>
           <w:szCs w:val="23"/>
         </w:rPr>
-        <w:t xml:space="preserve">, który przypominał nam, że celem ówczesnego sprintu jest stworzenie podstaw, do dalszego rozwoju gry. Wybraliśmy także pierwszego </w:t>
-      </w:r>
-      <w:proofErr w:type="spellStart"/>
+        <w:br/>
+      </w:r>
+      <w:r>
+        <w:rPr>
+          <w:rFonts w:ascii="Arial" w:eastAsia="Times New Roman" w:hAnsi="Arial" w:cs="Arial"/>
+          <w:color w:val="000000"/>
+          <w:sz w:val="26"/>
+          <w:szCs w:val="26"/>
+        </w:rPr>
+        <w:t>3.INTERFEJS</w:t>
+      </w:r>
+    </w:p>
+    <w:p>
+      <w:pPr>
+        <w:spacing w:after="0" w:line="240" w:lineRule="auto"/>
+        <w:jc w:val="center"/>
+        <w:rPr>
+          <w:rFonts w:ascii="Times New Roman" w:eastAsia="Times New Roman" w:hAnsi="Times New Roman" w:cs="Times New Roman"/>
+          <w:sz w:val="26"/>
+          <w:szCs w:val="26"/>
+        </w:rPr>
+      </w:pPr>
+      <w:r>
+        <w:rPr>
+          <w:rFonts w:ascii="Arial" w:eastAsia="Times New Roman" w:hAnsi="Arial" w:cs="Arial"/>
+          <w:color w:val="000000"/>
+          <w:sz w:val="26"/>
+          <w:szCs w:val="26"/>
+        </w:rPr>
+        <w:t>4.GRAFIKA</w:t>
+      </w:r>
+    </w:p>
+    <w:p>
+      <w:pPr>
+        <w:spacing w:after="240" w:line="240" w:lineRule="auto"/>
+        <w:rPr>
+          <w:rFonts w:ascii="Times New Roman" w:eastAsia="Times New Roman" w:hAnsi="Times New Roman" w:cs="Times New Roman"/>
+          <w:sz w:val="24"/>
+          <w:szCs w:val="24"/>
+        </w:rPr>
+      </w:pPr>
+      <w:r>
+        <w:rPr>
+          <w:rFonts w:ascii="Times New Roman" w:eastAsia="Times New Roman" w:hAnsi="Times New Roman" w:cs="Times New Roman"/>
+          <w:sz w:val="24"/>
+          <w:szCs w:val="24"/>
+        </w:rPr>
+        <w:br/>
+      </w:r>
+      <w:r>
+        <w:rPr>
+          <w:rFonts w:ascii="Times New Roman" w:eastAsia="Times New Roman" w:hAnsi="Times New Roman" w:cs="Times New Roman"/>
+          <w:sz w:val="24"/>
+          <w:szCs w:val="24"/>
+        </w:rPr>
+        <w:br/>
+      </w:r>
+      <w:r>
+        <w:rPr>
+          <w:rFonts w:ascii="Times New Roman" w:eastAsia="Times New Roman" w:hAnsi="Times New Roman" w:cs="Times New Roman"/>
+          <w:sz w:val="24"/>
+          <w:szCs w:val="24"/>
+        </w:rPr>
+        <w:br/>
+      </w:r>
+      <w:r>
+        <w:rPr>
+          <w:rFonts w:ascii="Times New Roman" w:eastAsia="Times New Roman" w:hAnsi="Times New Roman" w:cs="Times New Roman"/>
+          <w:sz w:val="24"/>
+          <w:szCs w:val="24"/>
+        </w:rPr>
+        <w:br/>
+      </w:r>
+      <w:r>
+        <w:rPr>
+          <w:rFonts w:ascii="Times New Roman" w:eastAsia="Times New Roman" w:hAnsi="Times New Roman" w:cs="Times New Roman"/>
+          <w:sz w:val="24"/>
+          <w:szCs w:val="24"/>
+        </w:rPr>
+        <w:br/>
+      </w:r>
+    </w:p>
+    <w:p>
+      <w:pPr>
+        <w:spacing w:after="0" w:line="240" w:lineRule="auto"/>
+        <w:rPr>
+          <w:rFonts w:ascii="Times New Roman" w:eastAsia="Times New Roman" w:hAnsi="Times New Roman" w:cs="Times New Roman"/>
+          <w:sz w:val="24"/>
+          <w:szCs w:val="24"/>
+        </w:rPr>
+      </w:pPr>
       <w:r>
         <w:rPr>
           <w:rFonts w:ascii="Arial" w:eastAsia="Times New Roman" w:hAnsi="Arial" w:cs="Arial"/>
@@ -929,254 +1796,44 @@
           <w:sz w:val="23"/>
           <w:szCs w:val="23"/>
         </w:rPr>
-        <w:t>Scrum</w:t>
+        <w:t>Zakończenie:</w:t>
+      </w:r>
+    </w:p>
+    <w:p>
+      <w:pPr>
+        <w:spacing w:after="0" w:line="240" w:lineRule="auto"/>
+        <w:rPr>
+          <w:rFonts w:ascii="Times New Roman" w:eastAsia="Times New Roman" w:hAnsi="Times New Roman" w:cs="Times New Roman"/>
+          <w:sz w:val="24"/>
+          <w:szCs w:val="24"/>
+        </w:rPr>
+      </w:pPr>
+      <w:r>
+        <w:rPr>
+          <w:rFonts w:ascii="Arial" w:hAnsi="Arial" w:cs="Arial"/>
+          <w:color w:val="000000"/>
+        </w:rPr>
+        <w:t xml:space="preserve">Jakieś podsumowanie pracy, gita </w:t>
+      </w:r>
+      <w:proofErr w:type="spellStart"/>
+      <w:r>
+        <w:rPr>
+          <w:rFonts w:ascii="Arial" w:hAnsi="Arial" w:cs="Arial"/>
+          <w:color w:val="000000"/>
+        </w:rPr>
+        <w:t>itd</w:t>
       </w:r>
       <w:proofErr w:type="spellEnd"/>
       <w:r>
         <w:rPr>
-          <w:rFonts w:ascii="Arial" w:eastAsia="Times New Roman" w:hAnsi="Arial" w:cs="Arial"/>
-          <w:color w:val="000000"/>
-          <w:sz w:val="23"/>
-          <w:szCs w:val="23"/>
-        </w:rPr>
-        <w:t xml:space="preserve"> Mastera: Piotra. </w:t>
-      </w:r>
-      <w:r>
-        <w:rPr>
-          <w:rFonts w:ascii="Arial" w:eastAsia="Times New Roman" w:hAnsi="Arial" w:cs="Arial"/>
-          <w:color w:val="000000"/>
-          <w:sz w:val="23"/>
-          <w:szCs w:val="23"/>
-        </w:rPr>
-        <w:t xml:space="preserve">Ustaliliśmy, że będziemy korzystać z serwisu github.com w celu stworzenia repozytorium, które umożliwiło nam ogólny dostęp do kodu oraz możliwość jego modyfikacji. </w:t>
-      </w:r>
-    </w:p>
-    <w:p>
-      <w:pPr>
-        <w:spacing w:after="0" w:line="240" w:lineRule="auto"/>
-        <w:rPr>
-          <w:rFonts w:ascii="Arial" w:eastAsia="Times New Roman" w:hAnsi="Arial" w:cs="Arial"/>
-          <w:color w:val="000000"/>
-          <w:sz w:val="23"/>
-          <w:szCs w:val="23"/>
-        </w:rPr>
-      </w:pPr>
-      <w:r>
-        <w:rPr>
-          <w:rFonts w:ascii="Arial" w:eastAsia="Times New Roman" w:hAnsi="Arial" w:cs="Arial"/>
-          <w:color w:val="000000"/>
-          <w:sz w:val="23"/>
-          <w:szCs w:val="23"/>
-        </w:rPr>
-        <w:tab/>
-        <w:t xml:space="preserve">Pierwszy dzień poświęciliśmy na sprawy organizacyjne. Pobraliśmy na nasze komputery system kontroli wersji: Git, oraz nakładę </w:t>
-      </w:r>
-      <w:proofErr w:type="spellStart"/>
-      <w:r>
-        <w:rPr>
-          <w:rFonts w:ascii="Arial" w:eastAsia="Times New Roman" w:hAnsi="Arial" w:cs="Arial"/>
-          <w:color w:val="000000"/>
-          <w:sz w:val="23"/>
-          <w:szCs w:val="23"/>
-        </w:rPr>
-        <w:t>TortoiseGit</w:t>
-      </w:r>
-      <w:proofErr w:type="spellEnd"/>
-      <w:r>
-        <w:rPr>
-          <w:rFonts w:ascii="Arial" w:eastAsia="Times New Roman" w:hAnsi="Arial" w:cs="Arial"/>
-          <w:color w:val="000000"/>
-          <w:sz w:val="23"/>
-          <w:szCs w:val="23"/>
-        </w:rPr>
-        <w:t xml:space="preserve"> umożliwiającą sprawne korzystanie</w:t>
-      </w:r>
-      <w:r>
-        <w:rPr>
-          <w:rFonts w:ascii="Arial" w:eastAsia="Times New Roman" w:hAnsi="Arial" w:cs="Arial"/>
-          <w:color w:val="000000"/>
-          <w:sz w:val="23"/>
-          <w:szCs w:val="23"/>
-        </w:rPr>
-        <w:t xml:space="preserve"> z tego systemu. Tego dnia przeprowadziliśmy także pierwsze </w:t>
-      </w:r>
-      <w:proofErr w:type="spellStart"/>
-      <w:r>
-        <w:rPr>
-          <w:rFonts w:ascii="Arial" w:eastAsia="Times New Roman" w:hAnsi="Arial" w:cs="Arial"/>
-          <w:color w:val="000000"/>
-          <w:sz w:val="23"/>
-          <w:szCs w:val="23"/>
-        </w:rPr>
-        <w:t>commity</w:t>
-      </w:r>
-      <w:proofErr w:type="spellEnd"/>
-      <w:r>
-        <w:rPr>
-          <w:rFonts w:ascii="Arial" w:eastAsia="Times New Roman" w:hAnsi="Arial" w:cs="Arial"/>
-          <w:color w:val="000000"/>
-          <w:sz w:val="23"/>
-          <w:szCs w:val="23"/>
-        </w:rPr>
-        <w:t>, które pozwoliły rozstrzygnąć, czy nasze programy działają prawidłowo. Wyznaczyliśmy także, zadania na najbliższe dni: dokładne zapoznanie się z zasadami działania gry saper, oraz napisanie kodu, pozwalającego stworzenie tablicy dwuwymiarowej.</w:t>
-      </w:r>
-      <w:bookmarkStart w:id="0" w:name="_GoBack"/>
-      <w:bookmarkEnd w:id="0"/>
-    </w:p>
-    <w:p>
-      <w:pPr>
-        <w:spacing w:after="0" w:line="240" w:lineRule="auto"/>
-        <w:rPr>
-          <w:rFonts w:ascii="Times New Roman" w:eastAsia="Times New Roman" w:hAnsi="Times New Roman" w:cs="Times New Roman"/>
-          <w:sz w:val="24"/>
-          <w:szCs w:val="24"/>
-        </w:rPr>
-      </w:pPr>
-      <w:r>
-        <w:rPr>
-          <w:rFonts w:ascii="Arial" w:eastAsia="Times New Roman" w:hAnsi="Arial" w:cs="Arial"/>
-          <w:color w:val="000000"/>
-          <w:sz w:val="23"/>
-          <w:szCs w:val="23"/>
-        </w:rPr>
-        <w:t>2</w:t>
-      </w:r>
-      <w:r>
-        <w:rPr>
-          <w:rFonts w:ascii="Arial" w:eastAsia="Times New Roman" w:hAnsi="Arial" w:cs="Arial"/>
-          <w:color w:val="000000"/>
-          <w:sz w:val="23"/>
-          <w:szCs w:val="23"/>
-        </w:rPr>
-        <w:t>.User</w:t>
-      </w:r>
-      <w:r>
-        <w:rPr>
-          <w:rFonts w:ascii="Arial" w:eastAsia="Times New Roman" w:hAnsi="Arial" w:cs="Arial"/>
-          <w:color w:val="000000"/>
-          <w:sz w:val="23"/>
-          <w:szCs w:val="23"/>
-        </w:rPr>
-        <w:t xml:space="preserve"> </w:t>
-      </w:r>
-      <w:r>
-        <w:rPr>
-          <w:rFonts w:ascii="Arial" w:eastAsia="Times New Roman" w:hAnsi="Arial" w:cs="Arial"/>
-          <w:color w:val="000000"/>
-          <w:sz w:val="23"/>
-          <w:szCs w:val="23"/>
-        </w:rPr>
-        <w:br/>
-        <w:t>3.Interfejs</w:t>
-      </w:r>
-    </w:p>
-    <w:p>
-      <w:pPr>
-        <w:spacing w:after="240" w:line="240" w:lineRule="auto"/>
-        <w:rPr>
-          <w:rFonts w:ascii="Times New Roman" w:eastAsia="Times New Roman" w:hAnsi="Times New Roman" w:cs="Times New Roman"/>
-          <w:sz w:val="24"/>
-          <w:szCs w:val="24"/>
-        </w:rPr>
-      </w:pPr>
-      <w:r>
-        <w:rPr>
-          <w:rFonts w:ascii="Times New Roman" w:eastAsia="Times New Roman" w:hAnsi="Times New Roman" w:cs="Times New Roman"/>
-          <w:sz w:val="24"/>
-          <w:szCs w:val="24"/>
-        </w:rPr>
-        <w:br/>
-      </w:r>
-      <w:r>
-        <w:rPr>
-          <w:rFonts w:ascii="Times New Roman" w:eastAsia="Times New Roman" w:hAnsi="Times New Roman" w:cs="Times New Roman"/>
-          <w:sz w:val="24"/>
-          <w:szCs w:val="24"/>
-        </w:rPr>
-        <w:br/>
-      </w:r>
-      <w:r>
-        <w:rPr>
-          <w:rFonts w:ascii="Times New Roman" w:eastAsia="Times New Roman" w:hAnsi="Times New Roman" w:cs="Times New Roman"/>
-          <w:sz w:val="24"/>
-          <w:szCs w:val="24"/>
-        </w:rPr>
-        <w:br/>
-      </w:r>
-      <w:r>
-        <w:rPr>
-          <w:rFonts w:ascii="Times New Roman" w:eastAsia="Times New Roman" w:hAnsi="Times New Roman" w:cs="Times New Roman"/>
-          <w:sz w:val="24"/>
-          <w:szCs w:val="24"/>
-        </w:rPr>
-        <w:br/>
-      </w:r>
-      <w:r>
-        <w:rPr>
-          <w:rFonts w:ascii="Times New Roman" w:eastAsia="Times New Roman" w:hAnsi="Times New Roman" w:cs="Times New Roman"/>
-          <w:sz w:val="24"/>
-          <w:szCs w:val="24"/>
-        </w:rPr>
-        <w:br/>
-      </w:r>
-    </w:p>
-    <w:p>
-      <w:pPr>
-        <w:spacing w:after="0" w:line="240" w:lineRule="auto"/>
-        <w:rPr>
-          <w:rFonts w:ascii="Times New Roman" w:eastAsia="Times New Roman" w:hAnsi="Times New Roman" w:cs="Times New Roman"/>
-          <w:sz w:val="24"/>
-          <w:szCs w:val="24"/>
-        </w:rPr>
-      </w:pPr>
-      <w:r>
-        <w:rPr>
-          <w:rFonts w:ascii="Arial" w:eastAsia="Times New Roman" w:hAnsi="Arial" w:cs="Arial"/>
-          <w:color w:val="000000"/>
-          <w:sz w:val="23"/>
-          <w:szCs w:val="23"/>
-        </w:rPr>
-        <w:t>Zakończenie:</w:t>
-      </w:r>
-    </w:p>
-    <w:p>
-      <w:pPr>
-        <w:spacing w:after="0" w:line="240" w:lineRule="auto"/>
-        <w:rPr>
-          <w:rFonts w:ascii="Times New Roman" w:eastAsia="Times New Roman" w:hAnsi="Times New Roman" w:cs="Times New Roman"/>
-          <w:sz w:val="24"/>
-          <w:szCs w:val="24"/>
-        </w:rPr>
-      </w:pPr>
-      <w:r>
-        <w:rPr>
-          <w:rFonts w:ascii="Arial" w:eastAsia="Times New Roman" w:hAnsi="Arial" w:cs="Arial"/>
-          <w:color w:val="000000"/>
-          <w:sz w:val="18"/>
-          <w:szCs w:val="18"/>
-        </w:rPr>
-        <w:t>Gdybyśmy mieli więcej czasu….</w:t>
-      </w:r>
-    </w:p>
-    <w:p>
-      <w:pPr>
-        <w:spacing w:after="0" w:line="240" w:lineRule="auto"/>
-        <w:rPr>
-          <w:rFonts w:ascii="Times New Roman" w:eastAsia="Times New Roman" w:hAnsi="Times New Roman" w:cs="Times New Roman"/>
-          <w:sz w:val="24"/>
-          <w:szCs w:val="24"/>
-        </w:rPr>
-      </w:pPr>
-      <w:r>
-        <w:rPr>
-          <w:rFonts w:ascii="Arial" w:eastAsia="Times New Roman" w:hAnsi="Arial" w:cs="Arial"/>
-          <w:color w:val="000000"/>
-          <w:sz w:val="18"/>
-          <w:szCs w:val="18"/>
-        </w:rPr>
-        <w:t>Milestone Grafika</w:t>
-      </w:r>
-    </w:p>
+          <w:rFonts w:ascii="Arial" w:hAnsi="Arial" w:cs="Arial"/>
+          <w:color w:val="000000"/>
+        </w:rPr>
+        <w:t>?</w:t>
+      </w:r>
+    </w:p>
+    <w:p/>
+    <w:p/>
     <w:p/>
     <w:sectPr>
       <w:pgSz w:w="11906" w:h="16838"/>
@@ -1189,8 +1846,8 @@
 </file>
 
 <file path=word/numbering.xml><?xml version="1.0" encoding="utf-8"?>
-<w:numbering xmlns:wpc="http://schemas.microsoft.com/office/word/2010/wordprocessingCanvas" xmlns:cx="http://schemas.microsoft.com/office/drawing/2014/chartex" xmlns:cx1="http://schemas.microsoft.com/office/drawing/2015/9/8/chartex" xmlns:cx2="http://schemas.microsoft.com/office/drawing/2015/10/21/chartex" xmlns:mc="http://schemas.openxmlformats.org/markup-compatibility/2006" xmlns:o="urn:schemas-microsoft-com:office:office" xmlns:r="http://schemas.openxmlformats.org/officeDocument/2006/relationships" xmlns:m="http://schemas.openxmlformats.org/officeDocument/2006/math" xmlns:v="urn:schemas-microsoft-com:vml" xmlns:wp14="http://schemas.microsoft.com/office/word/2010/wordprocessingDrawing" xmlns:wp="http://schemas.openxmlformats.org/drawingml/2006/wordprocessingDrawing" xmlns:w10="urn:schemas-microsoft-com:office:word" xmlns:w="http://schemas.openxmlformats.org/wordprocessingml/2006/main" xmlns:w14="http://schemas.microsoft.com/office/word/2010/wordml" xmlns:w15="http://schemas.microsoft.com/office/word/2012/wordml" xmlns:w16se="http://schemas.microsoft.com/office/word/2015/wordml/symex" xmlns:wpg="http://schemas.microsoft.com/office/word/2010/wordprocessingGroup" xmlns:wpi="http://schemas.microsoft.com/office/word/2010/wordprocessingInk" xmlns:wne="http://schemas.microsoft.com/office/word/2006/wordml" xmlns:wps="http://schemas.microsoft.com/office/word/2010/wordprocessingShape" mc:Ignorable="w14 w15 w16se wp14">
-  <w:abstractNum w:abstractNumId="0" w15:restartNumberingAfterBreak="0">
+<w:numbering xmlns:ve="http://schemas.openxmlformats.org/markup-compatibility/2006" xmlns:o="urn:schemas-microsoft-com:office:office" xmlns:r="http://schemas.openxmlformats.org/officeDocument/2006/relationships" xmlns:m="http://schemas.openxmlformats.org/officeDocument/2006/math" xmlns:v="urn:schemas-microsoft-com:vml" xmlns:wp="http://schemas.openxmlformats.org/drawingml/2006/wordprocessingDrawing" xmlns:w10="urn:schemas-microsoft-com:office:word" xmlns:w="http://schemas.openxmlformats.org/wordprocessingml/2006/main" xmlns:wne="http://schemas.microsoft.com/office/word/2006/wordml">
+  <w:abstractNum w:abstractNumId="0">
     <w:nsid w:val="343E5BCD"/>
     <w:multiLevelType w:val="multilevel"/>
     <w:tmpl w:val="2D687336"/>
@@ -1339,7 +1996,7 @@
       </w:rPr>
     </w:lvl>
   </w:abstractNum>
-  <w:abstractNum w:abstractNumId="1" w15:restartNumberingAfterBreak="0">
+  <w:abstractNum w:abstractNumId="1">
     <w:nsid w:val="5A6E703E"/>
     <w:multiLevelType w:val="multilevel"/>
     <w:tmpl w:val="26109562"/>
@@ -1488,7 +2145,7 @@
       </w:rPr>
     </w:lvl>
   </w:abstractNum>
-  <w:abstractNum w:abstractNumId="2" w15:restartNumberingAfterBreak="0">
+  <w:abstractNum w:abstractNumId="2">
     <w:nsid w:val="7F67782A"/>
     <w:multiLevelType w:val="multilevel"/>
     <w:tmpl w:val="67E2C96E"/>
@@ -1650,7 +2307,7 @@
 </file>
 
 <file path=word/styles.xml><?xml version="1.0" encoding="utf-8"?>
-<w:styles xmlns:mc="http://schemas.openxmlformats.org/markup-compatibility/2006" xmlns:r="http://schemas.openxmlformats.org/officeDocument/2006/relationships" xmlns:w="http://schemas.openxmlformats.org/wordprocessingml/2006/main" xmlns:w14="http://schemas.microsoft.com/office/word/2010/wordml" xmlns:w15="http://schemas.microsoft.com/office/word/2012/wordml" xmlns:w16se="http://schemas.microsoft.com/office/word/2015/wordml/symex" mc:Ignorable="w14 w15 w16se">
+<w:styles xmlns:r="http://schemas.openxmlformats.org/officeDocument/2006/relationships" xmlns:w="http://schemas.openxmlformats.org/wordprocessingml/2006/main">
   <w:docDefaults>
     <w:rPrDefault>
       <w:rPr>
@@ -1666,379 +2323,144 @@
       </w:pPr>
     </w:pPrDefault>
   </w:docDefaults>
-  <w:latentStyles w:defLockedState="0" w:defUIPriority="99" w:defSemiHidden="0" w:defUnhideWhenUsed="0" w:defQFormat="0" w:count="372">
-    <w:lsdException w:name="Normal" w:uiPriority="0" w:qFormat="1"/>
-    <w:lsdException w:name="heading 1" w:uiPriority="9" w:qFormat="1"/>
-    <w:lsdException w:name="heading 2" w:semiHidden="1" w:uiPriority="9" w:unhideWhenUsed="1" w:qFormat="1"/>
-    <w:lsdException w:name="heading 3" w:semiHidden="1" w:uiPriority="9" w:unhideWhenUsed="1" w:qFormat="1"/>
-    <w:lsdException w:name="heading 4" w:semiHidden="1" w:uiPriority="9" w:unhideWhenUsed="1" w:qFormat="1"/>
-    <w:lsdException w:name="heading 5" w:semiHidden="1" w:uiPriority="9" w:unhideWhenUsed="1" w:qFormat="1"/>
-    <w:lsdException w:name="heading 6" w:semiHidden="1" w:uiPriority="9" w:unhideWhenUsed="1" w:qFormat="1"/>
-    <w:lsdException w:name="heading 7" w:semiHidden="1" w:uiPriority="9" w:unhideWhenUsed="1" w:qFormat="1"/>
-    <w:lsdException w:name="heading 8" w:semiHidden="1" w:uiPriority="9" w:unhideWhenUsed="1" w:qFormat="1"/>
-    <w:lsdException w:name="heading 9" w:semiHidden="1" w:uiPriority="9" w:unhideWhenUsed="1" w:qFormat="1"/>
-    <w:lsdException w:name="index 1" w:semiHidden="1" w:unhideWhenUsed="1"/>
-    <w:lsdException w:name="index 2" w:semiHidden="1" w:unhideWhenUsed="1"/>
-    <w:lsdException w:name="index 3" w:semiHidden="1" w:unhideWhenUsed="1"/>
-    <w:lsdException w:name="index 4" w:semiHidden="1" w:unhideWhenUsed="1"/>
-    <w:lsdException w:name="index 5" w:semiHidden="1" w:unhideWhenUsed="1"/>
-    <w:lsdException w:name="index 6" w:semiHidden="1" w:unhideWhenUsed="1"/>
-    <w:lsdException w:name="index 7" w:semiHidden="1" w:unhideWhenUsed="1"/>
-    <w:lsdException w:name="index 8" w:semiHidden="1" w:unhideWhenUsed="1"/>
-    <w:lsdException w:name="index 9" w:semiHidden="1" w:unhideWhenUsed="1"/>
-    <w:lsdException w:name="toc 1" w:semiHidden="1" w:uiPriority="39" w:unhideWhenUsed="1"/>
-    <w:lsdException w:name="toc 2" w:semiHidden="1" w:uiPriority="39" w:unhideWhenUsed="1"/>
-    <w:lsdException w:name="toc 3" w:semiHidden="1" w:uiPriority="39" w:unhideWhenUsed="1"/>
-    <w:lsdException w:name="toc 4" w:semiHidden="1" w:uiPriority="39" w:unhideWhenUsed="1"/>
-    <w:lsdException w:name="toc 5" w:semiHidden="1" w:uiPriority="39" w:unhideWhenUsed="1"/>
-    <w:lsdException w:name="toc 6" w:semiHidden="1" w:uiPriority="39" w:unhideWhenUsed="1"/>
-    <w:lsdException w:name="toc 7" w:semiHidden="1" w:uiPriority="39" w:unhideWhenUsed="1"/>
-    <w:lsdException w:name="toc 8" w:semiHidden="1" w:uiPriority="39" w:unhideWhenUsed="1"/>
-    <w:lsdException w:name="toc 9" w:semiHidden="1" w:uiPriority="39" w:unhideWhenUsed="1"/>
-    <w:lsdException w:name="Normal Indent" w:semiHidden="1" w:unhideWhenUsed="1"/>
-    <w:lsdException w:name="footnote text" w:semiHidden="1" w:unhideWhenUsed="1"/>
-    <w:lsdException w:name="annotation text" w:semiHidden="1" w:unhideWhenUsed="1"/>
-    <w:lsdException w:name="header" w:semiHidden="1" w:unhideWhenUsed="1"/>
-    <w:lsdException w:name="footer" w:semiHidden="1" w:unhideWhenUsed="1"/>
-    <w:lsdException w:name="index heading" w:semiHidden="1" w:unhideWhenUsed="1"/>
-    <w:lsdException w:name="caption" w:semiHidden="1" w:uiPriority="35" w:unhideWhenUsed="1" w:qFormat="1"/>
-    <w:lsdException w:name="table of figures" w:semiHidden="1" w:unhideWhenUsed="1"/>
-    <w:lsdException w:name="envelope address" w:semiHidden="1" w:unhideWhenUsed="1"/>
-    <w:lsdException w:name="envelope return" w:semiHidden="1" w:unhideWhenUsed="1"/>
-    <w:lsdException w:name="footnote reference" w:semiHidden="1" w:unhideWhenUsed="1"/>
-    <w:lsdException w:name="annotation reference" w:semiHidden="1" w:unhideWhenUsed="1"/>
-    <w:lsdException w:name="line number" w:semiHidden="1" w:unhideWhenUsed="1"/>
-    <w:lsdException w:name="page number" w:semiHidden="1" w:unhideWhenUsed="1"/>
-    <w:lsdException w:name="endnote reference" w:semiHidden="1" w:unhideWhenUsed="1"/>
-    <w:lsdException w:name="endnote text" w:semiHidden="1" w:unhideWhenUsed="1"/>
-    <w:lsdException w:name="table of authorities" w:semiHidden="1" w:unhideWhenUsed="1"/>
-    <w:lsdException w:name="macro" w:semiHidden="1" w:unhideWhenUsed="1"/>
-    <w:lsdException w:name="toa heading" w:semiHidden="1" w:unhideWhenUsed="1"/>
-    <w:lsdException w:name="List" w:semiHidden="1" w:unhideWhenUsed="1"/>
-    <w:lsdException w:name="List Bullet" w:semiHidden="1" w:unhideWhenUsed="1"/>
-    <w:lsdException w:name="List Number" w:semiHidden="1" w:unhideWhenUsed="1"/>
-    <w:lsdException w:name="List 2" w:semiHidden="1" w:unhideWhenUsed="1"/>
-    <w:lsdException w:name="List 3" w:semiHidden="1" w:unhideWhenUsed="1"/>
-    <w:lsdException w:name="List 4" w:semiHidden="1" w:unhideWhenUsed="1"/>
-    <w:lsdException w:name="List 5" w:semiHidden="1" w:unhideWhenUsed="1"/>
-    <w:lsdException w:name="List Bullet 2" w:semiHidden="1" w:unhideWhenUsed="1"/>
-    <w:lsdException w:name="List Bullet 3" w:semiHidden="1" w:unhideWhenUsed="1"/>
-    <w:lsdException w:name="List Bullet 4" w:semiHidden="1" w:unhideWhenUsed="1"/>
-    <w:lsdException w:name="List Bullet 5" w:semiHidden="1" w:unhideWhenUsed="1"/>
-    <w:lsdException w:name="List Number 2" w:semiHidden="1" w:unhideWhenUsed="1"/>
-    <w:lsdException w:name="List Number 3" w:semiHidden="1" w:unhideWhenUsed="1"/>
-    <w:lsdException w:name="List Number 4" w:semiHidden="1" w:unhideWhenUsed="1"/>
-    <w:lsdException w:name="List Number 5" w:semiHidden="1" w:unhideWhenUsed="1"/>
-    <w:lsdException w:name="Title" w:uiPriority="10" w:qFormat="1"/>
-    <w:lsdException w:name="Closing" w:semiHidden="1" w:unhideWhenUsed="1"/>
-    <w:lsdException w:name="Signature" w:semiHidden="1" w:unhideWhenUsed="1"/>
-    <w:lsdException w:name="Default Paragraph Font" w:semiHidden="1" w:uiPriority="1" w:unhideWhenUsed="1"/>
-    <w:lsdException w:name="Body Text" w:semiHidden="1" w:unhideWhenUsed="1"/>
-    <w:lsdException w:name="Body Text Indent" w:semiHidden="1" w:unhideWhenUsed="1"/>
-    <w:lsdException w:name="List Continue" w:semiHidden="1" w:unhideWhenUsed="1"/>
-    <w:lsdException w:name="List Continue 2" w:semiHidden="1" w:unhideWhenUsed="1"/>
-    <w:lsdException w:name="List Continue 3" w:semiHidden="1" w:unhideWhenUsed="1"/>
-    <w:lsdException w:name="List Continue 4" w:semiHidden="1" w:unhideWhenUsed="1"/>
-    <w:lsdException w:name="List Continue 5" w:semiHidden="1" w:unhideWhenUsed="1"/>
-    <w:lsdException w:name="Message Header" w:semiHidden="1" w:unhideWhenUsed="1"/>
-    <w:lsdException w:name="Subtitle" w:uiPriority="11" w:qFormat="1"/>
-    <w:lsdException w:name="Salutation" w:semiHidden="1" w:unhideWhenUsed="1"/>
-    <w:lsdException w:name="Date" w:semiHidden="1" w:unhideWhenUsed="1"/>
-    <w:lsdException w:name="Body Text First Indent" w:semiHidden="1" w:unhideWhenUsed="1"/>
-    <w:lsdException w:name="Body Text First Indent 2" w:semiHidden="1" w:unhideWhenUsed="1"/>
-    <w:lsdException w:name="Note Heading" w:semiHidden="1" w:unhideWhenUsed="1"/>
-    <w:lsdException w:name="Body Text 2" w:semiHidden="1" w:unhideWhenUsed="1"/>
-    <w:lsdException w:name="Body Text 3" w:semiHidden="1" w:unhideWhenUsed="1"/>
-    <w:lsdException w:name="Body Text Indent 2" w:semiHidden="1" w:unhideWhenUsed="1"/>
-    <w:lsdException w:name="Body Text Indent 3" w:semiHidden="1" w:unhideWhenUsed="1"/>
-    <w:lsdException w:name="Block Text" w:semiHidden="1" w:unhideWhenUsed="1"/>
-    <w:lsdException w:name="Hyperlink" w:semiHidden="1" w:unhideWhenUsed="1"/>
-    <w:lsdException w:name="FollowedHyperlink" w:semiHidden="1" w:unhideWhenUsed="1"/>
-    <w:lsdException w:name="Strong" w:uiPriority="22" w:qFormat="1"/>
-    <w:lsdException w:name="Emphasis" w:uiPriority="20" w:qFormat="1"/>
-    <w:lsdException w:name="Document Map" w:semiHidden="1" w:unhideWhenUsed="1"/>
-    <w:lsdException w:name="Plain Text" w:semiHidden="1" w:unhideWhenUsed="1"/>
-    <w:lsdException w:name="E-mail Signature" w:semiHidden="1" w:unhideWhenUsed="1"/>
-    <w:lsdException w:name="HTML Top of Form" w:semiHidden="1" w:unhideWhenUsed="1"/>
-    <w:lsdException w:name="HTML Bottom of Form" w:semiHidden="1" w:unhideWhenUsed="1"/>
-    <w:lsdException w:name="Normal (Web)" w:semiHidden="1" w:unhideWhenUsed="1"/>
-    <w:lsdException w:name="HTML Acronym" w:semiHidden="1" w:unhideWhenUsed="1"/>
-    <w:lsdException w:name="HTML Address" w:semiHidden="1" w:unhideWhenUsed="1"/>
-    <w:lsdException w:name="HTML Cite" w:semiHidden="1" w:unhideWhenUsed="1"/>
-    <w:lsdException w:name="HTML Code" w:semiHidden="1" w:unhideWhenUsed="1"/>
-    <w:lsdException w:name="HTML Definition" w:semiHidden="1" w:unhideWhenUsed="1"/>
-    <w:lsdException w:name="HTML Keyboard" w:semiHidden="1" w:unhideWhenUsed="1"/>
-    <w:lsdException w:name="HTML Preformatted" w:semiHidden="1" w:unhideWhenUsed="1"/>
-    <w:lsdException w:name="HTML Sample" w:semiHidden="1" w:unhideWhenUsed="1"/>
-    <w:lsdException w:name="HTML Typewriter" w:semiHidden="1" w:unhideWhenUsed="1"/>
-    <w:lsdException w:name="HTML Variable" w:semiHidden="1" w:unhideWhenUsed="1"/>
-    <w:lsdException w:name="Normal Table" w:semiHidden="1" w:unhideWhenUsed="1"/>
-    <w:lsdException w:name="annotation subject" w:semiHidden="1" w:unhideWhenUsed="1"/>
-    <w:lsdException w:name="No List" w:semiHidden="1" w:unhideWhenUsed="1"/>
-    <w:lsdException w:name="Outline List 1" w:semiHidden="1" w:unhideWhenUsed="1"/>
-    <w:lsdException w:name="Outline List 2" w:semiHidden="1" w:unhideWhenUsed="1"/>
-    <w:lsdException w:name="Outline List 3" w:semiHidden="1" w:unhideWhenUsed="1"/>
-    <w:lsdException w:name="Table Simple 1" w:semiHidden="1" w:unhideWhenUsed="1"/>
-    <w:lsdException w:name="Table Simple 2" w:semiHidden="1" w:unhideWhenUsed="1"/>
-    <w:lsdException w:name="Table Simple 3" w:semiHidden="1" w:unhideWhenUsed="1"/>
-    <w:lsdException w:name="Table Classic 1" w:semiHidden="1" w:unhideWhenUsed="1"/>
-    <w:lsdException w:name="Table Classic 2" w:semiHidden="1" w:unhideWhenUsed="1"/>
-    <w:lsdException w:name="Table Classic 3" w:semiHidden="1" w:unhideWhenUsed="1"/>
-    <w:lsdException w:name="Table Classic 4" w:semiHidden="1" w:unhideWhenUsed="1"/>
-    <w:lsdException w:name="Table Colorful 1" w:semiHidden="1" w:unhideWhenUsed="1"/>
-    <w:lsdException w:name="Table Colorful 2" w:semiHidden="1" w:unhideWhenUsed="1"/>
-    <w:lsdException w:name="Table Colorful 3" w:semiHidden="1" w:unhideWhenUsed="1"/>
-    <w:lsdException w:name="Table Columns 1" w:semiHidden="1" w:unhideWhenUsed="1"/>
-    <w:lsdException w:name="Table Columns 2" w:semiHidden="1" w:unhideWhenUsed="1"/>
-    <w:lsdException w:name="Table Columns 3" w:semiHidden="1" w:unhideWhenUsed="1"/>
-    <w:lsdException w:name="Table Columns 4" w:semiHidden="1" w:unhideWhenUsed="1"/>
-    <w:lsdException w:name="Table Columns 5" w:semiHidden="1" w:unhideWhenUsed="1"/>
-    <w:lsdException w:name="Table Grid 1" w:semiHidden="1" w:unhideWhenUsed="1"/>
-    <w:lsdException w:name="Table Grid 2" w:semiHidden="1" w:unhideWhenUsed="1"/>
-    <w:lsdException w:name="Table Grid 3" w:semiHidden="1" w:unhideWhenUsed="1"/>
-    <w:lsdException w:name="Table Grid 4" w:semiHidden="1" w:unhideWhenUsed="1"/>
-    <w:lsdException w:name="Table Grid 5" w:semiHidden="1" w:unhideWhenUsed="1"/>
-    <w:lsdException w:name="Table Grid 6" w:semiHidden="1" w:unhideWhenUsed="1"/>
-    <w:lsdException w:name="Table Grid 7" w:semiHidden="1" w:unhideWhenUsed="1"/>
-    <w:lsdException w:name="Table Grid 8" w:semiHidden="1" w:unhideWhenUsed="1"/>
-    <w:lsdException w:name="Table List 1" w:semiHidden="1" w:unhideWhenUsed="1"/>
-    <w:lsdException w:name="Table List 2" w:semiHidden="1" w:unhideWhenUsed="1"/>
-    <w:lsdException w:name="Table List 3" w:semiHidden="1" w:unhideWhenUsed="1"/>
-    <w:lsdException w:name="Table List 4" w:semiHidden="1" w:unhideWhenUsed="1"/>
-    <w:lsdException w:name="Table List 5" w:semiHidden="1" w:unhideWhenUsed="1"/>
-    <w:lsdException w:name="Table List 6" w:semiHidden="1" w:unhideWhenUsed="1"/>
-    <w:lsdException w:name="Table List 7" w:semiHidden="1" w:unhideWhenUsed="1"/>
-    <w:lsdException w:name="Table List 8" w:semiHidden="1" w:unhideWhenUsed="1"/>
-    <w:lsdException w:name="Table 3D effects 1" w:semiHidden="1" w:unhideWhenUsed="1"/>
-    <w:lsdException w:name="Table 3D effects 2" w:semiHidden="1" w:unhideWhenUsed="1"/>
-    <w:lsdException w:name="Table 3D effects 3" w:semiHidden="1" w:unhideWhenUsed="1"/>
-    <w:lsdException w:name="Table Contemporary" w:semiHidden="1" w:unhideWhenUsed="1"/>
-    <w:lsdException w:name="Table Elegant" w:semiHidden="1" w:unhideWhenUsed="1"/>
-    <w:lsdException w:name="Table Professional" w:semiHidden="1" w:unhideWhenUsed="1"/>
-    <w:lsdException w:name="Table Subtle 1" w:semiHidden="1" w:unhideWhenUsed="1"/>
-    <w:lsdException w:name="Table Subtle 2" w:semiHidden="1" w:unhideWhenUsed="1"/>
-    <w:lsdException w:name="Table Web 1" w:semiHidden="1" w:unhideWhenUsed="1"/>
-    <w:lsdException w:name="Table Web 2" w:semiHidden="1" w:unhideWhenUsed="1"/>
-    <w:lsdException w:name="Table Web 3" w:semiHidden="1" w:unhideWhenUsed="1"/>
-    <w:lsdException w:name="Balloon Text" w:semiHidden="1" w:unhideWhenUsed="1"/>
-    <w:lsdException w:name="Table Grid" w:uiPriority="59"/>
-    <w:lsdException w:name="Table Theme" w:semiHidden="1" w:unhideWhenUsed="1"/>
-    <w:lsdException w:name="Placeholder Text" w:semiHidden="1"/>
-    <w:lsdException w:name="No Spacing" w:uiPriority="1" w:qFormat="1"/>
-    <w:lsdException w:name="Light Shading" w:uiPriority="60"/>
-    <w:lsdException w:name="Light List" w:uiPriority="61"/>
-    <w:lsdException w:name="Light Grid" w:uiPriority="62"/>
-    <w:lsdException w:name="Medium Shading 1" w:uiPriority="63"/>
-    <w:lsdException w:name="Medium Shading 2" w:uiPriority="64"/>
-    <w:lsdException w:name="Medium List 1" w:uiPriority="65"/>
-    <w:lsdException w:name="Medium List 2" w:uiPriority="66"/>
-    <w:lsdException w:name="Medium Grid 1" w:uiPriority="67"/>
-    <w:lsdException w:name="Medium Grid 2" w:uiPriority="68"/>
-    <w:lsdException w:name="Medium Grid 3" w:uiPriority="69"/>
-    <w:lsdException w:name="Dark List" w:uiPriority="70"/>
-    <w:lsdException w:name="Colorful Shading" w:uiPriority="71"/>
-    <w:lsdException w:name="Colorful List" w:uiPriority="72"/>
-    <w:lsdException w:name="Colorful Grid" w:uiPriority="73"/>
-    <w:lsdException w:name="Light Shading Accent 1" w:uiPriority="60"/>
-    <w:lsdException w:name="Light List Accent 1" w:uiPriority="61"/>
-    <w:lsdException w:name="Light Grid Accent 1" w:uiPriority="62"/>
-    <w:lsdException w:name="Medium Shading 1 Accent 1" w:uiPriority="63"/>
-    <w:lsdException w:name="Medium Shading 2 Accent 1" w:uiPriority="64"/>
-    <w:lsdException w:name="Medium List 1 Accent 1" w:uiPriority="65"/>
-    <w:lsdException w:name="Revision" w:semiHidden="1"/>
-    <w:lsdException w:name="List Paragraph" w:uiPriority="34" w:qFormat="1"/>
-    <w:lsdException w:name="Quote" w:uiPriority="29" w:qFormat="1"/>
-    <w:lsdException w:name="Intense Quote" w:uiPriority="30" w:qFormat="1"/>
-    <w:lsdException w:name="Medium List 2 Accent 1" w:uiPriority="66"/>
-    <w:lsdException w:name="Medium Grid 1 Accent 1" w:uiPriority="67"/>
-    <w:lsdException w:name="Medium Grid 2 Accent 1" w:uiPriority="68"/>
-    <w:lsdException w:name="Medium Grid 3 Accent 1" w:uiPriority="69"/>
-    <w:lsdException w:name="Dark List Accent 1" w:uiPriority="70"/>
-    <w:lsdException w:name="Colorful Shading Accent 1" w:uiPriority="71"/>
-    <w:lsdException w:name="Colorful List Accent 1" w:uiPriority="72"/>
-    <w:lsdException w:name="Colorful Grid Accent 1" w:uiPriority="73"/>
-    <w:lsdException w:name="Light Shading Accent 2" w:uiPriority="60"/>
-    <w:lsdException w:name="Light List Accent 2" w:uiPriority="61"/>
-    <w:lsdException w:name="Light Grid Accent 2" w:uiPriority="62"/>
-    <w:lsdException w:name="Medium Shading 1 Accent 2" w:uiPriority="63"/>
-    <w:lsdException w:name="Medium Shading 2 Accent 2" w:uiPriority="64"/>
-    <w:lsdException w:name="Medium List 1 Accent 2" w:uiPriority="65"/>
-    <w:lsdException w:name="Medium List 2 Accent 2" w:uiPriority="66"/>
-    <w:lsdException w:name="Medium Grid 1 Accent 2" w:uiPriority="67"/>
-    <w:lsdException w:name="Medium Grid 2 Accent 2" w:uiPriority="68"/>
-    <w:lsdException w:name="Medium Grid 3 Accent 2" w:uiPriority="69"/>
-    <w:lsdException w:name="Dark List Accent 2" w:uiPriority="70"/>
-    <w:lsdException w:name="Colorful Shading Accent 2" w:uiPriority="71"/>
-    <w:lsdException w:name="Colorful List Accent 2" w:uiPriority="72"/>
-    <w:lsdException w:name="Colorful Grid Accent 2" w:uiPriority="73"/>
-    <w:lsdException w:name="Light Shading Accent 3" w:uiPriority="60"/>
-    <w:lsdException w:name="Light List Accent 3" w:uiPriority="61"/>
-    <w:lsdException w:name="Light Grid Accent 3" w:uiPriority="62"/>
-    <w:lsdException w:name="Medium Shading 1 Accent 3" w:uiPriority="63"/>
-    <w:lsdException w:name="Medium Shading 2 Accent 3" w:uiPriority="64"/>
-    <w:lsdException w:name="Medium List 1 Accent 3" w:uiPriority="65"/>
-    <w:lsdException w:name="Medium List 2 Accent 3" w:uiPriority="66"/>
-    <w:lsdException w:name="Medium Grid 1 Accent 3" w:uiPriority="67"/>
-    <w:lsdException w:name="Medium Grid 2 Accent 3" w:uiPriority="68"/>
-    <w:lsdException w:name="Medium Grid 3 Accent 3" w:uiPriority="69"/>
-    <w:lsdException w:name="Dark List Accent 3" w:uiPriority="70"/>
-    <w:lsdException w:name="Colorful Shading Accent 3" w:uiPriority="71"/>
-    <w:lsdException w:name="Colorful List Accent 3" w:uiPriority="72"/>
-    <w:lsdException w:name="Colorful Grid Accent 3" w:uiPriority="73"/>
-    <w:lsdException w:name="Light Shading Accent 4" w:uiPriority="60"/>
-    <w:lsdException w:name="Light List Accent 4" w:uiPriority="61"/>
-    <w:lsdException w:name="Light Grid Accent 4" w:uiPriority="62"/>
-    <w:lsdException w:name="Medium Shading 1 Accent 4" w:uiPriority="63"/>
-    <w:lsdException w:name="Medium Shading 2 Accent 4" w:uiPriority="64"/>
-    <w:lsdException w:name="Medium List 1 Accent 4" w:uiPriority="65"/>
-    <w:lsdException w:name="Medium List 2 Accent 4" w:uiPriority="66"/>
-    <w:lsdException w:name="Medium Grid 1 Accent 4" w:uiPriority="67"/>
-    <w:lsdException w:name="Medium Grid 2 Accent 4" w:uiPriority="68"/>
-    <w:lsdException w:name="Medium Grid 3 Accent 4" w:uiPriority="69"/>
-    <w:lsdException w:name="Dark List Accent 4" w:uiPriority="70"/>
-    <w:lsdException w:name="Colorful Shading Accent 4" w:uiPriority="71"/>
-    <w:lsdException w:name="Colorful List Accent 4" w:uiPriority="72"/>
-    <w:lsdException w:name="Colorful Grid Accent 4" w:uiPriority="73"/>
-    <w:lsdException w:name="Light Shading Accent 5" w:uiPriority="60"/>
-    <w:lsdException w:name="Light List Accent 5" w:uiPriority="61"/>
-    <w:lsdException w:name="Light Grid Accent 5" w:uiPriority="62"/>
-    <w:lsdException w:name="Medium Shading 1 Accent 5" w:uiPriority="63"/>
-    <w:lsdException w:name="Medium Shading 2 Accent 5" w:uiPriority="64"/>
-    <w:lsdException w:name="Medium List 1 Accent 5" w:uiPriority="65"/>
-    <w:lsdException w:name="Medium List 2 Accent 5" w:uiPriority="66"/>
-    <w:lsdException w:name="Medium Grid 1 Accent 5" w:uiPriority="67"/>
-    <w:lsdException w:name="Medium Grid 2 Accent 5" w:uiPriority="68"/>
-    <w:lsdException w:name="Medium Grid 3 Accent 5" w:uiPriority="69"/>
-    <w:lsdException w:name="Dark List Accent 5" w:uiPriority="70"/>
-    <w:lsdException w:name="Colorful Shading Accent 5" w:uiPriority="71"/>
-    <w:lsdException w:name="Colorful List Accent 5" w:uiPriority="72"/>
-    <w:lsdException w:name="Colorful Grid Accent 5" w:uiPriority="73"/>
-    <w:lsdException w:name="Light Shading Accent 6" w:uiPriority="60"/>
-    <w:lsdException w:name="Light List Accent 6" w:uiPriority="61"/>
-    <w:lsdException w:name="Light Grid Accent 6" w:uiPriority="62"/>
-    <w:lsdException w:name="Medium Shading 1 Accent 6" w:uiPriority="63"/>
-    <w:lsdException w:name="Medium Shading 2 Accent 6" w:uiPriority="64"/>
-    <w:lsdException w:name="Medium List 1 Accent 6" w:uiPriority="65"/>
-    <w:lsdException w:name="Medium List 2 Accent 6" w:uiPriority="66"/>
-    <w:lsdException w:name="Medium Grid 1 Accent 6" w:uiPriority="67"/>
-    <w:lsdException w:name="Medium Grid 2 Accent 6" w:uiPriority="68"/>
-    <w:lsdException w:name="Medium Grid 3 Accent 6" w:uiPriority="69"/>
-    <w:lsdException w:name="Dark List Accent 6" w:uiPriority="70"/>
-    <w:lsdException w:name="Colorful Shading Accent 6" w:uiPriority="71"/>
-    <w:lsdException w:name="Colorful List Accent 6" w:uiPriority="72"/>
-    <w:lsdException w:name="Colorful Grid Accent 6" w:uiPriority="73"/>
-    <w:lsdException w:name="Subtle Emphasis" w:uiPriority="19" w:qFormat="1"/>
-    <w:lsdException w:name="Intense Emphasis" w:uiPriority="21" w:qFormat="1"/>
-    <w:lsdException w:name="Subtle Reference" w:uiPriority="31" w:qFormat="1"/>
-    <w:lsdException w:name="Intense Reference" w:uiPriority="32" w:qFormat="1"/>
-    <w:lsdException w:name="Book Title" w:uiPriority="33" w:qFormat="1"/>
-    <w:lsdException w:name="Bibliography" w:semiHidden="1" w:uiPriority="37" w:unhideWhenUsed="1"/>
-    <w:lsdException w:name="TOC Heading" w:semiHidden="1" w:uiPriority="39" w:unhideWhenUsed="1" w:qFormat="1"/>
-    <w:lsdException w:name="Plain Table 1" w:uiPriority="41"/>
-    <w:lsdException w:name="Plain Table 2" w:uiPriority="42"/>
-    <w:lsdException w:name="Plain Table 3" w:uiPriority="43"/>
-    <w:lsdException w:name="Plain Table 4" w:uiPriority="44"/>
-    <w:lsdException w:name="Plain Table 5" w:uiPriority="45"/>
-    <w:lsdException w:name="Grid Table Light" w:uiPriority="40"/>
-    <w:lsdException w:name="Grid Table 1 Light" w:uiPriority="46"/>
-    <w:lsdException w:name="Grid Table 2" w:uiPriority="47"/>
-    <w:lsdException w:name="Grid Table 3" w:uiPriority="48"/>
-    <w:lsdException w:name="Grid Table 4" w:uiPriority="49"/>
-    <w:lsdException w:name="Grid Table 5 Dark" w:uiPriority="50"/>
-    <w:lsdException w:name="Grid Table 6 Colorful" w:uiPriority="51"/>
-    <w:lsdException w:name="Grid Table 7 Colorful" w:uiPriority="52"/>
-    <w:lsdException w:name="Grid Table 1 Light Accent 1" w:uiPriority="46"/>
-    <w:lsdException w:name="Grid Table 2 Accent 1" w:uiPriority="47"/>
-    <w:lsdException w:name="Grid Table 3 Accent 1" w:uiPriority="48"/>
-    <w:lsdException w:name="Grid Table 4 Accent 1" w:uiPriority="49"/>
-    <w:lsdException w:name="Grid Table 5 Dark Accent 1" w:uiPriority="50"/>
-    <w:lsdException w:name="Grid Table 6 Colorful Accent 1" w:uiPriority="51"/>
-    <w:lsdException w:name="Grid Table 7 Colorful Accent 1" w:uiPriority="52"/>
-    <w:lsdException w:name="Grid Table 1 Light Accent 2" w:uiPriority="46"/>
-    <w:lsdException w:name="Grid Table 2 Accent 2" w:uiPriority="47"/>
-    <w:lsdException w:name="Grid Table 3 Accent 2" w:uiPriority="48"/>
-    <w:lsdException w:name="Grid Table 4 Accent 2" w:uiPriority="49"/>
-    <w:lsdException w:name="Grid Table 5 Dark Accent 2" w:uiPriority="50"/>
-    <w:lsdException w:name="Grid Table 6 Colorful Accent 2" w:uiPriority="51"/>
-    <w:lsdException w:name="Grid Table 7 Colorful Accent 2" w:uiPriority="52"/>
-    <w:lsdException w:name="Grid Table 1 Light Accent 3" w:uiPriority="46"/>
-    <w:lsdException w:name="Grid Table 2 Accent 3" w:uiPriority="47"/>
-    <w:lsdException w:name="Grid Table 3 Accent 3" w:uiPriority="48"/>
-    <w:lsdException w:name="Grid Table 4 Accent 3" w:uiPriority="49"/>
-    <w:lsdException w:name="Grid Table 5 Dark Accent 3" w:uiPriority="50"/>
-    <w:lsdException w:name="Grid Table 6 Colorful Accent 3" w:uiPriority="51"/>
-    <w:lsdException w:name="Grid Table 7 Colorful Accent 3" w:uiPriority="52"/>
-    <w:lsdException w:name="Grid Table 1 Light Accent 4" w:uiPriority="46"/>
-    <w:lsdException w:name="Grid Table 2 Accent 4" w:uiPriority="47"/>
-    <w:lsdException w:name="Grid Table 3 Accent 4" w:uiPriority="48"/>
-    <w:lsdException w:name="Grid Table 4 Accent 4" w:uiPriority="49"/>
-    <w:lsdException w:name="Grid Table 5 Dark Accent 4" w:uiPriority="50"/>
-    <w:lsdException w:name="Grid Table 6 Colorful Accent 4" w:uiPriority="51"/>
-    <w:lsdException w:name="Grid Table 7 Colorful Accent 4" w:uiPriority="52"/>
-    <w:lsdException w:name="Grid Table 1 Light Accent 5" w:uiPriority="46"/>
-    <w:lsdException w:name="Grid Table 2 Accent 5" w:uiPriority="47"/>
-    <w:lsdException w:name="Grid Table 3 Accent 5" w:uiPriority="48"/>
-    <w:lsdException w:name="Grid Table 4 Accent 5" w:uiPriority="49"/>
-    <w:lsdException w:name="Grid Table 5 Dark Accent 5" w:uiPriority="50"/>
-    <w:lsdException w:name="Grid Table 6 Colorful Accent 5" w:uiPriority="51"/>
-    <w:lsdException w:name="Grid Table 7 Colorful Accent 5" w:uiPriority="52"/>
-    <w:lsdException w:name="Grid Table 1 Light Accent 6" w:uiPriority="46"/>
-    <w:lsdException w:name="Grid Table 2 Accent 6" w:uiPriority="47"/>
-    <w:lsdException w:name="Grid Table 3 Accent 6" w:uiPriority="48"/>
-    <w:lsdException w:name="Grid Table 4 Accent 6" w:uiPriority="49"/>
-    <w:lsdException w:name="Grid Table 5 Dark Accent 6" w:uiPriority="50"/>
-    <w:lsdException w:name="Grid Table 6 Colorful Accent 6" w:uiPriority="51"/>
-    <w:lsdException w:name="Grid Table 7 Colorful Accent 6" w:uiPriority="52"/>
-    <w:lsdException w:name="List Table 1 Light" w:uiPriority="46"/>
-    <w:lsdException w:name="List Table 2" w:uiPriority="47"/>
-    <w:lsdException w:name="List Table 3" w:uiPriority="48"/>
-    <w:lsdException w:name="List Table 4" w:uiPriority="49"/>
-    <w:lsdException w:name="List Table 5 Dark" w:uiPriority="50"/>
-    <w:lsdException w:name="List Table 6 Colorful" w:uiPriority="51"/>
-    <w:lsdException w:name="List Table 7 Colorful" w:uiPriority="52"/>
-    <w:lsdException w:name="List Table 1 Light Accent 1" w:uiPriority="46"/>
-    <w:lsdException w:name="List Table 2 Accent 1" w:uiPriority="47"/>
-    <w:lsdException w:name="List Table 3 Accent 1" w:uiPriority="48"/>
-    <w:lsdException w:name="List Table 4 Accent 1" w:uiPriority="49"/>
-    <w:lsdException w:name="List Table 5 Dark Accent 1" w:uiPriority="50"/>
-    <w:lsdException w:name="List Table 6 Colorful Accent 1" w:uiPriority="51"/>
-    <w:lsdException w:name="List Table 7 Colorful Accent 1" w:uiPriority="52"/>
-    <w:lsdException w:name="List Table 1 Light Accent 2" w:uiPriority="46"/>
-    <w:lsdException w:name="List Table 2 Accent 2" w:uiPriority="47"/>
-    <w:lsdException w:name="List Table 3 Accent 2" w:uiPriority="48"/>
-    <w:lsdException w:name="List Table 4 Accent 2" w:uiPriority="49"/>
-    <w:lsdException w:name="List Table 5 Dark Accent 2" w:uiPriority="50"/>
-    <w:lsdException w:name="List Table 6 Colorful Accent 2" w:uiPriority="51"/>
-    <w:lsdException w:name="List Table 7 Colorful Accent 2" w:uiPriority="52"/>
-    <w:lsdException w:name="List Table 1 Light Accent 3" w:uiPriority="46"/>
-    <w:lsdException w:name="List Table 2 Accent 3" w:uiPriority="47"/>
-    <w:lsdException w:name="List Table 3 Accent 3" w:uiPriority="48"/>
-    <w:lsdException w:name="List Table 4 Accent 3" w:uiPriority="49"/>
-    <w:lsdException w:name="List Table 5 Dark Accent 3" w:uiPriority="50"/>
-    <w:lsdException w:name="List Table 6 Colorful Accent 3" w:uiPriority="51"/>
-    <w:lsdException w:name="List Table 7 Colorful Accent 3" w:uiPriority="52"/>
-    <w:lsdException w:name="List Table 1 Light Accent 4" w:uiPriority="46"/>
-    <w:lsdException w:name="List Table 2 Accent 4" w:uiPriority="47"/>
-    <w:lsdException w:name="List Table 3 Accent 4" w:uiPriority="48"/>
-    <w:lsdException w:name="List Table 4 Accent 4" w:uiPriority="49"/>
-    <w:lsdException w:name="List Table 5 Dark Accent 4" w:uiPriority="50"/>
-    <w:lsdException w:name="List Table 6 Colorful Accent 4" w:uiPriority="51"/>
-    <w:lsdException w:name="List Table 7 Colorful Accent 4" w:uiPriority="52"/>
-    <w:lsdException w:name="List Table 1 Light Accent 5" w:uiPriority="46"/>
-    <w:lsdException w:name="List Table 2 Accent 5" w:uiPriority="47"/>
-    <w:lsdException w:name="List Table 3 Accent 5" w:uiPriority="48"/>
-    <w:lsdException w:name="List Table 4 Accent 5" w:uiPriority="49"/>
-    <w:lsdException w:name="List Table 5 Dark Accent 5" w:uiPriority="50"/>
-    <w:lsdException w:name="List Table 6 Colorful Accent 5" w:uiPriority="51"/>
-    <w:lsdException w:name="List Table 7 Colorful Accent 5" w:uiPriority="52"/>
-    <w:lsdException w:name="List Table 1 Light Accent 6" w:uiPriority="46"/>
-    <w:lsdException w:name="List Table 2 Accent 6" w:uiPriority="47"/>
-    <w:lsdException w:name="List Table 3 Accent 6" w:uiPriority="48"/>
-    <w:lsdException w:name="List Table 4 Accent 6" w:uiPriority="49"/>
-    <w:lsdException w:name="List Table 5 Dark Accent 6" w:uiPriority="50"/>
-    <w:lsdException w:name="List Table 6 Colorful Accent 6" w:uiPriority="51"/>
-    <w:lsdException w:name="List Table 7 Colorful Accent 6" w:uiPriority="52"/>
-    <w:lsdException w:name="Mention" w:semiHidden="1" w:unhideWhenUsed="1"/>
+  <w:latentStyles w:defLockedState="0" w:defUIPriority="99" w:defSemiHidden="1" w:defUnhideWhenUsed="1" w:defQFormat="0" w:count="267">
+    <w:lsdException w:name="Normal" w:semiHidden="0" w:uiPriority="0" w:unhideWhenUsed="0" w:qFormat="1"/>
+    <w:lsdException w:name="heading 1" w:semiHidden="0" w:uiPriority="9" w:unhideWhenUsed="0" w:qFormat="1"/>
+    <w:lsdException w:name="heading 2" w:uiPriority="9" w:qFormat="1"/>
+    <w:lsdException w:name="heading 3" w:uiPriority="9" w:qFormat="1"/>
+    <w:lsdException w:name="heading 4" w:uiPriority="9" w:qFormat="1"/>
+    <w:lsdException w:name="heading 5" w:uiPriority="9" w:qFormat="1"/>
+    <w:lsdException w:name="heading 6" w:uiPriority="9" w:qFormat="1"/>
+    <w:lsdException w:name="heading 7" w:uiPriority="9" w:qFormat="1"/>
+    <w:lsdException w:name="heading 8" w:uiPriority="9" w:qFormat="1"/>
+    <w:lsdException w:name="heading 9" w:uiPriority="9" w:qFormat="1"/>
+    <w:lsdException w:name="toc 1" w:uiPriority="39"/>
+    <w:lsdException w:name="toc 2" w:uiPriority="39"/>
+    <w:lsdException w:name="toc 3" w:uiPriority="39"/>
+    <w:lsdException w:name="toc 4" w:uiPriority="39"/>
+    <w:lsdException w:name="toc 5" w:uiPriority="39"/>
+    <w:lsdException w:name="toc 6" w:uiPriority="39"/>
+    <w:lsdException w:name="toc 7" w:uiPriority="39"/>
+    <w:lsdException w:name="toc 8" w:uiPriority="39"/>
+    <w:lsdException w:name="toc 9" w:uiPriority="39"/>
+    <w:lsdException w:name="caption" w:uiPriority="35" w:qFormat="1"/>
+    <w:lsdException w:name="Title" w:semiHidden="0" w:uiPriority="10" w:unhideWhenUsed="0" w:qFormat="1"/>
+    <w:lsdException w:name="Default Paragraph Font" w:uiPriority="1"/>
+    <w:lsdException w:name="Subtitle" w:semiHidden="0" w:uiPriority="11" w:unhideWhenUsed="0" w:qFormat="1"/>
+    <w:lsdException w:name="Strong" w:semiHidden="0" w:uiPriority="22" w:unhideWhenUsed="0" w:qFormat="1"/>
+    <w:lsdException w:name="Emphasis" w:semiHidden="0" w:uiPriority="20" w:unhideWhenUsed="0" w:qFormat="1"/>
+    <w:lsdException w:name="Table Grid" w:semiHidden="0" w:uiPriority="59" w:unhideWhenUsed="0"/>
+    <w:lsdException w:name="Placeholder Text" w:unhideWhenUsed="0"/>
+    <w:lsdException w:name="No Spacing" w:semiHidden="0" w:uiPriority="1" w:unhideWhenUsed="0" w:qFormat="1"/>
+    <w:lsdException w:name="Light Shading" w:semiHidden="0" w:uiPriority="60" w:unhideWhenUsed="0"/>
+    <w:lsdException w:name="Light List" w:semiHidden="0" w:uiPriority="61" w:unhideWhenUsed="0"/>
+    <w:lsdException w:name="Light Grid" w:semiHidden="0" w:uiPriority="62" w:unhideWhenUsed="0"/>
+    <w:lsdException w:name="Medium Shading 1" w:semiHidden="0" w:uiPriority="63" w:unhideWhenUsed="0"/>
+    <w:lsdException w:name="Medium Shading 2" w:semiHidden="0" w:uiPriority="64" w:unhideWhenUsed="0"/>
+    <w:lsdException w:name="Medium List 1" w:semiHidden="0" w:uiPriority="65" w:unhideWhenUsed="0"/>
+    <w:lsdException w:name="Medium List 2" w:semiHidden="0" w:uiPriority="66" w:unhideWhenUsed="0"/>
+    <w:lsdException w:name="Medium Grid 1" w:semiHidden="0" w:uiPriority="67" w:unhideWhenUsed="0"/>
+    <w:lsdException w:name="Medium Grid 2" w:semiHidden="0" w:uiPriority="68" w:unhideWhenUsed="0"/>
+    <w:lsdException w:name="Medium Grid 3" w:semiHidden="0" w:uiPriority="69" w:unhideWhenUsed="0"/>
+    <w:lsdException w:name="Dark List" w:semiHidden="0" w:uiPriority="70" w:unhideWhenUsed="0"/>
+    <w:lsdException w:name="Colorful Shading" w:semiHidden="0" w:uiPriority="71" w:unhideWhenUsed="0"/>
+    <w:lsdException w:name="Colorful List" w:semiHidden="0" w:uiPriority="72" w:unhideWhenUsed="0"/>
+    <w:lsdException w:name="Colorful Grid" w:semiHidden="0" w:uiPriority="73" w:unhideWhenUsed="0"/>
+    <w:lsdException w:name="Light Shading Accent 1" w:semiHidden="0" w:uiPriority="60" w:unhideWhenUsed="0"/>
+    <w:lsdException w:name="Light List Accent 1" w:semiHidden="0" w:uiPriority="61" w:unhideWhenUsed="0"/>
+    <w:lsdException w:name="Light Grid Accent 1" w:semiHidden="0" w:uiPriority="62" w:unhideWhenUsed="0"/>
+    <w:lsdException w:name="Medium Shading 1 Accent 1" w:semiHidden="0" w:uiPriority="63" w:unhideWhenUsed="0"/>
+    <w:lsdException w:name="Medium Shading 2 Accent 1" w:semiHidden="0" w:uiPriority="64" w:unhideWhenUsed="0"/>
+    <w:lsdException w:name="Medium List 1 Accent 1" w:semiHidden="0" w:uiPriority="65" w:unhideWhenUsed="0"/>
+    <w:lsdException w:name="Revision" w:unhideWhenUsed="0"/>
+    <w:lsdException w:name="List Paragraph" w:semiHidden="0" w:uiPriority="34" w:unhideWhenUsed="0" w:qFormat="1"/>
+    <w:lsdException w:name="Quote" w:semiHidden="0" w:uiPriority="29" w:unhideWhenUsed="0" w:qFormat="1"/>
+    <w:lsdException w:name="Intense Quote" w:semiHidden="0" w:uiPriority="30" w:unhideWhenUsed="0" w:qFormat="1"/>
+    <w:lsdException w:name="Medium List 2 Accent 1" w:semiHidden="0" w:uiPriority="66" w:unhideWhenUsed="0"/>
+    <w:lsdException w:name="Medium Grid 1 Accent 1" w:semiHidden="0" w:uiPriority="67" w:unhideWhenUsed="0"/>
+    <w:lsdException w:name="Medium Grid 2 Accent 1" w:semiHidden="0" w:uiPriority="68" w:unhideWhenUsed="0"/>
+    <w:lsdException w:name="Medium Grid 3 Accent 1" w:semiHidden="0" w:uiPriority="69" w:unhideWhenUsed="0"/>
+    <w:lsdException w:name="Dark List Accent 1" w:semiHidden="0" w:uiPriority="70" w:unhideWhenUsed="0"/>
+    <w:lsdException w:name="Colorful Shading Accent 1" w:semiHidden="0" w:uiPriority="71" w:unhideWhenUsed="0"/>
+    <w:lsdException w:name="Colorful List Accent 1" w:semiHidden="0" w:uiPriority="72" w:unhideWhenUsed="0"/>
+    <w:lsdException w:name="Colorful Grid Accent 1" w:semiHidden="0" w:uiPriority="73" w:unhideWhenUsed="0"/>
+    <w:lsdException w:name="Light Shading Accent 2" w:semiHidden="0" w:uiPriority="60" w:unhideWhenUsed="0"/>
+    <w:lsdException w:name="Light List Accent 2" w:semiHidden="0" w:uiPriority="61" w:unhideWhenUsed="0"/>
+    <w:lsdException w:name="Light Grid Accent 2" w:semiHidden="0" w:uiPriority="62" w:unhideWhenUsed="0"/>
+    <w:lsdException w:name="Medium Shading 1 Accent 2" w:semiHidden="0" w:uiPriority="63" w:unhideWhenUsed="0"/>
+    <w:lsdException w:name="Medium Shading 2 Accent 2" w:semiHidden="0" w:uiPriority="64" w:unhideWhenUsed="0"/>
+    <w:lsdException w:name="Medium List 1 Accent 2" w:semiHidden="0" w:uiPriority="65" w:unhideWhenUsed="0"/>
+    <w:lsdException w:name="Medium List 2 Accent 2" w:semiHidden="0" w:uiPriority="66" w:unhideWhenUsed="0"/>
+    <w:lsdException w:name="Medium Grid 1 Accent 2" w:semiHidden="0" w:uiPriority="67" w:unhideWhenUsed="0"/>
+    <w:lsdException w:name="Medium Grid 2 Accent 2" w:semiHidden="0" w:uiPriority="68" w:unhideWhenUsed="0"/>
+    <w:lsdException w:name="Medium Grid 3 Accent 2" w:semiHidden="0" w:uiPriority="69" w:unhideWhenUsed="0"/>
+    <w:lsdException w:name="Dark List Accent 2" w:semiHidden="0" w:uiPriority="70" w:unhideWhenUsed="0"/>
+    <w:lsdException w:name="Colorful Shading Accent 2" w:semiHidden="0" w:uiPriority="71" w:unhideWhenUsed="0"/>
+    <w:lsdException w:name="Colorful List Accent 2" w:semiHidden="0" w:uiPriority="72" w:unhideWhenUsed="0"/>
+    <w:lsdException w:name="Colorful Grid Accent 2" w:semiHidden="0" w:uiPriority="73" w:unhideWhenUsed="0"/>
+    <w:lsdException w:name="Light Shading Accent 3" w:semiHidden="0" w:uiPriority="60" w:unhideWhenUsed="0"/>
+    <w:lsdException w:name="Light List Accent 3" w:semiHidden="0" w:uiPriority="61" w:unhideWhenUsed="0"/>
+    <w:lsdException w:name="Light Grid Accent 3" w:semiHidden="0" w:uiPriority="62" w:unhideWhenUsed="0"/>
+    <w:lsdException w:name="Medium Shading 1 Accent 3" w:semiHidden="0" w:uiPriority="63" w:unhideWhenUsed="0"/>
+    <w:lsdException w:name="Medium Shading 2 Accent 3" w:semiHidden="0" w:uiPriority="64" w:unhideWhenUsed="0"/>
+    <w:lsdException w:name="Medium List 1 Accent 3" w:semiHidden="0" w:uiPriority="65" w:unhideWhenUsed="0"/>
+    <w:lsdException w:name="Medium List 2 Accent 3" w:semiHidden="0" w:uiPriority="66" w:unhideWhenUsed="0"/>
+    <w:lsdException w:name="Medium Grid 1 Accent 3" w:semiHidden="0" w:uiPriority="67" w:unhideWhenUsed="0"/>
+    <w:lsdException w:name="Medium Grid 2 Accent 3" w:semiHidden="0" w:uiPriority="68" w:unhideWhenUsed="0"/>
+    <w:lsdException w:name="Medium Grid 3 Accent 3" w:semiHidden="0" w:uiPriority="69" w:unhideWhenUsed="0"/>
+    <w:lsdException w:name="Dark List Accent 3" w:semiHidden="0" w:uiPriority="70" w:unhideWhenUsed="0"/>
+    <w:lsdException w:name="Colorful Shading Accent 3" w:semiHidden="0" w:uiPriority="71" w:unhideWhenUsed="0"/>
+    <w:lsdException w:name="Colorful List Accent 3" w:semiHidden="0" w:uiPriority="72" w:unhideWhenUsed="0"/>
+    <w:lsdException w:name="Colorful Grid Accent 3" w:semiHidden="0" w:uiPriority="73" w:unhideWhenUsed="0"/>
+    <w:lsdException w:name="Light Shading Accent 4" w:semiHidden="0" w:uiPriority="60" w:unhideWhenUsed="0"/>
+    <w:lsdException w:name="Light List Accent 4" w:semiHidden="0" w:uiPriority="61" w:unhideWhenUsed="0"/>
+    <w:lsdException w:name="Light Grid Accent 4" w:semiHidden="0" w:uiPriority="62" w:unhideWhenUsed="0"/>
+    <w:lsdException w:name="Medium Shading 1 Accent 4" w:semiHidden="0" w:uiPriority="63" w:unhideWhenUsed="0"/>
+    <w:lsdException w:name="Medium Shading 2 Accent 4" w:semiHidden="0" w:uiPriority="64" w:unhideWhenUsed="0"/>
+    <w:lsdException w:name="Medium List 1 Accent 4" w:semiHidden="0" w:uiPriority="65" w:unhideWhenUsed="0"/>
+    <w:lsdException w:name="Medium List 2 Accent 4" w:semiHidden="0" w:uiPriority="66" w:unhideWhenUsed="0"/>
+    <w:lsdException w:name="Medium Grid 1 Accent 4" w:semiHidden="0" w:uiPriority="67" w:unhideWhenUsed="0"/>
+    <w:lsdException w:name="Medium Grid 2 Accent 4" w:semiHidden="0" w:uiPriority="68" w:unhideWhenUsed="0"/>
+    <w:lsdException w:name="Medium Grid 3 Accent 4" w:semiHidden="0" w:uiPriority="69" w:unhideWhenUsed="0"/>
+    <w:lsdException w:name="Dark List Accent 4" w:semiHidden="0" w:uiPriority="70" w:unhideWhenUsed="0"/>
+    <w:lsdException w:name="Colorful Shading Accent 4" w:semiHidden="0" w:uiPriority="71" w:unhideWhenUsed="0"/>
+    <w:lsdException w:name="Colorful List Accent 4" w:semiHidden="0" w:uiPriority="72" w:unhideWhenUsed="0"/>
+    <w:lsdException w:name="Colorful Grid Accent 4" w:semiHidden="0" w:uiPriority="73" w:unhideWhenUsed="0"/>
+    <w:lsdException w:name="Light Shading Accent 5" w:semiHidden="0" w:uiPriority="60" w:unhideWhenUsed="0"/>
+    <w:lsdException w:name="Light List Accent 5" w:semiHidden="0" w:uiPriority="61" w:unhideWhenUsed="0"/>
+    <w:lsdException w:name="Light Grid Accent 5" w:semiHidden="0" w:uiPriority="62" w:unhideWhenUsed="0"/>
+    <w:lsdException w:name="Medium Shading 1 Accent 5" w:semiHidden="0" w:uiPriority="63" w:unhideWhenUsed="0"/>
+    <w:lsdException w:name="Medium Shading 2 Accent 5" w:semiHidden="0" w:uiPriority="64" w:unhideWhenUsed="0"/>
+    <w:lsdException w:name="Medium List 1 Accent 5" w:semiHidden="0" w:uiPriority="65" w:unhideWhenUsed="0"/>
+    <w:lsdException w:name="Medium List 2 Accent 5" w:semiHidden="0" w:uiPriority="66" w:unhideWhenUsed="0"/>
+    <w:lsdException w:name="Medium Grid 1 Accent 5" w:semiHidden="0" w:uiPriority="67" w:unhideWhenUsed="0"/>
+    <w:lsdException w:name="Medium Grid 2 Accent 5" w:semiHidden="0" w:uiPriority="68" w:unhideWhenUsed="0"/>
+    <w:lsdException w:name="Medium Grid 3 Accent 5" w:semiHidden="0" w:uiPriority="69" w:unhideWhenUsed="0"/>
+    <w:lsdException w:name="Dark List Accent 5" w:semiHidden="0" w:uiPriority="70" w:unhideWhenUsed="0"/>
+    <w:lsdException w:name="Colorful Shading Accent 5" w:semiHidden="0" w:uiPriority="71" w:unhideWhenUsed="0"/>
+    <w:lsdException w:name="Colorful List Accent 5" w:semiHidden="0" w:uiPriority="72" w:unhideWhenUsed="0"/>
+    <w:lsdException w:name="Colorful Grid Accent 5" w:semiHidden="0" w:uiPriority="73" w:unhideWhenUsed="0"/>
+    <w:lsdException w:name="Light Shading Accent 6" w:semiHidden="0" w:uiPriority="60" w:unhideWhenUsed="0"/>
+    <w:lsdException w:name="Light List Accent 6" w:semiHidden="0" w:uiPriority="61" w:unhideWhenUsed="0"/>
+    <w:lsdException w:name="Light Grid Accent 6" w:semiHidden="0" w:uiPriority="62" w:unhideWhenUsed="0"/>
+    <w:lsdException w:name="Medium Shading 1 Accent 6" w:semiHidden="0" w:uiPriority="63" w:unhideWhenUsed="0"/>
+    <w:lsdException w:name="Medium Shading 2 Accent 6" w:semiHidden="0" w:uiPriority="64" w:unhideWhenUsed="0"/>
+    <w:lsdException w:name="Medium List 1 Accent 6" w:semiHidden="0" w:uiPriority="65" w:unhideWhenUsed="0"/>
+    <w:lsdException w:name="Medium List 2 Accent 6" w:semiHidden="0" w:uiPriority="66" w:unhideWhenUsed="0"/>
+    <w:lsdException w:name="Medium Grid 1 Accent 6" w:semiHidden="0" w:uiPriority="67" w:unhideWhenUsed="0"/>
+    <w:lsdException w:name="Medium Grid 2 Accent 6" w:semiHidden="0" w:uiPriority="68" w:unhideWhenUsed="0"/>
+    <w:lsdException w:name="Medium Grid 3 Accent 6" w:semiHidden="0" w:uiPriority="69" w:unhideWhenUsed="0"/>
+    <w:lsdException w:name="Dark List Accent 6" w:semiHidden="0" w:uiPriority="70" w:unhideWhenUsed="0"/>
+    <w:lsdException w:name="Colorful Shading Accent 6" w:semiHidden="0" w:uiPriority="71" w:unhideWhenUsed="0"/>
+    <w:lsdException w:name="Colorful List Accent 6" w:semiHidden="0" w:uiPriority="72" w:unhideWhenUsed="0"/>
+    <w:lsdException w:name="Colorful Grid Accent 6" w:semiHidden="0" w:uiPriority="73" w:unhideWhenUsed="0"/>
+    <w:lsdException w:name="Subtle Emphasis" w:semiHidden="0" w:uiPriority="19" w:unhideWhenUsed="0" w:qFormat="1"/>
+    <w:lsdException w:name="Intense Emphasis" w:semiHidden="0" w:uiPriority="21" w:unhideWhenUsed="0" w:qFormat="1"/>
+    <w:lsdException w:name="Subtle Reference" w:semiHidden="0" w:uiPriority="31" w:unhideWhenUsed="0" w:qFormat="1"/>
+    <w:lsdException w:name="Intense Reference" w:semiHidden="0" w:uiPriority="32" w:unhideWhenUsed="0" w:qFormat="1"/>
+    <w:lsdException w:name="Book Title" w:semiHidden="0" w:uiPriority="33" w:unhideWhenUsed="0" w:qFormat="1"/>
+    <w:lsdException w:name="Bibliography" w:uiPriority="37"/>
+    <w:lsdException w:name="TOC Heading" w:uiPriority="39" w:qFormat="1"/>
   </w:latentStyles>
   <w:style w:type="paragraph" w:default="1" w:styleId="Normalny">
     <w:name w:val="Normal"/>
@@ -2095,6 +2517,7 @@
     <w:uiPriority w:val="99"/>
     <w:semiHidden/>
     <w:unhideWhenUsed/>
+    <w:qFormat/>
     <w:tblPr>
       <w:tblInd w:w="0" w:type="dxa"/>
       <w:tblCellMar>
@@ -2185,6 +2608,11 @@
       <w:sz w:val="16"/>
       <w:szCs w:val="16"/>
     </w:rPr>
+  </w:style>
+  <w:style w:type="character" w:customStyle="1" w:styleId="apple-tab-span">
+    <w:name w:val="apple-tab-span"/>
+    <w:basedOn w:val="Domylnaczcionkaakapitu"/>
+    <w:rsid w:val="00BB5885"/>
   </w:style>
 </w:styles>
 </file>

</xml_diff>

<commit_message>
#33 Plany na kolejne sprinty
</commit_message>
<xml_diff>
--- a/sprawozdanie.docx
+++ b/sprawozdanie.docx
@@ -41,7 +41,6 @@
           <w:szCs w:val="48"/>
         </w:rPr>
       </w:pPr>
-      <w:proofErr w:type="gramStart"/>
       <w:r>
         <w:rPr>
           <w:rFonts w:ascii="Arial" w:eastAsia="Times New Roman" w:hAnsi="Arial" w:cs="Arial"/>
@@ -50,18 +49,7 @@
           <w:sz w:val="33"/>
           <w:szCs w:val="33"/>
         </w:rPr>
-        <w:t>na</w:t>
-      </w:r>
-      <w:proofErr w:type="gramEnd"/>
-      <w:r>
-        <w:rPr>
-          <w:rFonts w:ascii="Arial" w:eastAsia="Times New Roman" w:hAnsi="Arial" w:cs="Arial"/>
-          <w:color w:val="000000"/>
-          <w:kern w:val="36"/>
-          <w:sz w:val="33"/>
-          <w:szCs w:val="33"/>
-        </w:rPr>
-        <w:t xml:space="preserve"> Informatyczne Narzędzia Pracy Grupowej</w:t>
+        <w:t>na Informatyczne Narzędzia Pracy Grupowej</w:t>
       </w:r>
     </w:p>
     <w:p>
@@ -166,7 +154,7 @@
                     </pic:cNvPicPr>
                   </pic:nvPicPr>
                   <pic:blipFill>
-                    <a:blip r:embed="rId5"/>
+                    <a:blip r:embed="rId5" cstate="print"/>
                     <a:srcRect/>
                     <a:stretch>
                       <a:fillRect/>
@@ -438,15 +426,7 @@
           <w:rFonts w:ascii="Times New Roman" w:eastAsia="Times New Roman" w:hAnsi="Times New Roman" w:cs="Times New Roman"/>
           <w:color w:val="000000"/>
         </w:rPr>
-        <w:t>ithub</w:t>
-      </w:r>
-      <w:proofErr w:type="gramStart"/>
-      <w:r>
-        <w:rPr>
-          <w:rFonts w:ascii="Times New Roman" w:eastAsia="Times New Roman" w:hAnsi="Times New Roman" w:cs="Times New Roman"/>
-          <w:color w:val="000000"/>
-        </w:rPr>
-        <w:t>,</w:t>
+        <w:t>ithub,</w:t>
       </w:r>
       <w:r>
         <w:rPr>
@@ -456,7 +436,6 @@
         <w:t>Tortoise</w:t>
       </w:r>
       <w:proofErr w:type="spellEnd"/>
-      <w:proofErr w:type="gramEnd"/>
       <w:r>
         <w:rPr>
           <w:rFonts w:ascii="Times New Roman" w:eastAsia="Times New Roman" w:hAnsi="Times New Roman" w:cs="Times New Roman"/>
@@ -612,21 +591,12 @@
           <w:color w:val="000000"/>
         </w:rPr>
       </w:pPr>
-      <w:proofErr w:type="gramStart"/>
-      <w:r>
-        <w:rPr>
-          <w:rFonts w:ascii="Times New Roman" w:eastAsia="Times New Roman" w:hAnsi="Times New Roman" w:cs="Times New Roman"/>
-          <w:color w:val="000000"/>
-        </w:rPr>
-        <w:t>gra</w:t>
-      </w:r>
-      <w:proofErr w:type="gramEnd"/>
-      <w:r>
-        <w:rPr>
-          <w:rFonts w:ascii="Times New Roman" w:eastAsia="Times New Roman" w:hAnsi="Times New Roman" w:cs="Times New Roman"/>
-          <w:color w:val="000000"/>
-        </w:rPr>
-        <w:t xml:space="preserve"> komputerowa</w:t>
+      <w:r>
+        <w:rPr>
+          <w:rFonts w:ascii="Times New Roman" w:eastAsia="Times New Roman" w:hAnsi="Times New Roman" w:cs="Times New Roman"/>
+          <w:color w:val="000000"/>
+        </w:rPr>
+        <w:t>gra komputerowa</w:t>
       </w:r>
     </w:p>
     <w:p>
@@ -643,21 +613,12 @@
           <w:color w:val="000000"/>
         </w:rPr>
       </w:pPr>
-      <w:proofErr w:type="gramStart"/>
-      <w:r>
-        <w:rPr>
-          <w:rFonts w:ascii="Times New Roman" w:eastAsia="Times New Roman" w:hAnsi="Times New Roman" w:cs="Times New Roman"/>
-          <w:color w:val="000000"/>
-        </w:rPr>
-        <w:t>oryginalna</w:t>
-      </w:r>
-      <w:proofErr w:type="gramEnd"/>
-      <w:r>
-        <w:rPr>
-          <w:rFonts w:ascii="Times New Roman" w:eastAsia="Times New Roman" w:hAnsi="Times New Roman" w:cs="Times New Roman"/>
-          <w:color w:val="000000"/>
-        </w:rPr>
-        <w:t xml:space="preserve"> nazwa to </w:t>
+      <w:r>
+        <w:rPr>
+          <w:rFonts w:ascii="Times New Roman" w:eastAsia="Times New Roman" w:hAnsi="Times New Roman" w:cs="Times New Roman"/>
+          <w:color w:val="000000"/>
+        </w:rPr>
+        <w:t xml:space="preserve">oryginalna nazwa to </w:t>
       </w:r>
       <w:proofErr w:type="spellStart"/>
       <w:r>
@@ -692,21 +653,12 @@
           <w:color w:val="000000"/>
         </w:rPr>
       </w:pPr>
-      <w:proofErr w:type="gramStart"/>
-      <w:r>
-        <w:rPr>
-          <w:rFonts w:ascii="Times New Roman" w:eastAsia="Times New Roman" w:hAnsi="Times New Roman" w:cs="Times New Roman"/>
-          <w:color w:val="000000"/>
-        </w:rPr>
-        <w:t>polega</w:t>
-      </w:r>
-      <w:proofErr w:type="gramEnd"/>
-      <w:r>
-        <w:rPr>
-          <w:rFonts w:ascii="Times New Roman" w:eastAsia="Times New Roman" w:hAnsi="Times New Roman" w:cs="Times New Roman"/>
-          <w:color w:val="000000"/>
-        </w:rPr>
-        <w:t xml:space="preserve"> na odkrywaniu pól planszy w taki sposób, aby nie trafić na minę</w:t>
+      <w:r>
+        <w:rPr>
+          <w:rFonts w:ascii="Times New Roman" w:eastAsia="Times New Roman" w:hAnsi="Times New Roman" w:cs="Times New Roman"/>
+          <w:color w:val="000000"/>
+        </w:rPr>
+        <w:t>polega na odkrywaniu pól planszy w taki sposób, aby nie trafić na minę</w:t>
       </w:r>
     </w:p>
     <w:p>
@@ -723,21 +675,12 @@
           <w:color w:val="000000"/>
         </w:rPr>
       </w:pPr>
-      <w:proofErr w:type="gramStart"/>
-      <w:r>
-        <w:rPr>
-          <w:rFonts w:ascii="Times New Roman" w:eastAsia="Times New Roman" w:hAnsi="Times New Roman" w:cs="Times New Roman"/>
-          <w:color w:val="000000"/>
-        </w:rPr>
-        <w:t>każde</w:t>
-      </w:r>
-      <w:proofErr w:type="gramEnd"/>
-      <w:r>
-        <w:rPr>
-          <w:rFonts w:ascii="Times New Roman" w:eastAsia="Times New Roman" w:hAnsi="Times New Roman" w:cs="Times New Roman"/>
-          <w:color w:val="000000"/>
-        </w:rPr>
-        <w:t xml:space="preserve"> odkryte pole zawiera informację o liczbie min, z którymi sąsiaduje (0</w:t>
+      <w:r>
+        <w:rPr>
+          <w:rFonts w:ascii="Times New Roman" w:eastAsia="Times New Roman" w:hAnsi="Times New Roman" w:cs="Times New Roman"/>
+          <w:color w:val="000000"/>
+        </w:rPr>
+        <w:t>każde odkryte pole zawiera informację o liczbie min, z którymi sąsiaduje (0</w:t>
       </w:r>
       <w:r>
         <w:rPr>
@@ -768,21 +711,12 @@
           <w:color w:val="000000"/>
         </w:rPr>
       </w:pPr>
-      <w:proofErr w:type="gramStart"/>
-      <w:r>
-        <w:rPr>
-          <w:rFonts w:ascii="Times New Roman" w:eastAsia="Times New Roman" w:hAnsi="Times New Roman" w:cs="Times New Roman"/>
-          <w:color w:val="000000"/>
-        </w:rPr>
-        <w:t>nieodkryte</w:t>
-      </w:r>
-      <w:proofErr w:type="gramEnd"/>
-      <w:r>
-        <w:rPr>
-          <w:rFonts w:ascii="Times New Roman" w:eastAsia="Times New Roman" w:hAnsi="Times New Roman" w:cs="Times New Roman"/>
-          <w:color w:val="000000"/>
-        </w:rPr>
-        <w:t xml:space="preserve"> pola można oznaczać flagą (</w:t>
+      <w:r>
+        <w:rPr>
+          <w:rFonts w:ascii="Times New Roman" w:eastAsia="Times New Roman" w:hAnsi="Times New Roman" w:cs="Times New Roman"/>
+          <w:color w:val="000000"/>
+        </w:rPr>
+        <w:t>nieodkryte pola można oznaczać flagą (</w:t>
       </w:r>
       <w:r>
         <w:rPr>
@@ -1125,23 +1059,7 @@
           <w:rFonts w:ascii="Arial" w:hAnsi="Arial" w:cs="Arial"/>
           <w:color w:val="000000"/>
         </w:rPr>
-        <w:t xml:space="preserve"> Mastera: Piotra. Ustaliliśmy, że będziemy korzystać z serwisu github.</w:t>
-      </w:r>
-      <w:proofErr w:type="gramStart"/>
-      <w:r>
-        <w:rPr>
-          <w:rFonts w:ascii="Arial" w:hAnsi="Arial" w:cs="Arial"/>
-          <w:color w:val="000000"/>
-        </w:rPr>
-        <w:t>com</w:t>
-      </w:r>
-      <w:proofErr w:type="gramEnd"/>
-      <w:r>
-        <w:rPr>
-          <w:rFonts w:ascii="Arial" w:hAnsi="Arial" w:cs="Arial"/>
-          <w:color w:val="000000"/>
-        </w:rPr>
-        <w:t xml:space="preserve"> w celu stworzenia repozytorium, które umożliwiło nam ogólny dostęp do kodu oraz możliwość jego modyfikacji.</w:t>
+        <w:t xml:space="preserve"> Mastera: Piotra. Ustaliliśmy, że będziemy korzystać z serwisu github.com w celu stworzenia repozytorium, które umożliwiło nam ogólny dostęp do kodu oraz możliwość jego modyfikacji.</w:t>
       </w:r>
     </w:p>
     <w:p>
@@ -1407,7 +1325,7 @@
                     </pic:cNvPicPr>
                   </pic:nvPicPr>
                   <pic:blipFill>
-                    <a:blip r:embed="rId6"/>
+                    <a:blip r:embed="rId6" cstate="print"/>
                     <a:srcRect/>
                     <a:stretch>
                       <a:fillRect/>
@@ -1712,22 +1630,105 @@
     </w:p>
     <w:p>
       <w:pPr>
-        <w:spacing w:after="0" w:line="240" w:lineRule="auto"/>
-        <w:jc w:val="center"/>
-        <w:rPr>
-          <w:rFonts w:ascii="Times New Roman" w:eastAsia="Times New Roman" w:hAnsi="Times New Roman" w:cs="Times New Roman"/>
-          <w:sz w:val="26"/>
-          <w:szCs w:val="26"/>
-        </w:rPr>
-      </w:pPr>
-      <w:r>
-        <w:rPr>
-          <w:rFonts w:ascii="Arial" w:eastAsia="Times New Roman" w:hAnsi="Arial" w:cs="Arial"/>
-          <w:color w:val="000000"/>
-          <w:sz w:val="26"/>
-          <w:szCs w:val="26"/>
-        </w:rPr>
-        <w:t>4.GRAFIKA</w:t>
+        <w:pStyle w:val="NormalnyWeb"/>
+        <w:spacing w:before="0" w:beforeAutospacing="0" w:after="0" w:afterAutospacing="0"/>
+        <w:rPr>
+          <w:rFonts w:ascii="Arial" w:hAnsi="Arial" w:cs="Arial"/>
+          <w:color w:val="000000"/>
+          <w:sz w:val="28"/>
+          <w:szCs w:val="28"/>
+        </w:rPr>
+      </w:pPr>
+    </w:p>
+    <w:p>
+      <w:pPr>
+        <w:pStyle w:val="NormalnyWeb"/>
+        <w:spacing w:before="0" w:beforeAutospacing="0" w:after="0" w:afterAutospacing="0"/>
+      </w:pPr>
+      <w:r>
+        <w:rPr>
+          <w:rFonts w:ascii="Arial" w:hAnsi="Arial" w:cs="Arial"/>
+          <w:color w:val="000000"/>
+          <w:sz w:val="28"/>
+          <w:szCs w:val="28"/>
+        </w:rPr>
+        <w:t>4. Plany na kolejne sprinty</w:t>
+      </w:r>
+    </w:p>
+    <w:p>
+      <w:pPr>
+        <w:pStyle w:val="NormalnyWeb"/>
+        <w:spacing w:before="0" w:beforeAutospacing="0" w:after="0" w:afterAutospacing="0"/>
+        <w:ind w:firstLine="720"/>
+        <w:jc w:val="both"/>
+      </w:pPr>
+      <w:r>
+        <w:rPr>
+          <w:rFonts w:ascii="Arial" w:hAnsi="Arial" w:cs="Arial"/>
+          <w:color w:val="000000"/>
+        </w:rPr>
+        <w:t xml:space="preserve">Aktualna wersja gry, chociaż jest już funkcjonalna, może wciąż być rozwijana. Gdyby nasz projekt trwał dłużej, wprowadzalibyśmy do niej kolejne ulepszenia, pamiętając, by na koniec każdego z kolejnych sprintów dostarczyć gotowy do potencjalnego wydania Produkt. </w:t>
+      </w:r>
+    </w:p>
+    <w:p>
+      <w:pPr>
+        <w:pStyle w:val="NormalnyWeb"/>
+        <w:spacing w:before="0" w:beforeAutospacing="0" w:after="0" w:afterAutospacing="0"/>
+        <w:ind w:firstLine="720"/>
+        <w:jc w:val="both"/>
+      </w:pPr>
+      <w:r>
+        <w:rPr>
+          <w:rFonts w:ascii="Arial" w:hAnsi="Arial" w:cs="Arial"/>
+          <w:color w:val="000000"/>
+        </w:rPr>
+        <w:t xml:space="preserve">W kolejnych sprintach skupilibyśmy się przede wszystkim na dołączeniu do gry biblioteki graficznej (przejście z konsoli do programu okienkowego), co uczyniłoby środowisko gry bardziej przyjazne użytkownikowi, a także na dodaniu możliwości odkrywania lub zaznaczania pól przy pomocy myszki. Ponadto chcielibyśmy dołączyć pomiar czasu gry oraz możliwość eksportowania swoich wyników (oraz pseudonimu gracza) do pliku, zawierającego najlepsze czasy gry na poszczególnych poziomach. </w:t>
+      </w:r>
+    </w:p>
+    <w:p>
+      <w:pPr>
+        <w:pStyle w:val="NormalnyWeb"/>
+        <w:spacing w:before="0" w:beforeAutospacing="0" w:after="0" w:afterAutospacing="0"/>
+        <w:ind w:firstLine="720"/>
+        <w:jc w:val="both"/>
+      </w:pPr>
+      <w:r>
+        <w:rPr>
+          <w:rFonts w:ascii="Arial" w:hAnsi="Arial" w:cs="Arial"/>
+          <w:color w:val="000000"/>
+        </w:rPr>
+        <w:t xml:space="preserve">Dodatkowo chcielibyśmy, aby pierwsze odkryte pole nie mogło być bombą (aby w pierwszym kroku nie dało się przegrać). Ciekawymi pomysłami wydają nam się także: wykorzystanie efektów dźwiękowych, np. w razie przegranej i możliwość </w:t>
+      </w:r>
+      <w:r>
+        <w:rPr>
+          <w:rFonts w:ascii="Arial" w:hAnsi="Arial" w:cs="Arial"/>
+          <w:i/>
+          <w:iCs/>
+          <w:color w:val="000000"/>
+        </w:rPr>
+        <w:t>resetowania</w:t>
+      </w:r>
+      <w:r>
+        <w:rPr>
+          <w:rFonts w:ascii="Arial" w:hAnsi="Arial" w:cs="Arial"/>
+          <w:color w:val="000000"/>
+        </w:rPr>
+        <w:t xml:space="preserve"> planszy w dowolnym momencie gry.</w:t>
+      </w:r>
+    </w:p>
+    <w:p>
+      <w:pPr>
+        <w:pStyle w:val="NormalnyWeb"/>
+        <w:spacing w:before="0" w:beforeAutospacing="0" w:after="0" w:afterAutospacing="0"/>
+        <w:ind w:firstLine="720"/>
+        <w:jc w:val="both"/>
+      </w:pPr>
+      <w:r>
+        <w:rPr>
+          <w:rFonts w:ascii="Arial" w:hAnsi="Arial" w:cs="Arial"/>
+          <w:color w:val="000000"/>
+        </w:rPr>
+        <w:t>Mamy jednak na uwadze, że przed przystąpieniem do kolejnego sprintu musielibyśmy go zaplanować - wybrać jego główny cel i oszacować, ile jesteśmy w stanie zrobić w przyjętym czasie (biorąc pod uwagę dotychczasowe tempo prac), dlatego obecnie nie jesteśmy w stanie wskazać, które z powyższych udogodnień uwzględnilibyśmy w najbliższym sprincie.</w:t>
       </w:r>
     </w:p>
     <w:p>
@@ -1739,22 +1740,6 @@
           <w:szCs w:val="24"/>
         </w:rPr>
       </w:pPr>
-      <w:r>
-        <w:rPr>
-          <w:rFonts w:ascii="Times New Roman" w:eastAsia="Times New Roman" w:hAnsi="Times New Roman" w:cs="Times New Roman"/>
-          <w:sz w:val="24"/>
-          <w:szCs w:val="24"/>
-        </w:rPr>
-        <w:br/>
-      </w:r>
-      <w:r>
-        <w:rPr>
-          <w:rFonts w:ascii="Times New Roman" w:eastAsia="Times New Roman" w:hAnsi="Times New Roman" w:cs="Times New Roman"/>
-          <w:sz w:val="24"/>
-          <w:szCs w:val="24"/>
-        </w:rPr>
-        <w:br/>
-      </w:r>
       <w:r>
         <w:rPr>
           <w:rFonts w:ascii="Times New Roman" w:eastAsia="Times New Roman" w:hAnsi="Times New Roman" w:cs="Times New Roman"/>

</xml_diff>

<commit_message>
#33 podsumowanie pracy zespołowej
</commit_message>
<xml_diff>
--- a/sprawozdanie.docx
+++ b/sprawozdanie.docx
@@ -1,6 +1,6 @@
 
 <file path=word/document.xml><?xml version="1.0" encoding="utf-8"?>
-<w:document xmlns:wpc="http://schemas.microsoft.com/office/word/2010/wordprocessingCanvas" xmlns:cx="http://schemas.microsoft.com/office/drawing/2014/chartex" xmlns:cx1="http://schemas.microsoft.com/office/drawing/2015/9/8/chartex" xmlns:cx2="http://schemas.microsoft.com/office/drawing/2015/10/21/chartex" xmlns:mc="http://schemas.openxmlformats.org/markup-compatibility/2006" xmlns:o="urn:schemas-microsoft-com:office:office" xmlns:r="http://schemas.openxmlformats.org/officeDocument/2006/relationships" xmlns:m="http://schemas.openxmlformats.org/officeDocument/2006/math" xmlns:v="urn:schemas-microsoft-com:vml" xmlns:wp14="http://schemas.microsoft.com/office/word/2010/wordprocessingDrawing" xmlns:wp="http://schemas.openxmlformats.org/drawingml/2006/wordprocessingDrawing" xmlns:w10="urn:schemas-microsoft-com:office:word" xmlns:w="http://schemas.openxmlformats.org/wordprocessingml/2006/main" xmlns:w14="http://schemas.microsoft.com/office/word/2010/wordml" xmlns:w15="http://schemas.microsoft.com/office/word/2012/wordml" xmlns:w16se="http://schemas.microsoft.com/office/word/2015/wordml/symex" xmlns:wpg="http://schemas.microsoft.com/office/word/2010/wordprocessingGroup" xmlns:wpi="http://schemas.microsoft.com/office/word/2010/wordprocessingInk" xmlns:wne="http://schemas.microsoft.com/office/word/2006/wordml" xmlns:wps="http://schemas.microsoft.com/office/word/2010/wordprocessingShape" mc:Ignorable="w14 w15 w16se wp14">
+<w:document xmlns:ve="http://schemas.openxmlformats.org/markup-compatibility/2006" xmlns:o="urn:schemas-microsoft-com:office:office" xmlns:r="http://schemas.openxmlformats.org/officeDocument/2006/relationships" xmlns:m="http://schemas.openxmlformats.org/officeDocument/2006/math" xmlns:v="urn:schemas-microsoft-com:vml" xmlns:wp="http://schemas.openxmlformats.org/drawingml/2006/wordprocessingDrawing" xmlns:w10="urn:schemas-microsoft-com:office:word" xmlns:w="http://schemas.openxmlformats.org/wordprocessingml/2006/main" xmlns:wne="http://schemas.microsoft.com/office/word/2006/wordml">
   <w:body>
     <w:p>
       <w:pPr>
@@ -38,6 +38,7 @@
           <w:szCs w:val="48"/>
         </w:rPr>
       </w:pPr>
+      <w:proofErr w:type="gramStart"/>
       <w:r>
         <w:rPr>
           <w:rFonts w:ascii="Arial" w:eastAsia="Times New Roman" w:hAnsi="Arial" w:cs="Arial"/>
@@ -45,7 +46,17 @@
           <w:sz w:val="33"/>
           <w:szCs w:val="33"/>
         </w:rPr>
-        <w:t>na Informatyczne Narzędzia Pracy Grupowej</w:t>
+        <w:t>na</w:t>
+      </w:r>
+      <w:proofErr w:type="gramEnd"/>
+      <w:r>
+        <w:rPr>
+          <w:rFonts w:ascii="Arial" w:eastAsia="Times New Roman" w:hAnsi="Arial" w:cs="Arial"/>
+          <w:color w:val="000000"/>
+          <w:sz w:val="33"/>
+          <w:szCs w:val="33"/>
+        </w:rPr>
+        <w:t xml:space="preserve"> Informatyczne Narzędzia Pracy Grupowej</w:t>
       </w:r>
     </w:p>
     <w:p>
@@ -379,14 +390,7 @@
           <w:rFonts w:ascii="Times New Roman" w:eastAsia="Times New Roman" w:hAnsi="Times New Roman" w:cs="Times New Roman"/>
           <w:color w:val="000000"/>
         </w:rPr>
-        <w:t xml:space="preserve">Nauka informatycznych narzędzi pracy grupowej </w:t>
-      </w:r>
-      <w:r>
-        <w:rPr>
-          <w:rFonts w:ascii="Times New Roman" w:eastAsia="Times New Roman" w:hAnsi="Times New Roman" w:cs="Times New Roman"/>
-          <w:color w:val="000000"/>
-        </w:rPr>
-        <w:t xml:space="preserve">takich jak: </w:t>
+        <w:t xml:space="preserve">Nauka informatycznych narzędzi pracy grupowej takich jak: </w:t>
       </w:r>
       <w:proofErr w:type="spellStart"/>
       <w:r>
@@ -394,9 +398,18 @@
           <w:rFonts w:ascii="Times New Roman" w:eastAsia="Times New Roman" w:hAnsi="Times New Roman" w:cs="Times New Roman"/>
           <w:color w:val="000000"/>
         </w:rPr>
-        <w:t>Github,Tortoise</w:t>
+        <w:t>Github</w:t>
+      </w:r>
+      <w:proofErr w:type="gramStart"/>
+      <w:r>
+        <w:rPr>
+          <w:rFonts w:ascii="Times New Roman" w:eastAsia="Times New Roman" w:hAnsi="Times New Roman" w:cs="Times New Roman"/>
+          <w:color w:val="000000"/>
+        </w:rPr>
+        <w:t>,Tortoise</w:t>
       </w:r>
       <w:proofErr w:type="spellEnd"/>
+      <w:proofErr w:type="gramEnd"/>
       <w:r>
         <w:rPr>
           <w:rFonts w:ascii="Times New Roman" w:eastAsia="Times New Roman" w:hAnsi="Times New Roman" w:cs="Times New Roman"/>
@@ -545,12 +558,21 @@
           <w:color w:val="000000"/>
         </w:rPr>
       </w:pPr>
-      <w:r>
-        <w:rPr>
-          <w:rFonts w:ascii="Times New Roman" w:eastAsia="Times New Roman" w:hAnsi="Times New Roman" w:cs="Times New Roman"/>
-          <w:color w:val="000000"/>
-        </w:rPr>
-        <w:t>gra komputerowa</w:t>
+      <w:proofErr w:type="gramStart"/>
+      <w:r>
+        <w:rPr>
+          <w:rFonts w:ascii="Times New Roman" w:eastAsia="Times New Roman" w:hAnsi="Times New Roman" w:cs="Times New Roman"/>
+          <w:color w:val="000000"/>
+        </w:rPr>
+        <w:t>gra</w:t>
+      </w:r>
+      <w:proofErr w:type="gramEnd"/>
+      <w:r>
+        <w:rPr>
+          <w:rFonts w:ascii="Times New Roman" w:eastAsia="Times New Roman" w:hAnsi="Times New Roman" w:cs="Times New Roman"/>
+          <w:color w:val="000000"/>
+        </w:rPr>
+        <w:t xml:space="preserve"> komputerowa</w:t>
       </w:r>
     </w:p>
     <w:p>
@@ -567,12 +589,21 @@
           <w:color w:val="000000"/>
         </w:rPr>
       </w:pPr>
-      <w:r>
-        <w:rPr>
-          <w:rFonts w:ascii="Times New Roman" w:eastAsia="Times New Roman" w:hAnsi="Times New Roman" w:cs="Times New Roman"/>
-          <w:color w:val="000000"/>
-        </w:rPr>
-        <w:t xml:space="preserve">oryginalna nazwa to </w:t>
+      <w:proofErr w:type="gramStart"/>
+      <w:r>
+        <w:rPr>
+          <w:rFonts w:ascii="Times New Roman" w:eastAsia="Times New Roman" w:hAnsi="Times New Roman" w:cs="Times New Roman"/>
+          <w:color w:val="000000"/>
+        </w:rPr>
+        <w:t>oryginalna</w:t>
+      </w:r>
+      <w:proofErr w:type="gramEnd"/>
+      <w:r>
+        <w:rPr>
+          <w:rFonts w:ascii="Times New Roman" w:eastAsia="Times New Roman" w:hAnsi="Times New Roman" w:cs="Times New Roman"/>
+          <w:color w:val="000000"/>
+        </w:rPr>
+        <w:t xml:space="preserve"> nazwa to </w:t>
       </w:r>
       <w:proofErr w:type="spellStart"/>
       <w:r>
@@ -607,19 +638,21 @@
           <w:color w:val="000000"/>
         </w:rPr>
       </w:pPr>
-      <w:r>
-        <w:rPr>
-          <w:rFonts w:ascii="Times New Roman" w:eastAsia="Times New Roman" w:hAnsi="Times New Roman" w:cs="Times New Roman"/>
-          <w:color w:val="000000"/>
-        </w:rPr>
-        <w:t xml:space="preserve">polega na </w:t>
-      </w:r>
-      <w:r>
-        <w:rPr>
-          <w:rFonts w:ascii="Times New Roman" w:eastAsia="Times New Roman" w:hAnsi="Times New Roman" w:cs="Times New Roman"/>
-          <w:color w:val="000000"/>
-        </w:rPr>
-        <w:t>odkrywaniu pól planszy w taki sposób, aby nie trafić na minę</w:t>
+      <w:proofErr w:type="gramStart"/>
+      <w:r>
+        <w:rPr>
+          <w:rFonts w:ascii="Times New Roman" w:eastAsia="Times New Roman" w:hAnsi="Times New Roman" w:cs="Times New Roman"/>
+          <w:color w:val="000000"/>
+        </w:rPr>
+        <w:t>polega</w:t>
+      </w:r>
+      <w:proofErr w:type="gramEnd"/>
+      <w:r>
+        <w:rPr>
+          <w:rFonts w:ascii="Times New Roman" w:eastAsia="Times New Roman" w:hAnsi="Times New Roman" w:cs="Times New Roman"/>
+          <w:color w:val="000000"/>
+        </w:rPr>
+        <w:t xml:space="preserve"> na odkrywaniu pól planszy w taki sposób, aby nie trafić na minę</w:t>
       </w:r>
     </w:p>
     <w:p>
@@ -636,12 +669,21 @@
           <w:color w:val="000000"/>
         </w:rPr>
       </w:pPr>
-      <w:r>
-        <w:rPr>
-          <w:rFonts w:ascii="Times New Roman" w:eastAsia="Times New Roman" w:hAnsi="Times New Roman" w:cs="Times New Roman"/>
-          <w:color w:val="000000"/>
-        </w:rPr>
-        <w:t>każde odkryte pole zawiera informację o liczbie min, z którymi sąsiaduje (0-8)</w:t>
+      <w:proofErr w:type="gramStart"/>
+      <w:r>
+        <w:rPr>
+          <w:rFonts w:ascii="Times New Roman" w:eastAsia="Times New Roman" w:hAnsi="Times New Roman" w:cs="Times New Roman"/>
+          <w:color w:val="000000"/>
+        </w:rPr>
+        <w:t>każde</w:t>
+      </w:r>
+      <w:proofErr w:type="gramEnd"/>
+      <w:r>
+        <w:rPr>
+          <w:rFonts w:ascii="Times New Roman" w:eastAsia="Times New Roman" w:hAnsi="Times New Roman" w:cs="Times New Roman"/>
+          <w:color w:val="000000"/>
+        </w:rPr>
+        <w:t xml:space="preserve"> odkryte pole zawiera informację o liczbie min, z którymi sąsiaduje (0-8)</w:t>
       </w:r>
     </w:p>
     <w:p>
@@ -658,12 +700,21 @@
           <w:color w:val="000000"/>
         </w:rPr>
       </w:pPr>
-      <w:r>
-        <w:rPr>
-          <w:rFonts w:ascii="Times New Roman" w:eastAsia="Times New Roman" w:hAnsi="Times New Roman" w:cs="Times New Roman"/>
-          <w:color w:val="000000"/>
-        </w:rPr>
-        <w:t>nieodkryte pola można oznaczać flagą (</w:t>
+      <w:proofErr w:type="gramStart"/>
+      <w:r>
+        <w:rPr>
+          <w:rFonts w:ascii="Times New Roman" w:eastAsia="Times New Roman" w:hAnsi="Times New Roman" w:cs="Times New Roman"/>
+          <w:color w:val="000000"/>
+        </w:rPr>
+        <w:t>nieodkryte</w:t>
+      </w:r>
+      <w:proofErr w:type="gramEnd"/>
+      <w:r>
+        <w:rPr>
+          <w:rFonts w:ascii="Times New Roman" w:eastAsia="Times New Roman" w:hAnsi="Times New Roman" w:cs="Times New Roman"/>
+          <w:color w:val="000000"/>
+        </w:rPr>
+        <w:t xml:space="preserve"> pola można oznaczać flagą (</w:t>
       </w:r>
       <w:r>
         <w:rPr>
@@ -679,14 +730,7 @@
           <w:rFonts w:ascii="Times New Roman" w:eastAsia="Times New Roman" w:hAnsi="Times New Roman" w:cs="Times New Roman"/>
           <w:color w:val="000000"/>
         </w:rPr>
-        <w:t>), przez co blokowane jest jego odsłonięcie i przypadkowe odkr</w:t>
-      </w:r>
-      <w:r>
-        <w:rPr>
-          <w:rFonts w:ascii="Times New Roman" w:eastAsia="Times New Roman" w:hAnsi="Times New Roman" w:cs="Times New Roman"/>
-          <w:color w:val="000000"/>
-        </w:rPr>
-        <w:t>ycie miny</w:t>
+        <w:t>), przez co blokowane jest jego odsłonięcie i przypadkowe odkrycie miny</w:t>
       </w:r>
     </w:p>
     <w:p>
@@ -988,14 +1032,7 @@
           <w:rFonts w:ascii="Arial" w:hAnsi="Arial" w:cs="Arial"/>
           <w:color w:val="000000"/>
         </w:rPr>
-        <w:t>: „Plansza”, który przypominał</w:t>
-      </w:r>
-      <w:r>
-        <w:rPr>
-          <w:rFonts w:ascii="Arial" w:hAnsi="Arial" w:cs="Arial"/>
-          <w:color w:val="000000"/>
-        </w:rPr>
-        <w:t xml:space="preserve"> nam, że celem ówczesnego sprintu jest stworzenie podstaw, do dalszego rozwoju gry. Wybraliśmy także pierwszego </w:t>
+        <w:t xml:space="preserve">: „Plansza”, który przypominał nam, że celem ówczesnego sprintu jest stworzenie podstaw, do dalszego rozwoju gry. Wybraliśmy także pierwszego </w:t>
       </w:r>
       <w:proofErr w:type="spellStart"/>
       <w:r>
@@ -1011,14 +1048,23 @@
           <w:rFonts w:ascii="Arial" w:hAnsi="Arial" w:cs="Arial"/>
           <w:color w:val="000000"/>
         </w:rPr>
-        <w:t xml:space="preserve"> Mastera: Piotra. Ustaliliśmy, że będziemy korzystać z serwisu github.com w celu stworzenia repozytorium, które umożliwiło nam ogólny dostę</w:t>
-      </w:r>
-      <w:r>
-        <w:rPr>
-          <w:rFonts w:ascii="Arial" w:hAnsi="Arial" w:cs="Arial"/>
-          <w:color w:val="000000"/>
-        </w:rPr>
-        <w:t>p do kodu oraz możliwość jego modyfikacji.</w:t>
+        <w:t xml:space="preserve"> Mastera: Piotra. Ustaliliśmy, że będziemy korzystać z serwisu github.</w:t>
+      </w:r>
+      <w:proofErr w:type="gramStart"/>
+      <w:r>
+        <w:rPr>
+          <w:rFonts w:ascii="Arial" w:hAnsi="Arial" w:cs="Arial"/>
+          <w:color w:val="000000"/>
+        </w:rPr>
+        <w:t>com</w:t>
+      </w:r>
+      <w:proofErr w:type="gramEnd"/>
+      <w:r>
+        <w:rPr>
+          <w:rFonts w:ascii="Arial" w:hAnsi="Arial" w:cs="Arial"/>
+          <w:color w:val="000000"/>
+        </w:rPr>
+        <w:t xml:space="preserve"> w celu stworzenia repozytorium, które umożliwiło nam ogólny dostęp do kodu oraz możliwość jego modyfikacji.</w:t>
       </w:r>
     </w:p>
     <w:p>
@@ -1062,14 +1108,7 @@
           <w:rFonts w:ascii="Arial" w:hAnsi="Arial" w:cs="Arial"/>
           <w:color w:val="000000"/>
         </w:rPr>
-        <w:t xml:space="preserve"> umożliwiające sprawne korzystanie z tego systemu. </w:t>
-      </w:r>
-      <w:r>
-        <w:rPr>
-          <w:rFonts w:ascii="Arial" w:hAnsi="Arial" w:cs="Arial"/>
-          <w:color w:val="000000"/>
-        </w:rPr>
-        <w:t xml:space="preserve">Tego dnia przeprowadziliśmy także pierwsze </w:t>
+        <w:t xml:space="preserve"> umożliwiające sprawne korzystanie z tego systemu. Tego dnia przeprowadziliśmy także pierwsze </w:t>
       </w:r>
       <w:proofErr w:type="spellStart"/>
       <w:r>
@@ -1085,14 +1124,7 @@
           <w:rFonts w:ascii="Arial" w:hAnsi="Arial" w:cs="Arial"/>
           <w:color w:val="000000"/>
         </w:rPr>
-        <w:t>, które pozwoliły rozstrzygnąć, czy nasze programy działają prawidłowo. Wyznaczyliśmy także, zadania na najbliższe dni: dokładne zapoznanie się z zasadami działania gry saper, oraz napisanie kodu, pozwalają</w:t>
-      </w:r>
-      <w:r>
-        <w:rPr>
-          <w:rFonts w:ascii="Arial" w:hAnsi="Arial" w:cs="Arial"/>
-          <w:color w:val="000000"/>
-        </w:rPr>
-        <w:t>cego stworzenie tablicy dwuwymiarowej.</w:t>
+        <w:t>, które pozwoliły rozstrzygnąć, czy nasze programy działają prawidłowo. Wyznaczyliśmy także, zadania na najbliższe dni: dokładne zapoznanie się z zasadami działania gry saper, oraz napisanie kodu, pozwalającego stworzenie tablicy dwuwymiarowej.</w:t>
       </w:r>
     </w:p>
     <w:p>
@@ -1113,14 +1145,7 @@
           <w:rFonts w:ascii="Arial" w:hAnsi="Arial" w:cs="Arial"/>
           <w:color w:val="000000"/>
         </w:rPr>
-        <w:t>Następnego dnia zabraliśmy się do pisania kodu. Każdy pracował nad przydzieloną mu do napisania funkcją, dlatego już po pierwszym dniu pracy mieliśmy 4 najważniejsze funkcje naszego programu: tworzącą, usuwającą i wy</w:t>
-      </w:r>
-      <w:r>
-        <w:rPr>
-          <w:rFonts w:ascii="Arial" w:hAnsi="Arial" w:cs="Arial"/>
-          <w:color w:val="000000"/>
-        </w:rPr>
-        <w:t>pisującą tablice dwuwymiarową oraz strukturę do planszy. Każdy bez problemów wypełnił swoje zadanie a przeprowadzone testy pokazały, że napisane funkcje działają prawidłowo.</w:t>
+        <w:t>Następnego dnia zabraliśmy się do pisania kodu. Każdy pracował nad przydzieloną mu do napisania funkcją, dlatego już po pierwszym dniu pracy mieliśmy 4 najważniejsze funkcje naszego programu: tworzącą, usuwającą i wypisującą tablice dwuwymiarową oraz strukturę do planszy. Każdy bez problemów wypełnił swoje zadanie a przeprowadzone testy pokazały, że napisane funkcje działają prawidłowo.</w:t>
       </w:r>
     </w:p>
     <w:p>
@@ -1133,14 +1158,7 @@
           <w:rFonts w:ascii="Arial" w:hAnsi="Arial" w:cs="Arial"/>
           <w:color w:val="000000"/>
         </w:rPr>
-        <w:t xml:space="preserve">Ustaliśmy, że po napisaniu i wprowadzeniu do repozytorium zmian w kodzie będziemy </w:t>
-      </w:r>
-      <w:r>
-        <w:rPr>
-          <w:rFonts w:ascii="Arial" w:hAnsi="Arial" w:cs="Arial"/>
-          <w:color w:val="000000"/>
-        </w:rPr>
-        <w:t xml:space="preserve">zmienić </w:t>
+        <w:t xml:space="preserve">Ustaliśmy, że po napisaniu i wprowadzeniu do repozytorium zmian w kodzie będziemy zmienić </w:t>
       </w:r>
       <w:proofErr w:type="spellStart"/>
       <w:r>
@@ -1193,14 +1211,7 @@
           <w:rFonts w:ascii="Arial" w:hAnsi="Arial" w:cs="Arial"/>
           <w:color w:val="000000"/>
         </w:rPr>
-        <w:t>Trzeciego dnia rozwijaliśmy stworzone wcześniej podstawy. Dodan</w:t>
-      </w:r>
-      <w:r>
-        <w:rPr>
-          <w:rFonts w:ascii="Arial" w:hAnsi="Arial" w:cs="Arial"/>
-          <w:color w:val="000000"/>
-        </w:rPr>
-        <w:t xml:space="preserve">a została funkcja zliczająca bomby na planszy jednocześnie wyświetlająca ową ilość bomb, funkcja rozmieszczająca losowo bomby, funkcja testowa </w:t>
+        <w:t xml:space="preserve">Trzeciego dnia rozwijaliśmy stworzone wcześniej podstawy. Dodana została funkcja zliczająca bomby na planszy jednocześnie wyświetlająca ową ilość bomb, funkcja rozmieszczająca losowo bomby, funkcja testowa </w:t>
       </w:r>
       <w:r>
         <w:rPr>
@@ -1208,15 +1219,7 @@
           <w:color w:val="333333"/>
           <w:shd w:val="clear" w:color="auto" w:fill="FFFFFF"/>
         </w:rPr>
-        <w:t>wyświetlająca tablicę z bombami oraz z ilością bomb pozostałych na planszy. Dokonane zostały też inne niezbędne u</w:t>
-      </w:r>
-      <w:r>
-        <w:rPr>
-          <w:rFonts w:ascii="Arial" w:hAnsi="Arial" w:cs="Arial"/>
-          <w:color w:val="333333"/>
-          <w:shd w:val="clear" w:color="auto" w:fill="FFFFFF"/>
-        </w:rPr>
-        <w:t>lepszenia jak np. dodanie dyrektywy preprocesora dla bomby</w:t>
+        <w:t>wyświetlająca tablicę z bombami oraz z ilością bomb pozostałych na planszy. Dokonane zostały też inne niezbędne ulepszenia jak np. dodanie dyrektywy preprocesora dla bomby</w:t>
       </w:r>
       <w:r>
         <w:rPr>
@@ -1237,14 +1240,7 @@
           <w:rFonts w:ascii="Arial" w:hAnsi="Arial" w:cs="Arial"/>
           <w:color w:val="000000"/>
         </w:rPr>
-        <w:t>Czwartego dnia dodaliśmy do naszego programu funkcję odkrywającą pola wybrane przez użytkownika oraz szkielet funkcji obsł</w:t>
-      </w:r>
-      <w:r>
-        <w:rPr>
-          <w:rFonts w:ascii="Arial" w:hAnsi="Arial" w:cs="Arial"/>
-          <w:color w:val="000000"/>
-        </w:rPr>
-        <w:t xml:space="preserve">ugującej menu. Zostały dokonane również ulepszenia istniejących już funkcji: Write, Test i </w:t>
+        <w:t xml:space="preserve">Czwartego dnia dodaliśmy do naszego programu funkcję odkrywającą pola wybrane przez użytkownika oraz szkielet funkcji obsługującej menu. Zostały dokonane również ulepszenia istniejących już funkcji: </w:t>
       </w:r>
       <w:proofErr w:type="spellStart"/>
       <w:r>
@@ -1252,7 +1248,7 @@
           <w:rFonts w:ascii="Arial" w:hAnsi="Arial" w:cs="Arial"/>
           <w:color w:val="000000"/>
         </w:rPr>
-        <w:t>Random</w:t>
+        <w:t>Write</w:t>
       </w:r>
       <w:proofErr w:type="spellEnd"/>
       <w:r>
@@ -1260,7 +1256,7 @@
           <w:rFonts w:ascii="Arial" w:hAnsi="Arial" w:cs="Arial"/>
           <w:color w:val="000000"/>
         </w:rPr>
-        <w:t xml:space="preserve"> np. zwiększanie wartości pól wokół bomby. Każdy poradził sobie ze swoim zadaniem nie napotykając po drodze problemów. </w:t>
+        <w:t xml:space="preserve">, Test i Random np. zwiększanie wartości pól wokół bomby. Każdy poradził sobie ze swoim zadaniem nie napotykając po drodze problemów. </w:t>
       </w:r>
     </w:p>
     <w:p>
@@ -1278,14 +1274,7 @@
           <w:rFonts w:ascii="Arial" w:hAnsi="Arial" w:cs="Arial"/>
           <w:color w:val="000000"/>
         </w:rPr>
-        <w:t>Ostatniego dnia pierwszego sprintu prac</w:t>
-      </w:r>
-      <w:r>
-        <w:rPr>
-          <w:rFonts w:ascii="Arial" w:hAnsi="Arial" w:cs="Arial"/>
-          <w:color w:val="000000"/>
-        </w:rPr>
-        <w:t xml:space="preserve">owaliśmy nad kolejnymi ulepszeniami zamykającymi </w:t>
+        <w:t xml:space="preserve">Ostatniego dnia pierwszego sprintu pracowaliśmy nad kolejnymi ulepszeniami zamykającymi </w:t>
       </w:r>
       <w:proofErr w:type="spellStart"/>
       <w:r>
@@ -1301,14 +1290,7 @@
           <w:rFonts w:ascii="Arial" w:hAnsi="Arial" w:cs="Arial"/>
           <w:color w:val="000000"/>
         </w:rPr>
-        <w:t xml:space="preserve"> “Plansza”. Były to następujące funkcje: sprawdzająca czy nastąpiła już wygrana, reagująca na odkrycie bomby, (czyli sygnalizująca przegraną), dokończona funkcja obsługująca menu oraz wykonane rekur</w:t>
-      </w:r>
-      <w:r>
-        <w:rPr>
-          <w:rFonts w:ascii="Arial" w:hAnsi="Arial" w:cs="Arial"/>
-          <w:color w:val="000000"/>
-        </w:rPr>
-        <w:t>encyjnie odsłanianie pól zerowych. Testowanie świeżo dodanych funkcji nie wykazywało błędów, jednak…</w:t>
+        <w:t xml:space="preserve"> “Plansza”. Były to następujące funkcje: sprawdzająca czy nastąpiła już wygrana, reagująca na odkrycie bomby, (czyli sygnalizująca przegraną), dokończona funkcja obsługująca menu oraz wykonane rekurencyjnie odsłanianie pól zerowych. Testowanie świeżo dodanych funkcji nie wykazywało błędów, jednak…</w:t>
       </w:r>
     </w:p>
     <w:p>
@@ -1411,9 +1393,9 @@
           <w:sz w:val="23"/>
           <w:szCs w:val="23"/>
         </w:rPr>
-        <w:t xml:space="preserve">Wykryty został problem, którego źródła nie udało nam się ustalić przed zakończeniem ówczesnego sprintu. Mimo to zamykając </w:t>
-      </w:r>
-      <w:proofErr w:type="spellStart"/>
+        <w:t xml:space="preserve">Wykryty został problem, którego źródła nie udało nam się ustalić przed zakończeniem ówczesnego sprintu. Mimo to </w:t>
+      </w:r>
+      <w:proofErr w:type="gramStart"/>
       <w:r>
         <w:rPr>
           <w:rFonts w:ascii="Arial" w:hAnsi="Arial" w:cs="Arial"/>
@@ -1421,9 +1403,9 @@
           <w:sz w:val="23"/>
           <w:szCs w:val="23"/>
         </w:rPr>
-        <w:t>milestone</w:t>
-      </w:r>
-      <w:proofErr w:type="spellEnd"/>
+        <w:t xml:space="preserve">zamykając </w:t>
+      </w:r>
+      <w:proofErr w:type="spellStart"/>
       <w:r>
         <w:rPr>
           <w:rFonts w:ascii="Arial" w:hAnsi="Arial" w:cs="Arial"/>
@@ -1431,8 +1413,10 @@
           <w:sz w:val="23"/>
           <w:szCs w:val="23"/>
         </w:rPr>
-        <w:t xml:space="preserve"> “Plansza” mogliśmy</w:t>
-      </w:r>
+        <w:t>milestone</w:t>
+      </w:r>
+      <w:proofErr w:type="spellEnd"/>
+      <w:proofErr w:type="gramEnd"/>
       <w:r>
         <w:rPr>
           <w:rFonts w:ascii="Arial" w:hAnsi="Arial" w:cs="Arial"/>
@@ -1440,7 +1424,7 @@
           <w:sz w:val="23"/>
           <w:szCs w:val="23"/>
         </w:rPr>
-        <w:t xml:space="preserve"> pochwalić się sporym nabytkiem napisanego kodu, działającym, lecz z malutkim wyjątkiem. Znalezienie powstałego błędu zostało przełożone na kolejny sprint nazwany: “User”.</w:t>
+        <w:t xml:space="preserve"> “Plansza” mogliśmy pochwalić się sporym nabytkiem napisanego kodu, działającym, lecz z malutkim wyjątkiem. Znalezienie powstałego błędu zostało przełożone na kolejny sprint nazwany: “User”.</w:t>
       </w:r>
     </w:p>
     <w:p>
@@ -1594,7 +1578,25 @@
           <w:color w:val="000000"/>
           <w:sz w:val="23"/>
         </w:rPr>
-        <w:t xml:space="preserve"> “User”, wprowadzającym pewne udogodnienia dla użytkownika naszego programu. Wybraliśmy także nowego </w:t>
+        <w:t xml:space="preserve"> “</w:t>
+      </w:r>
+      <w:proofErr w:type="spellStart"/>
+      <w:r>
+        <w:rPr>
+          <w:rFonts w:ascii="Arial" w:hAnsi="Arial"/>
+          <w:color w:val="000000"/>
+          <w:sz w:val="23"/>
+        </w:rPr>
+        <w:t>User</w:t>
+      </w:r>
+      <w:proofErr w:type="spellEnd"/>
+      <w:r>
+        <w:rPr>
+          <w:rFonts w:ascii="Arial" w:hAnsi="Arial"/>
+          <w:color w:val="000000"/>
+          <w:sz w:val="23"/>
+        </w:rPr>
+        <w:t xml:space="preserve">”, wprowadzającym pewne udogodnienia dla użytkownika naszego programu. Wybraliśmy także nowego </w:t>
       </w:r>
       <w:proofErr w:type="spellStart"/>
       <w:r>
@@ -1689,23 +1691,7 @@
           <w:color w:val="000000"/>
           <w:sz w:val="24"/>
         </w:rPr>
-        <w:t>Pierwszego dnia wpro</w:t>
-      </w:r>
-      <w:r>
-        <w:rPr>
-          <w:rFonts w:ascii="Arial" w:hAnsi="Arial"/>
-          <w:color w:val="000000"/>
-          <w:sz w:val="24"/>
-        </w:rPr>
-        <w:t>wadziliśmy znacznie udogodnienie w użytkowaniu naszego programu, była nim funkcja pozwalająca na poruszanie się strzałkami po wyznaczonej planszy, a także dostosowanie istniejących już funkcji, do tego przełomowego kroku w naszej grze. Ponadto zajęliśmy si</w:t>
-      </w:r>
-      <w:r>
-        <w:rPr>
-          <w:rFonts w:ascii="Arial" w:hAnsi="Arial"/>
-          <w:color w:val="000000"/>
-          <w:sz w:val="24"/>
-        </w:rPr>
-        <w:t xml:space="preserve">ę poszukiwaniem błędu wykrytego podczas poprzedniego sprintu, który pojawiał się przy tablicach </w:t>
+        <w:t xml:space="preserve">Pierwszego dnia wprowadziliśmy znacznie udogodnienie w użytkowaniu naszego programu, była nim funkcja pozwalająca na poruszanie się strzałkami po wyznaczonej planszy, a także dostosowanie istniejących już funkcji, do tego przełomowego kroku w naszej grze. Ponadto zajęliśmy się poszukiwaniem błędu wykrytego podczas poprzedniego sprintu, który pojawiał się przy tablicach </w:t>
       </w:r>
       <w:proofErr w:type="spellStart"/>
       <w:r>
@@ -1743,64 +1729,47 @@
           <w:color w:val="000000"/>
           <w:sz w:val="24"/>
         </w:rPr>
-        <w:t>Drugiego dnia wprowadziliśmy nową funkcj</w:t>
-      </w:r>
+        <w:t xml:space="preserve">Drugiego dnia wprowadziliśmy nową funkcjonalność w naszej grze, umożliwiającą oznaczenie </w:t>
+      </w:r>
+      <w:proofErr w:type="gramStart"/>
       <w:r>
         <w:rPr>
           <w:rFonts w:ascii="Arial" w:hAnsi="Arial"/>
           <w:color w:val="000000"/>
           <w:sz w:val="24"/>
         </w:rPr>
-        <w:t xml:space="preserve">onalność w naszej grze, umożliwiającą oznaczenie pola jako flagę. Wiążące się z tym zmiany w funkcjach </w:t>
-      </w:r>
+        <w:t>pola jako</w:t>
+      </w:r>
+      <w:proofErr w:type="gramEnd"/>
       <w:r>
         <w:rPr>
           <w:rFonts w:ascii="Arial" w:hAnsi="Arial"/>
           <w:color w:val="000000"/>
           <w:sz w:val="24"/>
         </w:rPr>
+        <w:t xml:space="preserve"> flagę. Wiążące się z tym zmiany w funkcjach </w:t>
+      </w:r>
+      <w:r>
+        <w:rPr>
+          <w:rFonts w:ascii="Arial" w:hAnsi="Arial"/>
+          <w:color w:val="000000"/>
+          <w:sz w:val="24"/>
+        </w:rPr>
         <w:lastRenderedPageBreak/>
-        <w:t>składowych programu udało się wykonać jeszcze tego samego dnia. Poprawiona została również strona wizualna gry poprzez otoczenie planszy ramką, a także k</w:t>
-      </w:r>
+        <w:t>składowych programu udało się wykonać jeszcze tego samego dnia. Poprawiona została również strona wizualna gry poprzez otoczenie planszy ramką, a także kodu programu, w wyniku dalszego jego uczytelniania. Niestety jeden z członków naszego zespołu napotkał pewne problemy z użytkowaniem biblioteki umożliwiającej nam wszystkie, nowe funkcjonalności, z tego też powodu musiał zmienić swoje środowisko programistyczne, aby móc dalej wspierać nas w tworzeniu naszego produktu.</w:t>
+      </w:r>
+    </w:p>
+    <w:p>
+      <w:pPr>
+        <w:pStyle w:val="TextBody"/>
+      </w:pPr>
       <w:r>
         <w:rPr>
           <w:rFonts w:ascii="Arial" w:hAnsi="Arial"/>
           <w:color w:val="000000"/>
           <w:sz w:val="24"/>
         </w:rPr>
-        <w:t>odu programu, w wyniku dalszego jego uczytelniania. Niestety jeden z członków naszego zespołu napotkał pewne problemy z użytkowaniem biblioteki umożliwiającej nam wszystkie, nowe funkcjonalności, z tego też powodu musiał zmienić swoje środowisko programist</w:t>
-      </w:r>
-      <w:r>
-        <w:rPr>
-          <w:rFonts w:ascii="Arial" w:hAnsi="Arial"/>
-          <w:color w:val="000000"/>
-          <w:sz w:val="24"/>
-        </w:rPr>
-        <w:t>yczne, aby móc dalej wspierać nas w tworzeniu naszego produktu.</w:t>
-      </w:r>
-    </w:p>
-    <w:p>
-      <w:pPr>
-        <w:pStyle w:val="TextBody"/>
-      </w:pPr>
-      <w:r>
-        <w:rPr>
-          <w:rFonts w:ascii="Arial" w:hAnsi="Arial"/>
-          <w:color w:val="000000"/>
-          <w:sz w:val="24"/>
-        </w:rPr>
-        <w:t xml:space="preserve">Ostatniego dnia naszego sprintu umożliwiliśmy użytkownikowi korzystanie z menu naszej gry za pomocą strzałek, a także rozpoczęliśmy żmudny proces optymalizacji kodu oraz tworzenia nowych jego </w:t>
-      </w:r>
-      <w:r>
-        <w:rPr>
-          <w:rFonts w:ascii="Arial" w:hAnsi="Arial"/>
-          <w:color w:val="000000"/>
-          <w:sz w:val="24"/>
-        </w:rPr>
-        <w:t>usprawnień. Dzięki flagom oraz zmiennej zakryte mogliśmy zrezygnować z funkcji zliczającej ilość bomb, tym samym zmniejszając złożoność obliczeniową naszego programu</w:t>
-      </w:r>
-      <w:r>
-        <w:t xml:space="preserve"> </w:t>
+        <w:t>Ostatniego dnia naszego sprintu umożliwiliśmy użytkownikowi korzystanie z menu naszej gry za pomocą strzałek, a także rozpoczęliśmy żmudny proces optymalizacji kodu oraz tworzenia nowych jego usprawnień. Dzięki flagom oraz zmiennej zakryte mogliśmy zrezygnować z funkcji zliczającej ilość bomb, tym samym zmniejszając złożoność obliczeniową naszego programu</w:t>
       </w:r>
     </w:p>
     <w:p>
@@ -1958,7 +1927,7 @@
           <w:noProof/>
         </w:rPr>
         <w:drawing>
-          <wp:inline distT="0" distB="0" distL="0" distR="0" wp14:anchorId="7C046225" wp14:editId="2D0BDA4B">
+          <wp:inline distT="0" distB="0" distL="0" distR="0">
             <wp:extent cx="5486400" cy="3553838"/>
             <wp:effectExtent l="0" t="0" r="0" b="0"/>
             <wp:docPr id="4" name="Obraz 4"/>
@@ -1990,7 +1959,7 @@
                     </a:ln>
                     <a:extLst>
                       <a:ext uri="{53640926-AAD7-44D8-BBD7-CCE9431645EC}">
-                        <a14:shadowObscured xmlns:a14="http://schemas.microsoft.com/office/drawing/2010/main"/>
+                        <a14:shadowObscured xmlns:a14="http://schemas.microsoft.com/office/drawing/2010/main" xmlns:wps="http://schemas.microsoft.com/office/word/2010/wordprocessingShape" xmlns:wpi="http://schemas.microsoft.com/office/word/2010/wordprocessingInk" xmlns:wpg="http://schemas.microsoft.com/office/word/2010/wordprocessingGroup" xmlns:w16se="http://schemas.microsoft.com/office/word/2015/wordml/symex" xmlns:w15="http://schemas.microsoft.com/office/word/2012/wordml" xmlns:w14="http://schemas.microsoft.com/office/word/2010/wordml" xmlns:w="http://schemas.openxmlformats.org/wordprocessingml/2006/main" xmlns:w10="urn:schemas-microsoft-com:office:word" xmlns:wp14="http://schemas.microsoft.com/office/word/2010/wordprocessingDrawing" xmlns:v="urn:schemas-microsoft-com:vml" xmlns:o="urn:schemas-microsoft-com:office:office" xmlns:mc="http://schemas.openxmlformats.org/markup-compatibility/2006" xmlns:cx2="http://schemas.microsoft.com/office/drawing/2015/10/21/chartex" xmlns:cx1="http://schemas.microsoft.com/office/drawing/2015/9/8/chartex" xmlns:cx="http://schemas.microsoft.com/office/drawing/2014/chartex" xmlns:wpc="http://schemas.microsoft.com/office/word/2010/wordprocessingCanvas" xmlns=""/>
                       </a:ext>
                     </a:extLst>
                   </pic:spPr>
@@ -2153,14 +2122,7 @@
           <w:rFonts w:ascii="Arial" w:hAnsi="Arial" w:cs="Arial"/>
           <w:color w:val="000000"/>
         </w:rPr>
-        <w:t>Aktualna wersja gry, chociaż jest już funkcjonalna, może wciąż być rozwijana. Gdyby nasz projekt trwał dłużej, wprowadzalibyśmy do niej kolejne ulepszenia, pamiętając, by na koniec każdego z kolejnych sprintów dostarczyć gotowy do potencjalnego wydania Pro</w:t>
-      </w:r>
-      <w:r>
-        <w:rPr>
-          <w:rFonts w:ascii="Arial" w:hAnsi="Arial" w:cs="Arial"/>
-          <w:color w:val="000000"/>
-        </w:rPr>
-        <w:t xml:space="preserve">dukt. </w:t>
+        <w:t xml:space="preserve">Aktualna wersja gry, chociaż jest już funkcjonalna, może wciąż być rozwijana. Gdyby nasz projekt trwał dłużej, wprowadzalibyśmy do niej kolejne ulepszenia, pamiętając, by na koniec każdego z kolejnych sprintów dostarczyć gotowy do potencjalnego wydania Produkt. </w:t>
       </w:r>
     </w:p>
     <w:p>
@@ -2175,14 +2137,7 @@
           <w:rFonts w:ascii="Arial" w:hAnsi="Arial" w:cs="Arial"/>
           <w:color w:val="000000"/>
         </w:rPr>
-        <w:t>W kolejnych sprintach skupilibyśmy się przede wszystkim na dołączeniu do gry biblioteki graficznej (przejście z konsoli do programu okienkowego), co uczyniłoby środowisko gry bardziej przyjazne użytkownikowi, a także na dodaniu możliwości odkrywania</w:t>
-      </w:r>
-      <w:r>
-        <w:rPr>
-          <w:rFonts w:ascii="Arial" w:hAnsi="Arial" w:cs="Arial"/>
-          <w:color w:val="000000"/>
-        </w:rPr>
-        <w:t xml:space="preserve"> lub zaznaczania pól przy pomocy myszki. Ponadto chcielibyśmy dołączyć pomiar czasu gry oraz możliwość eksportowania swoich wyników (oraz pseudonimu gracza) do pliku, zawierającego najlepsze czasy gry na poszczególnych poziomach. </w:t>
+        <w:t xml:space="preserve">W kolejnych sprintach skupilibyśmy się przede wszystkim na dołączeniu do gry biblioteki graficznej (przejście z konsoli do programu okienkowego), co uczyniłoby środowisko gry bardziej przyjazne użytkownikowi, a także na dodaniu możliwości odkrywania lub zaznaczania pól przy pomocy myszki. Ponadto chcielibyśmy dołączyć pomiar czasu gry oraz możliwość eksportowania swoich wyników (oraz pseudonimu gracza) do pliku, zawierającego najlepsze czasy gry na poszczególnych poziomach. </w:t>
       </w:r>
     </w:p>
     <w:p>
@@ -2197,7 +2152,23 @@
           <w:rFonts w:ascii="Arial" w:hAnsi="Arial" w:cs="Arial"/>
           <w:color w:val="000000"/>
         </w:rPr>
-        <w:t xml:space="preserve">Dodatkowo chcielibyśmy, aby pierwsze odkryte pole nie mogło być bombą (aby w pierwszym kroku nie dało się przegrać). Ciekawymi pomysłami wydają nam się także: wykorzystanie efektów dźwiękowych, np. w razie przegranej i możliwość </w:t>
+        <w:t xml:space="preserve">Dodatkowo chcielibyśmy, aby pierwsze odkryte pole nie mogło być </w:t>
+      </w:r>
+      <w:proofErr w:type="gramStart"/>
+      <w:r>
+        <w:rPr>
+          <w:rFonts w:ascii="Arial" w:hAnsi="Arial" w:cs="Arial"/>
+          <w:color w:val="000000"/>
+        </w:rPr>
+        <w:t>bombą (aby</w:t>
+      </w:r>
+      <w:proofErr w:type="gramEnd"/>
+      <w:r>
+        <w:rPr>
+          <w:rFonts w:ascii="Arial" w:hAnsi="Arial" w:cs="Arial"/>
+          <w:color w:val="000000"/>
+        </w:rPr>
+        <w:t xml:space="preserve"> w pierwszym kroku nie dało się przegrać). Ciekawymi pomysłami wydają nam się także: wykorzystanie efektów dźwiękowych, np. w razie przegranej i możliwość </w:t>
       </w:r>
       <w:r>
         <w:rPr>
@@ -2213,14 +2184,7 @@
           <w:rFonts w:ascii="Arial" w:hAnsi="Arial" w:cs="Arial"/>
           <w:color w:val="000000"/>
         </w:rPr>
-        <w:t xml:space="preserve"> planszy w dowol</w:t>
-      </w:r>
-      <w:r>
-        <w:rPr>
-          <w:rFonts w:ascii="Arial" w:hAnsi="Arial" w:cs="Arial"/>
-          <w:color w:val="000000"/>
-        </w:rPr>
-        <w:t>nym momencie gry.</w:t>
+        <w:t xml:space="preserve"> planszy w dowolnym momencie gry.</w:t>
       </w:r>
     </w:p>
     <w:p>
@@ -2235,40 +2199,603 @@
           <w:rFonts w:ascii="Arial" w:hAnsi="Arial" w:cs="Arial"/>
           <w:color w:val="000000"/>
         </w:rPr>
-        <w:t>Mamy jednak na uwadze, że przed przystąpieniem do kolejnego sprintu musielibyśmy go zaplanować - wybrać jego główny cel i oszacować, ile jesteśmy w stanie zrobić w przyjętym czasie (biorąc pod uwagę dotychczasowe tempo prac), dlatego obec</w:t>
-      </w:r>
-      <w:r>
-        <w:rPr>
-          <w:rFonts w:ascii="Arial" w:hAnsi="Arial" w:cs="Arial"/>
-          <w:color w:val="000000"/>
-        </w:rPr>
-        <w:t>nie nie jesteśmy w stanie wskazać, które z powyższych udogodnień uwzględnilibyśmy w najbliższym sprincie.</w:t>
-      </w:r>
-    </w:p>
-    <w:p>
-      <w:pPr>
-        <w:spacing w:after="240" w:line="240" w:lineRule="auto"/>
-        <w:rPr>
-          <w:rFonts w:ascii="Times New Roman" w:eastAsia="Times New Roman" w:hAnsi="Times New Roman" w:cs="Times New Roman"/>
-          <w:sz w:val="24"/>
-          <w:szCs w:val="24"/>
-        </w:rPr>
-      </w:pPr>
-      <w:r>
-        <w:rPr>
-          <w:rFonts w:ascii="Times New Roman" w:eastAsia="Times New Roman" w:hAnsi="Times New Roman" w:cs="Times New Roman"/>
-          <w:sz w:val="24"/>
-          <w:szCs w:val="24"/>
-        </w:rPr>
+        <w:t>Mamy jednak na uwadze, że przed przystąpieniem do kolejnego sprintu musielibyśmy go zaplanować - wybrać jego główny cel i oszacować, ile jesteśmy w stanie zrobić w przyjętym czasie (biorąc pod uwagę dotychczasowe tempo prac), dlatego obecnie nie jesteśmy w stanie wskazać, które z powyższych udogodnień uwzględnilibyśmy w najbliższym sprincie.</w:t>
+      </w:r>
+    </w:p>
+    <w:p>
+      <w:pPr>
+        <w:pStyle w:val="NormalnyWeb"/>
+        <w:spacing w:beforeAutospacing="0" w:after="0" w:afterAutospacing="0"/>
+      </w:pPr>
+    </w:p>
+    <w:p>
+      <w:pPr>
+        <w:pStyle w:val="NormalnyWeb"/>
+        <w:spacing w:beforeAutospacing="0" w:after="0" w:afterAutospacing="0"/>
+      </w:pPr>
+    </w:p>
+    <w:p>
+      <w:pPr>
+        <w:pStyle w:val="NormalnyWeb"/>
+        <w:spacing w:beforeAutospacing="0" w:after="0" w:afterAutospacing="0"/>
+      </w:pPr>
+    </w:p>
+    <w:p>
+      <w:pPr>
+        <w:pStyle w:val="NormalnyWeb"/>
+        <w:spacing w:beforeAutospacing="0" w:after="0" w:afterAutospacing="0"/>
+      </w:pPr>
+    </w:p>
+    <w:p>
+      <w:pPr>
+        <w:pStyle w:val="NormalnyWeb"/>
+        <w:spacing w:beforeAutospacing="0" w:after="0" w:afterAutospacing="0"/>
+        <w:rPr>
+          <w:b/>
+          <w:i/>
+          <w:u w:val="single"/>
+        </w:rPr>
+      </w:pPr>
+      <w:r>
         <w:br/>
       </w:r>
       <w:r>
-        <w:rPr>
-          <w:rFonts w:ascii="Times New Roman" w:eastAsia="Times New Roman" w:hAnsi="Times New Roman" w:cs="Times New Roman"/>
-          <w:sz w:val="24"/>
-          <w:szCs w:val="24"/>
-        </w:rPr>
         <w:br/>
+      </w:r>
+      <w:r>
+        <w:rPr>
+          <w:rFonts w:ascii="Arial" w:hAnsi="Arial" w:cs="Arial"/>
+          <w:b/>
+          <w:i/>
+          <w:color w:val="000000"/>
+          <w:sz w:val="28"/>
+          <w:szCs w:val="28"/>
+          <w:u w:val="single"/>
+        </w:rPr>
+        <w:t>Podsumowanie pracy zespołowej.</w:t>
+      </w:r>
+    </w:p>
+    <w:p>
+      <w:pPr>
+        <w:spacing w:after="0" w:line="240" w:lineRule="auto"/>
+        <w:rPr>
+          <w:rFonts w:ascii="Times New Roman" w:eastAsia="Times New Roman" w:hAnsi="Times New Roman" w:cs="Times New Roman"/>
+          <w:sz w:val="24"/>
+          <w:szCs w:val="24"/>
+        </w:rPr>
+      </w:pPr>
+      <w:r>
+        <w:rPr>
+          <w:rFonts w:ascii="Arial" w:eastAsia="Times New Roman" w:hAnsi="Arial" w:cs="Arial"/>
+          <w:color w:val="000000"/>
+          <w:sz w:val="28"/>
+        </w:rPr>
+        <w:tab/>
+      </w:r>
+      <w:r>
+        <w:rPr>
+          <w:rFonts w:ascii="Arial" w:eastAsia="Times New Roman" w:hAnsi="Arial" w:cs="Arial"/>
+          <w:color w:val="000000"/>
+          <w:sz w:val="24"/>
+          <w:szCs w:val="24"/>
+        </w:rPr>
+        <w:t xml:space="preserve">Już na początku wspólnej pracy ustaliśmy pewne zasady, które towarzyszyły nam przez pozostały czas. Każdy sprint był dokładnie przez nas zaplanowany. Mieliśmy jasno postawiony cel i wyznaczone do jego osiągnięcia zadania. Na koniec każdego sprintu staraliśmy się dostarczyć odbiorcy działający produkt. Współpraca przebiegała bardzo pomyślnie i </w:t>
+      </w:r>
+      <w:proofErr w:type="gramStart"/>
+      <w:r>
+        <w:rPr>
+          <w:rFonts w:ascii="Arial" w:eastAsia="Times New Roman" w:hAnsi="Arial" w:cs="Arial"/>
+          <w:color w:val="000000"/>
+          <w:sz w:val="24"/>
+          <w:szCs w:val="24"/>
+        </w:rPr>
+        <w:t>bezkonfliktowo dlatego</w:t>
+      </w:r>
+      <w:proofErr w:type="gramEnd"/>
+      <w:r>
+        <w:rPr>
+          <w:rFonts w:ascii="Arial" w:eastAsia="Times New Roman" w:hAnsi="Arial" w:cs="Arial"/>
+          <w:color w:val="000000"/>
+          <w:sz w:val="24"/>
+          <w:szCs w:val="24"/>
+        </w:rPr>
+        <w:t xml:space="preserve"> też, już po trzech sprintach możemy pochwalić się w pełni działającym programem, wzbogaconym o tyle, na ile wystarczyło nam czasu.</w:t>
+      </w:r>
+    </w:p>
+    <w:p>
+      <w:pPr>
+        <w:spacing w:after="0" w:line="240" w:lineRule="auto"/>
+        <w:rPr>
+          <w:rFonts w:ascii="Arial" w:eastAsia="Times New Roman" w:hAnsi="Arial" w:cs="Arial"/>
+          <w:color w:val="000000"/>
+          <w:sz w:val="24"/>
+          <w:szCs w:val="24"/>
+        </w:rPr>
+      </w:pPr>
+      <w:r>
+        <w:rPr>
+          <w:rFonts w:ascii="Arial" w:eastAsia="Times New Roman" w:hAnsi="Arial" w:cs="Arial"/>
+          <w:color w:val="000000"/>
+          <w:sz w:val="24"/>
+          <w:szCs w:val="24"/>
+        </w:rPr>
+        <w:lastRenderedPageBreak/>
+        <w:t xml:space="preserve">Codziennie każdy z nas pracował nad przydzielonym mu zadaniem sumiennie je wykonując. W razie problemów jednego z członków zespołu pozostali zawsze służyli pomocą. Nie zawodziła organizacja. Komunikacja między nami również przebiegała sprawnie, co jest kolejną przyczyną osiągniętego sukcesu. Do komunikacji wykorzystywaliśmy popularny serwis </w:t>
+      </w:r>
+      <w:proofErr w:type="spellStart"/>
+      <w:r>
+        <w:rPr>
+          <w:rFonts w:ascii="Arial" w:eastAsia="Times New Roman" w:hAnsi="Arial" w:cs="Arial"/>
+          <w:color w:val="000000"/>
+          <w:sz w:val="24"/>
+          <w:szCs w:val="24"/>
+        </w:rPr>
+        <w:t>społecznościowy</w:t>
+      </w:r>
+      <w:proofErr w:type="spellEnd"/>
+      <w:r>
+        <w:rPr>
+          <w:rFonts w:ascii="Arial" w:eastAsia="Times New Roman" w:hAnsi="Arial" w:cs="Arial"/>
+          <w:color w:val="000000"/>
+          <w:sz w:val="24"/>
+          <w:szCs w:val="24"/>
+        </w:rPr>
+        <w:t xml:space="preserve"> facebook.</w:t>
+      </w:r>
+      <w:proofErr w:type="gramStart"/>
+      <w:r>
+        <w:rPr>
+          <w:rFonts w:ascii="Arial" w:eastAsia="Times New Roman" w:hAnsi="Arial" w:cs="Arial"/>
+          <w:color w:val="000000"/>
+          <w:sz w:val="24"/>
+          <w:szCs w:val="24"/>
+        </w:rPr>
+        <w:t>com</w:t>
+      </w:r>
+      <w:proofErr w:type="gramEnd"/>
+      <w:r>
+        <w:rPr>
+          <w:rFonts w:ascii="Arial" w:eastAsia="Times New Roman" w:hAnsi="Arial" w:cs="Arial"/>
+          <w:color w:val="000000"/>
+          <w:sz w:val="24"/>
+          <w:szCs w:val="24"/>
+        </w:rPr>
+        <w:t xml:space="preserve"> jak i również github.</w:t>
+      </w:r>
+      <w:proofErr w:type="gramStart"/>
+      <w:r>
+        <w:rPr>
+          <w:rFonts w:ascii="Arial" w:eastAsia="Times New Roman" w:hAnsi="Arial" w:cs="Arial"/>
+          <w:color w:val="000000"/>
+          <w:sz w:val="24"/>
+          <w:szCs w:val="24"/>
+        </w:rPr>
+        <w:t>com</w:t>
+      </w:r>
+      <w:proofErr w:type="gramEnd"/>
+      <w:r>
+        <w:rPr>
+          <w:rFonts w:ascii="Arial" w:eastAsia="Times New Roman" w:hAnsi="Arial" w:cs="Arial"/>
+          <w:color w:val="000000"/>
+          <w:sz w:val="24"/>
+          <w:szCs w:val="24"/>
+        </w:rPr>
+        <w:t xml:space="preserve">, umieszczając komentarze pod danymi </w:t>
+      </w:r>
+      <w:proofErr w:type="spellStart"/>
+      <w:r>
+        <w:rPr>
+          <w:rFonts w:ascii="Arial" w:eastAsia="Times New Roman" w:hAnsi="Arial" w:cs="Arial"/>
+          <w:color w:val="000000"/>
+          <w:sz w:val="24"/>
+          <w:szCs w:val="24"/>
+        </w:rPr>
+        <w:t>issue</w:t>
+      </w:r>
+      <w:proofErr w:type="spellEnd"/>
+      <w:r>
+        <w:rPr>
+          <w:rFonts w:ascii="Arial" w:eastAsia="Times New Roman" w:hAnsi="Arial" w:cs="Arial"/>
+          <w:color w:val="000000"/>
+          <w:sz w:val="24"/>
+          <w:szCs w:val="24"/>
+        </w:rPr>
+        <w:t xml:space="preserve"> i dyskutując poruszone kwestie w nich kwestie. </w:t>
+      </w:r>
+    </w:p>
+    <w:p>
+      <w:pPr>
+        <w:spacing w:after="0" w:line="240" w:lineRule="auto"/>
+        <w:rPr>
+          <w:rFonts w:ascii="Times New Roman" w:eastAsia="Times New Roman" w:hAnsi="Times New Roman" w:cs="Times New Roman"/>
+          <w:sz w:val="24"/>
+          <w:szCs w:val="24"/>
+        </w:rPr>
+      </w:pPr>
+    </w:p>
+    <w:p>
+      <w:pPr>
+        <w:spacing w:after="0" w:line="240" w:lineRule="auto"/>
+        <w:rPr>
+          <w:rFonts w:ascii="Times New Roman" w:eastAsia="Times New Roman" w:hAnsi="Times New Roman" w:cs="Times New Roman"/>
+          <w:sz w:val="24"/>
+          <w:szCs w:val="24"/>
+        </w:rPr>
+      </w:pPr>
+      <w:r>
+        <w:rPr>
+          <w:rFonts w:ascii="Arial" w:eastAsia="Times New Roman" w:hAnsi="Arial" w:cs="Arial"/>
+          <w:noProof/>
+          <w:color w:val="000000"/>
+          <w:sz w:val="24"/>
+          <w:szCs w:val="24"/>
+        </w:rPr>
+        <w:drawing>
+          <wp:inline distT="0" distB="0" distL="0" distR="0">
+            <wp:extent cx="5734050" cy="6524625"/>
+            <wp:effectExtent l="19050" t="0" r="0" b="0"/>
+            <wp:docPr id="7" name="Obraz 1" descr="https://lh4.googleusercontent.com/ln7h8JP5tKJK4sZMmKDUKCSIw0T6j7WtKVBYXpFCOg2tcNICA61zoZFcWQbxo_ETH84ozxJ7t_bR83kCgxHCofOOm_pUEEFDqS5ISpbk_pAIJFlkSnrfaHzVeuchwj7W8NdXnYrC"/>
+            <wp:cNvGraphicFramePr>
+              <a:graphicFrameLocks xmlns:a="http://schemas.openxmlformats.org/drawingml/2006/main" noChangeAspect="1"/>
+            </wp:cNvGraphicFramePr>
+            <a:graphic xmlns:a="http://schemas.openxmlformats.org/drawingml/2006/main">
+              <a:graphicData uri="http://schemas.openxmlformats.org/drawingml/2006/picture">
+                <pic:pic xmlns:pic="http://schemas.openxmlformats.org/drawingml/2006/picture">
+                  <pic:nvPicPr>
+                    <pic:cNvPr id="0" name="Picture 1" descr="https://lh4.googleusercontent.com/ln7h8JP5tKJK4sZMmKDUKCSIw0T6j7WtKVBYXpFCOg2tcNICA61zoZFcWQbxo_ETH84ozxJ7t_bR83kCgxHCofOOm_pUEEFDqS5ISpbk_pAIJFlkSnrfaHzVeuchwj7W8NdXnYrC"/>
+                    <pic:cNvPicPr>
+                      <a:picLocks noChangeAspect="1" noChangeArrowheads="1"/>
+                    </pic:cNvPicPr>
+                  </pic:nvPicPr>
+                  <pic:blipFill>
+                    <a:blip r:embed="rId9"/>
+                    <a:srcRect/>
+                    <a:stretch>
+                      <a:fillRect/>
+                    </a:stretch>
+                  </pic:blipFill>
+                  <pic:spPr bwMode="auto">
+                    <a:xfrm>
+                      <a:off x="0" y="0"/>
+                      <a:ext cx="5734050" cy="6524625"/>
+                    </a:xfrm>
+                    <a:prstGeom prst="rect">
+                      <a:avLst/>
+                    </a:prstGeom>
+                    <a:noFill/>
+                    <a:ln w="9525">
+                      <a:noFill/>
+                      <a:miter lim="800000"/>
+                      <a:headEnd/>
+                      <a:tailEnd/>
+                    </a:ln>
+                  </pic:spPr>
+                </pic:pic>
+              </a:graphicData>
+            </a:graphic>
+          </wp:inline>
+        </w:drawing>
+      </w:r>
+    </w:p>
+    <w:p>
+      <w:pPr>
+        <w:spacing w:after="0" w:line="240" w:lineRule="auto"/>
+        <w:rPr>
+          <w:rFonts w:ascii="Times New Roman" w:eastAsia="Times New Roman" w:hAnsi="Times New Roman" w:cs="Times New Roman"/>
+          <w:sz w:val="24"/>
+          <w:szCs w:val="24"/>
+        </w:rPr>
+      </w:pPr>
+    </w:p>
+    <w:p>
+      <w:pPr>
+        <w:spacing w:after="0" w:line="240" w:lineRule="auto"/>
+        <w:ind w:firstLine="720"/>
+        <w:rPr>
+          <w:rFonts w:ascii="Times New Roman" w:eastAsia="Times New Roman" w:hAnsi="Times New Roman" w:cs="Times New Roman"/>
+          <w:sz w:val="24"/>
+          <w:szCs w:val="24"/>
+        </w:rPr>
+      </w:pPr>
+      <w:r>
+        <w:rPr>
+          <w:rFonts w:ascii="Arial" w:eastAsia="Times New Roman" w:hAnsi="Arial" w:cs="Arial"/>
+          <w:color w:val="000000"/>
+          <w:sz w:val="24"/>
+          <w:szCs w:val="24"/>
+        </w:rPr>
+        <w:t xml:space="preserve">Każdego dnia pracy “spotykaliśmy się” na </w:t>
+      </w:r>
+      <w:proofErr w:type="spellStart"/>
+      <w:r>
+        <w:rPr>
+          <w:rFonts w:ascii="Arial" w:eastAsia="Times New Roman" w:hAnsi="Arial" w:cs="Arial"/>
+          <w:color w:val="000000"/>
+          <w:sz w:val="24"/>
+          <w:szCs w:val="24"/>
+        </w:rPr>
+        <w:t>daily</w:t>
+      </w:r>
+      <w:proofErr w:type="spellEnd"/>
+      <w:r>
+        <w:rPr>
+          <w:rFonts w:ascii="Arial" w:eastAsia="Times New Roman" w:hAnsi="Arial" w:cs="Arial"/>
+          <w:color w:val="000000"/>
+          <w:sz w:val="24"/>
+          <w:szCs w:val="24"/>
+        </w:rPr>
+        <w:t xml:space="preserve"> </w:t>
+      </w:r>
+      <w:proofErr w:type="spellStart"/>
+      <w:r>
+        <w:rPr>
+          <w:rFonts w:ascii="Arial" w:eastAsia="Times New Roman" w:hAnsi="Arial" w:cs="Arial"/>
+          <w:color w:val="000000"/>
+          <w:sz w:val="24"/>
+          <w:szCs w:val="24"/>
+        </w:rPr>
+        <w:t>scrumach</w:t>
+      </w:r>
+      <w:proofErr w:type="spellEnd"/>
+      <w:r>
+        <w:rPr>
+          <w:rFonts w:ascii="Arial" w:eastAsia="Times New Roman" w:hAnsi="Arial" w:cs="Arial"/>
+          <w:color w:val="000000"/>
+          <w:sz w:val="24"/>
+          <w:szCs w:val="24"/>
+        </w:rPr>
+        <w:t xml:space="preserve">, tworząc odpowiedni </w:t>
+      </w:r>
+      <w:proofErr w:type="spellStart"/>
+      <w:r>
+        <w:rPr>
+          <w:rFonts w:ascii="Arial" w:eastAsia="Times New Roman" w:hAnsi="Arial" w:cs="Arial"/>
+          <w:color w:val="000000"/>
+          <w:sz w:val="24"/>
+          <w:szCs w:val="24"/>
+        </w:rPr>
+        <w:t>issue</w:t>
+      </w:r>
+      <w:proofErr w:type="spellEnd"/>
+      <w:r>
+        <w:rPr>
+          <w:rFonts w:ascii="Arial" w:eastAsia="Times New Roman" w:hAnsi="Arial" w:cs="Arial"/>
+          <w:color w:val="000000"/>
+          <w:sz w:val="24"/>
+          <w:szCs w:val="24"/>
+        </w:rPr>
+        <w:t xml:space="preserve"> z datą, przypisany do danego </w:t>
+      </w:r>
+      <w:proofErr w:type="spellStart"/>
+      <w:r>
+        <w:rPr>
+          <w:rFonts w:ascii="Arial" w:eastAsia="Times New Roman" w:hAnsi="Arial" w:cs="Arial"/>
+          <w:color w:val="000000"/>
+          <w:sz w:val="24"/>
+          <w:szCs w:val="24"/>
+        </w:rPr>
+        <w:t>milestona</w:t>
+      </w:r>
+      <w:proofErr w:type="spellEnd"/>
+      <w:r>
+        <w:rPr>
+          <w:rFonts w:ascii="Arial" w:eastAsia="Times New Roman" w:hAnsi="Arial" w:cs="Arial"/>
+          <w:color w:val="000000"/>
+          <w:sz w:val="24"/>
+          <w:szCs w:val="24"/>
+        </w:rPr>
+        <w:t xml:space="preserve">, pod którym umieszczane były </w:t>
+      </w:r>
+      <w:proofErr w:type="gramStart"/>
+      <w:r>
+        <w:rPr>
+          <w:rFonts w:ascii="Arial" w:eastAsia="Times New Roman" w:hAnsi="Arial" w:cs="Arial"/>
+          <w:color w:val="000000"/>
+          <w:sz w:val="24"/>
+          <w:szCs w:val="24"/>
+        </w:rPr>
+        <w:t>komentarze: kto</w:t>
+      </w:r>
+      <w:proofErr w:type="gramEnd"/>
+      <w:r>
+        <w:rPr>
+          <w:rFonts w:ascii="Arial" w:eastAsia="Times New Roman" w:hAnsi="Arial" w:cs="Arial"/>
+          <w:color w:val="000000"/>
+          <w:sz w:val="24"/>
+          <w:szCs w:val="24"/>
+        </w:rPr>
+        <w:t xml:space="preserve"> co zrobił w danym dniu, ile czasu poświęcił, jakie miał ewentualne problemy i jakie zadanie wykona następnego dnia.</w:t>
+      </w:r>
+    </w:p>
+    <w:p>
+      <w:pPr>
+        <w:spacing w:after="0" w:line="240" w:lineRule="auto"/>
+        <w:rPr>
+          <w:rFonts w:ascii="Times New Roman" w:eastAsia="Times New Roman" w:hAnsi="Times New Roman" w:cs="Times New Roman"/>
+          <w:sz w:val="24"/>
+          <w:szCs w:val="24"/>
+        </w:rPr>
+      </w:pPr>
+      <w:r>
+        <w:rPr>
+          <w:rFonts w:ascii="Arial" w:eastAsia="Times New Roman" w:hAnsi="Arial" w:cs="Arial"/>
+          <w:noProof/>
+          <w:color w:val="000000"/>
+          <w:sz w:val="24"/>
+          <w:szCs w:val="24"/>
+        </w:rPr>
+        <w:lastRenderedPageBreak/>
+        <w:drawing>
+          <wp:inline distT="0" distB="0" distL="0" distR="0">
+            <wp:extent cx="5734050" cy="6696075"/>
+            <wp:effectExtent l="19050" t="0" r="0" b="0"/>
+            <wp:docPr id="6" name="Obraz 2" descr="https://lh4.googleusercontent.com/zTdhdm9hWaJP_32kIMXN4rBwzixPivf51U4SAgDledJxnPi5ebgvxlkAmjh1achQgjeT44cC12jEjz6ugHRo3U3uAZAJQNwDvk680BE8CFsoVsb3x0Ht9r48G3k64bWF-9e16QEs"/>
+            <wp:cNvGraphicFramePr>
+              <a:graphicFrameLocks xmlns:a="http://schemas.openxmlformats.org/drawingml/2006/main" noChangeAspect="1"/>
+            </wp:cNvGraphicFramePr>
+            <a:graphic xmlns:a="http://schemas.openxmlformats.org/drawingml/2006/main">
+              <a:graphicData uri="http://schemas.openxmlformats.org/drawingml/2006/picture">
+                <pic:pic xmlns:pic="http://schemas.openxmlformats.org/drawingml/2006/picture">
+                  <pic:nvPicPr>
+                    <pic:cNvPr id="0" name="Picture 2" descr="https://lh4.googleusercontent.com/zTdhdm9hWaJP_32kIMXN4rBwzixPivf51U4SAgDledJxnPi5ebgvxlkAmjh1achQgjeT44cC12jEjz6ugHRo3U3uAZAJQNwDvk680BE8CFsoVsb3x0Ht9r48G3k64bWF-9e16QEs"/>
+                    <pic:cNvPicPr>
+                      <a:picLocks noChangeAspect="1" noChangeArrowheads="1"/>
+                    </pic:cNvPicPr>
+                  </pic:nvPicPr>
+                  <pic:blipFill>
+                    <a:blip r:embed="rId10"/>
+                    <a:srcRect/>
+                    <a:stretch>
+                      <a:fillRect/>
+                    </a:stretch>
+                  </pic:blipFill>
+                  <pic:spPr bwMode="auto">
+                    <a:xfrm>
+                      <a:off x="0" y="0"/>
+                      <a:ext cx="5734050" cy="6696075"/>
+                    </a:xfrm>
+                    <a:prstGeom prst="rect">
+                      <a:avLst/>
+                    </a:prstGeom>
+                    <a:noFill/>
+                    <a:ln w="9525">
+                      <a:noFill/>
+                      <a:miter lim="800000"/>
+                      <a:headEnd/>
+                      <a:tailEnd/>
+                    </a:ln>
+                  </pic:spPr>
+                </pic:pic>
+              </a:graphicData>
+            </a:graphic>
+          </wp:inline>
+        </w:drawing>
+      </w:r>
+    </w:p>
+    <w:p>
+      <w:pPr>
+        <w:spacing w:after="0" w:line="240" w:lineRule="auto"/>
+        <w:rPr>
+          <w:rFonts w:ascii="Times New Roman" w:eastAsia="Times New Roman" w:hAnsi="Times New Roman" w:cs="Times New Roman"/>
+          <w:sz w:val="24"/>
+          <w:szCs w:val="24"/>
+        </w:rPr>
+      </w:pPr>
+    </w:p>
+    <w:p>
+      <w:pPr>
+        <w:spacing w:after="0" w:line="240" w:lineRule="auto"/>
+        <w:rPr>
+          <w:rFonts w:ascii="Times New Roman" w:eastAsia="Times New Roman" w:hAnsi="Times New Roman" w:cs="Times New Roman"/>
+          <w:sz w:val="24"/>
+          <w:szCs w:val="24"/>
+        </w:rPr>
+      </w:pPr>
+    </w:p>
+    <w:p>
+      <w:pPr>
+        <w:spacing w:after="0" w:line="240" w:lineRule="auto"/>
+        <w:ind w:firstLine="720"/>
+        <w:rPr>
+          <w:rFonts w:ascii="Times New Roman" w:eastAsia="Times New Roman" w:hAnsi="Times New Roman" w:cs="Times New Roman"/>
+          <w:sz w:val="24"/>
+          <w:szCs w:val="24"/>
+        </w:rPr>
+      </w:pPr>
+      <w:r>
+        <w:rPr>
+          <w:rFonts w:ascii="Arial" w:eastAsia="Times New Roman" w:hAnsi="Arial" w:cs="Arial"/>
+          <w:color w:val="000000"/>
+          <w:sz w:val="24"/>
+          <w:szCs w:val="24"/>
+        </w:rPr>
+        <w:t xml:space="preserve">Codziennie każdy z nas wykonywał przynajmniej jeden </w:t>
+      </w:r>
+      <w:proofErr w:type="spellStart"/>
+      <w:r>
+        <w:rPr>
+          <w:rFonts w:ascii="Arial" w:eastAsia="Times New Roman" w:hAnsi="Arial" w:cs="Arial"/>
+          <w:color w:val="000000"/>
+          <w:sz w:val="24"/>
+          <w:szCs w:val="24"/>
+        </w:rPr>
+        <w:t>commit</w:t>
+      </w:r>
+      <w:proofErr w:type="spellEnd"/>
+      <w:r>
+        <w:rPr>
+          <w:rFonts w:ascii="Arial" w:eastAsia="Times New Roman" w:hAnsi="Arial" w:cs="Arial"/>
+          <w:color w:val="000000"/>
+          <w:sz w:val="24"/>
+          <w:szCs w:val="24"/>
+        </w:rPr>
+        <w:t xml:space="preserve"> do repozytorium. Napotkaliśmy przy tym niewielką ilość konfliktów, które udawało się zawsze sprawnie rozwiązać. </w:t>
+      </w:r>
+    </w:p>
+    <w:p>
+      <w:pPr>
+        <w:spacing w:after="0" w:line="240" w:lineRule="auto"/>
+        <w:ind w:hanging="30"/>
+        <w:rPr>
+          <w:rFonts w:ascii="Times New Roman" w:eastAsia="Times New Roman" w:hAnsi="Times New Roman" w:cs="Times New Roman"/>
+          <w:sz w:val="24"/>
+          <w:szCs w:val="24"/>
+        </w:rPr>
+      </w:pPr>
+      <w:r>
+        <w:rPr>
+          <w:rFonts w:ascii="Arial" w:eastAsia="Times New Roman" w:hAnsi="Arial" w:cs="Arial"/>
+          <w:noProof/>
+          <w:color w:val="000000"/>
+          <w:sz w:val="24"/>
+          <w:szCs w:val="24"/>
+        </w:rPr>
+        <w:lastRenderedPageBreak/>
+        <w:drawing>
+          <wp:inline distT="0" distB="0" distL="0" distR="0">
+            <wp:extent cx="5734050" cy="2628900"/>
+            <wp:effectExtent l="19050" t="0" r="0" b="0"/>
+            <wp:docPr id="5" name="Obraz 3" descr="https://lh3.googleusercontent.com/MgvNZS7rPbmJg2NUWwqQslK9pmJBUz8Yzl8_zaaTGcYdfgyxIyxsVxhi6Isk-FUi-pBoimRqGquzifxJF2_wPw8vV15bwaA5zxqBWWLBWrdKT4JLGPyu-o7LVk-W-JvzjrY4w-gr"/>
+            <wp:cNvGraphicFramePr>
+              <a:graphicFrameLocks xmlns:a="http://schemas.openxmlformats.org/drawingml/2006/main" noChangeAspect="1"/>
+            </wp:cNvGraphicFramePr>
+            <a:graphic xmlns:a="http://schemas.openxmlformats.org/drawingml/2006/main">
+              <a:graphicData uri="http://schemas.openxmlformats.org/drawingml/2006/picture">
+                <pic:pic xmlns:pic="http://schemas.openxmlformats.org/drawingml/2006/picture">
+                  <pic:nvPicPr>
+                    <pic:cNvPr id="0" name="Picture 3" descr="https://lh3.googleusercontent.com/MgvNZS7rPbmJg2NUWwqQslK9pmJBUz8Yzl8_zaaTGcYdfgyxIyxsVxhi6Isk-FUi-pBoimRqGquzifxJF2_wPw8vV15bwaA5zxqBWWLBWrdKT4JLGPyu-o7LVk-W-JvzjrY4w-gr"/>
+                    <pic:cNvPicPr>
+                      <a:picLocks noChangeAspect="1" noChangeArrowheads="1"/>
+                    </pic:cNvPicPr>
+                  </pic:nvPicPr>
+                  <pic:blipFill>
+                    <a:blip r:embed="rId11"/>
+                    <a:srcRect/>
+                    <a:stretch>
+                      <a:fillRect/>
+                    </a:stretch>
+                  </pic:blipFill>
+                  <pic:spPr bwMode="auto">
+                    <a:xfrm>
+                      <a:off x="0" y="0"/>
+                      <a:ext cx="5734050" cy="2628900"/>
+                    </a:xfrm>
+                    <a:prstGeom prst="rect">
+                      <a:avLst/>
+                    </a:prstGeom>
+                    <a:noFill/>
+                    <a:ln w="9525">
+                      <a:noFill/>
+                      <a:miter lim="800000"/>
+                      <a:headEnd/>
+                      <a:tailEnd/>
+                    </a:ln>
+                  </pic:spPr>
+                </pic:pic>
+              </a:graphicData>
+            </a:graphic>
+          </wp:inline>
+        </w:drawing>
       </w:r>
       <w:r>
         <w:rPr>
@@ -2296,39 +2823,6 @@
           <w:szCs w:val="23"/>
         </w:rPr>
         <w:t>Zakończenie:</w:t>
-      </w:r>
-    </w:p>
-    <w:p>
-      <w:pPr>
-        <w:spacing w:after="0" w:line="240" w:lineRule="auto"/>
-        <w:rPr>
-          <w:rFonts w:ascii="Times New Roman" w:eastAsia="Times New Roman" w:hAnsi="Times New Roman" w:cs="Times New Roman"/>
-          <w:sz w:val="24"/>
-          <w:szCs w:val="24"/>
-        </w:rPr>
-      </w:pPr>
-      <w:r>
-        <w:rPr>
-          <w:rFonts w:ascii="Arial" w:hAnsi="Arial" w:cs="Arial"/>
-          <w:color w:val="000000"/>
-        </w:rPr>
-        <w:t xml:space="preserve">Jakieś podsumowanie pracy, gita </w:t>
-      </w:r>
-      <w:proofErr w:type="spellStart"/>
-      <w:r>
-        <w:rPr>
-          <w:rFonts w:ascii="Arial" w:hAnsi="Arial" w:cs="Arial"/>
-          <w:color w:val="000000"/>
-        </w:rPr>
-        <w:t>itd</w:t>
-      </w:r>
-      <w:proofErr w:type="spellEnd"/>
-      <w:r>
-        <w:rPr>
-          <w:rFonts w:ascii="Arial" w:hAnsi="Arial" w:cs="Arial"/>
-          <w:color w:val="000000"/>
-        </w:rPr>
-        <w:t>?</w:t>
       </w:r>
     </w:p>
     <w:p/>
@@ -2346,8 +2840,8 @@
 </file>
 
 <file path=word/numbering.xml><?xml version="1.0" encoding="utf-8"?>
-<w:numbering xmlns:wpc="http://schemas.microsoft.com/office/word/2010/wordprocessingCanvas" xmlns:cx="http://schemas.microsoft.com/office/drawing/2014/chartex" xmlns:cx1="http://schemas.microsoft.com/office/drawing/2015/9/8/chartex" xmlns:cx2="http://schemas.microsoft.com/office/drawing/2015/10/21/chartex" xmlns:mc="http://schemas.openxmlformats.org/markup-compatibility/2006" xmlns:o="urn:schemas-microsoft-com:office:office" xmlns:r="http://schemas.openxmlformats.org/officeDocument/2006/relationships" xmlns:m="http://schemas.openxmlformats.org/officeDocument/2006/math" xmlns:v="urn:schemas-microsoft-com:vml" xmlns:wp14="http://schemas.microsoft.com/office/word/2010/wordprocessingDrawing" xmlns:wp="http://schemas.openxmlformats.org/drawingml/2006/wordprocessingDrawing" xmlns:w10="urn:schemas-microsoft-com:office:word" xmlns:w="http://schemas.openxmlformats.org/wordprocessingml/2006/main" xmlns:w14="http://schemas.microsoft.com/office/word/2010/wordml" xmlns:w15="http://schemas.microsoft.com/office/word/2012/wordml" xmlns:w16se="http://schemas.microsoft.com/office/word/2015/wordml/symex" xmlns:wpg="http://schemas.microsoft.com/office/word/2010/wordprocessingGroup" xmlns:wpi="http://schemas.microsoft.com/office/word/2010/wordprocessingInk" xmlns:wne="http://schemas.microsoft.com/office/word/2006/wordml" xmlns:wps="http://schemas.microsoft.com/office/word/2010/wordprocessingShape" mc:Ignorable="w14 w15 w16se wp14">
-  <w:abstractNum w:abstractNumId="0" w15:restartNumberingAfterBreak="0">
+<w:numbering xmlns:ve="http://schemas.openxmlformats.org/markup-compatibility/2006" xmlns:o="urn:schemas-microsoft-com:office:office" xmlns:r="http://schemas.openxmlformats.org/officeDocument/2006/relationships" xmlns:m="http://schemas.openxmlformats.org/officeDocument/2006/math" xmlns:v="urn:schemas-microsoft-com:vml" xmlns:wp="http://schemas.openxmlformats.org/drawingml/2006/wordprocessingDrawing" xmlns:w10="urn:schemas-microsoft-com:office:word" xmlns:w="http://schemas.openxmlformats.org/wordprocessingml/2006/main" xmlns:wne="http://schemas.microsoft.com/office/word/2006/wordml">
+  <w:abstractNum w:abstractNumId="0">
     <w:nsid w:val="23C611AB"/>
     <w:multiLevelType w:val="multilevel"/>
     <w:tmpl w:val="14624B86"/>
@@ -2469,7 +2963,7 @@
       </w:pPr>
     </w:lvl>
   </w:abstractNum>
-  <w:abstractNum w:abstractNumId="1" w15:restartNumberingAfterBreak="0">
+  <w:abstractNum w:abstractNumId="1">
     <w:nsid w:val="2E26327F"/>
     <w:multiLevelType w:val="multilevel"/>
     <w:tmpl w:val="C42E8CD6"/>
@@ -2618,7 +3112,7 @@
       </w:rPr>
     </w:lvl>
   </w:abstractNum>
-  <w:abstractNum w:abstractNumId="2" w15:restartNumberingAfterBreak="0">
+  <w:abstractNum w:abstractNumId="2">
     <w:nsid w:val="3515140F"/>
     <w:multiLevelType w:val="multilevel"/>
     <w:tmpl w:val="5802CD16"/>
@@ -2780,7 +3274,7 @@
 </file>
 
 <file path=word/styles.xml><?xml version="1.0" encoding="utf-8"?>
-<w:styles xmlns:mc="http://schemas.openxmlformats.org/markup-compatibility/2006" xmlns:r="http://schemas.openxmlformats.org/officeDocument/2006/relationships" xmlns:w="http://schemas.openxmlformats.org/wordprocessingml/2006/main" xmlns:w14="http://schemas.microsoft.com/office/word/2010/wordml" xmlns:w15="http://schemas.microsoft.com/office/word/2012/wordml" xmlns:w16se="http://schemas.microsoft.com/office/word/2015/wordml/symex" mc:Ignorable="w14 w15 w16se">
+<w:styles xmlns:r="http://schemas.openxmlformats.org/officeDocument/2006/relationships" xmlns:w="http://schemas.openxmlformats.org/wordprocessingml/2006/main">
   <w:docDefaults>
     <w:rPrDefault>
       <w:rPr>
@@ -2796,379 +3290,144 @@
       </w:pPr>
     </w:pPrDefault>
   </w:docDefaults>
-  <w:latentStyles w:defLockedState="0" w:defUIPriority="99" w:defSemiHidden="0" w:defUnhideWhenUsed="0" w:defQFormat="0" w:count="372">
-    <w:lsdException w:name="Normal" w:uiPriority="0" w:qFormat="1"/>
-    <w:lsdException w:name="heading 1" w:uiPriority="9" w:qFormat="1"/>
-    <w:lsdException w:name="heading 2" w:semiHidden="1" w:uiPriority="9" w:unhideWhenUsed="1" w:qFormat="1"/>
-    <w:lsdException w:name="heading 3" w:semiHidden="1" w:uiPriority="9" w:unhideWhenUsed="1" w:qFormat="1"/>
-    <w:lsdException w:name="heading 4" w:semiHidden="1" w:uiPriority="9" w:unhideWhenUsed="1" w:qFormat="1"/>
-    <w:lsdException w:name="heading 5" w:semiHidden="1" w:uiPriority="9" w:unhideWhenUsed="1" w:qFormat="1"/>
-    <w:lsdException w:name="heading 6" w:semiHidden="1" w:uiPriority="9" w:unhideWhenUsed="1" w:qFormat="1"/>
-    <w:lsdException w:name="heading 7" w:semiHidden="1" w:uiPriority="9" w:unhideWhenUsed="1" w:qFormat="1"/>
-    <w:lsdException w:name="heading 8" w:semiHidden="1" w:uiPriority="9" w:unhideWhenUsed="1" w:qFormat="1"/>
-    <w:lsdException w:name="heading 9" w:semiHidden="1" w:uiPriority="9" w:unhideWhenUsed="1" w:qFormat="1"/>
-    <w:lsdException w:name="index 1" w:semiHidden="1" w:unhideWhenUsed="1"/>
-    <w:lsdException w:name="index 2" w:semiHidden="1" w:unhideWhenUsed="1"/>
-    <w:lsdException w:name="index 3" w:semiHidden="1" w:unhideWhenUsed="1"/>
-    <w:lsdException w:name="index 4" w:semiHidden="1" w:unhideWhenUsed="1"/>
-    <w:lsdException w:name="index 5" w:semiHidden="1" w:unhideWhenUsed="1"/>
-    <w:lsdException w:name="index 6" w:semiHidden="1" w:unhideWhenUsed="1"/>
-    <w:lsdException w:name="index 7" w:semiHidden="1" w:unhideWhenUsed="1"/>
-    <w:lsdException w:name="index 8" w:semiHidden="1" w:unhideWhenUsed="1"/>
-    <w:lsdException w:name="index 9" w:semiHidden="1" w:unhideWhenUsed="1"/>
-    <w:lsdException w:name="toc 1" w:semiHidden="1" w:uiPriority="39" w:unhideWhenUsed="1"/>
-    <w:lsdException w:name="toc 2" w:semiHidden="1" w:uiPriority="39" w:unhideWhenUsed="1"/>
-    <w:lsdException w:name="toc 3" w:semiHidden="1" w:uiPriority="39" w:unhideWhenUsed="1"/>
-    <w:lsdException w:name="toc 4" w:semiHidden="1" w:uiPriority="39" w:unhideWhenUsed="1"/>
-    <w:lsdException w:name="toc 5" w:semiHidden="1" w:uiPriority="39" w:unhideWhenUsed="1"/>
-    <w:lsdException w:name="toc 6" w:semiHidden="1" w:uiPriority="39" w:unhideWhenUsed="1"/>
-    <w:lsdException w:name="toc 7" w:semiHidden="1" w:uiPriority="39" w:unhideWhenUsed="1"/>
-    <w:lsdException w:name="toc 8" w:semiHidden="1" w:uiPriority="39" w:unhideWhenUsed="1"/>
-    <w:lsdException w:name="toc 9" w:semiHidden="1" w:uiPriority="39" w:unhideWhenUsed="1"/>
-    <w:lsdException w:name="Normal Indent" w:semiHidden="1" w:unhideWhenUsed="1"/>
-    <w:lsdException w:name="footnote text" w:semiHidden="1" w:unhideWhenUsed="1"/>
-    <w:lsdException w:name="annotation text" w:semiHidden="1" w:unhideWhenUsed="1"/>
-    <w:lsdException w:name="header" w:semiHidden="1" w:unhideWhenUsed="1"/>
-    <w:lsdException w:name="footer" w:semiHidden="1" w:unhideWhenUsed="1"/>
-    <w:lsdException w:name="index heading" w:semiHidden="1" w:unhideWhenUsed="1"/>
-    <w:lsdException w:name="caption" w:semiHidden="1" w:uiPriority="35" w:unhideWhenUsed="1" w:qFormat="1"/>
-    <w:lsdException w:name="table of figures" w:semiHidden="1" w:unhideWhenUsed="1"/>
-    <w:lsdException w:name="envelope address" w:semiHidden="1" w:unhideWhenUsed="1"/>
-    <w:lsdException w:name="envelope return" w:semiHidden="1" w:unhideWhenUsed="1"/>
-    <w:lsdException w:name="footnote reference" w:semiHidden="1" w:unhideWhenUsed="1"/>
-    <w:lsdException w:name="annotation reference" w:semiHidden="1" w:unhideWhenUsed="1"/>
-    <w:lsdException w:name="line number" w:semiHidden="1" w:unhideWhenUsed="1"/>
-    <w:lsdException w:name="page number" w:semiHidden="1" w:unhideWhenUsed="1"/>
-    <w:lsdException w:name="endnote reference" w:semiHidden="1" w:unhideWhenUsed="1"/>
-    <w:lsdException w:name="endnote text" w:semiHidden="1" w:unhideWhenUsed="1"/>
-    <w:lsdException w:name="table of authorities" w:semiHidden="1" w:unhideWhenUsed="1"/>
-    <w:lsdException w:name="macro" w:semiHidden="1" w:unhideWhenUsed="1"/>
-    <w:lsdException w:name="toa heading" w:semiHidden="1" w:unhideWhenUsed="1"/>
-    <w:lsdException w:name="List" w:semiHidden="1" w:unhideWhenUsed="1"/>
-    <w:lsdException w:name="List Bullet" w:semiHidden="1" w:unhideWhenUsed="1"/>
-    <w:lsdException w:name="List Number" w:semiHidden="1" w:unhideWhenUsed="1"/>
-    <w:lsdException w:name="List 2" w:semiHidden="1" w:unhideWhenUsed="1"/>
-    <w:lsdException w:name="List 3" w:semiHidden="1" w:unhideWhenUsed="1"/>
-    <w:lsdException w:name="List 4" w:semiHidden="1" w:unhideWhenUsed="1"/>
-    <w:lsdException w:name="List 5" w:semiHidden="1" w:unhideWhenUsed="1"/>
-    <w:lsdException w:name="List Bullet 2" w:semiHidden="1" w:unhideWhenUsed="1"/>
-    <w:lsdException w:name="List Bullet 3" w:semiHidden="1" w:unhideWhenUsed="1"/>
-    <w:lsdException w:name="List Bullet 4" w:semiHidden="1" w:unhideWhenUsed="1"/>
-    <w:lsdException w:name="List Bullet 5" w:semiHidden="1" w:unhideWhenUsed="1"/>
-    <w:lsdException w:name="List Number 2" w:semiHidden="1" w:unhideWhenUsed="1"/>
-    <w:lsdException w:name="List Number 3" w:semiHidden="1" w:unhideWhenUsed="1"/>
-    <w:lsdException w:name="List Number 4" w:semiHidden="1" w:unhideWhenUsed="1"/>
-    <w:lsdException w:name="List Number 5" w:semiHidden="1" w:unhideWhenUsed="1"/>
-    <w:lsdException w:name="Title" w:uiPriority="10" w:qFormat="1"/>
-    <w:lsdException w:name="Closing" w:semiHidden="1" w:unhideWhenUsed="1"/>
-    <w:lsdException w:name="Signature" w:semiHidden="1" w:unhideWhenUsed="1"/>
-    <w:lsdException w:name="Default Paragraph Font" w:semiHidden="1" w:uiPriority="1" w:unhideWhenUsed="1"/>
-    <w:lsdException w:name="Body Text" w:semiHidden="1" w:unhideWhenUsed="1"/>
-    <w:lsdException w:name="Body Text Indent" w:semiHidden="1" w:unhideWhenUsed="1"/>
-    <w:lsdException w:name="List Continue" w:semiHidden="1" w:unhideWhenUsed="1"/>
-    <w:lsdException w:name="List Continue 2" w:semiHidden="1" w:unhideWhenUsed="1"/>
-    <w:lsdException w:name="List Continue 3" w:semiHidden="1" w:unhideWhenUsed="1"/>
-    <w:lsdException w:name="List Continue 4" w:semiHidden="1" w:unhideWhenUsed="1"/>
-    <w:lsdException w:name="List Continue 5" w:semiHidden="1" w:unhideWhenUsed="1"/>
-    <w:lsdException w:name="Message Header" w:semiHidden="1" w:unhideWhenUsed="1"/>
-    <w:lsdException w:name="Subtitle" w:uiPriority="11" w:qFormat="1"/>
-    <w:lsdException w:name="Salutation" w:semiHidden="1" w:unhideWhenUsed="1"/>
-    <w:lsdException w:name="Date" w:semiHidden="1" w:unhideWhenUsed="1"/>
-    <w:lsdException w:name="Body Text First Indent" w:semiHidden="1" w:unhideWhenUsed="1"/>
-    <w:lsdException w:name="Body Text First Indent 2" w:semiHidden="1" w:unhideWhenUsed="1"/>
-    <w:lsdException w:name="Note Heading" w:semiHidden="1" w:unhideWhenUsed="1"/>
-    <w:lsdException w:name="Body Text 2" w:semiHidden="1" w:unhideWhenUsed="1"/>
-    <w:lsdException w:name="Body Text 3" w:semiHidden="1" w:unhideWhenUsed="1"/>
-    <w:lsdException w:name="Body Text Indent 2" w:semiHidden="1" w:unhideWhenUsed="1"/>
-    <w:lsdException w:name="Body Text Indent 3" w:semiHidden="1" w:unhideWhenUsed="1"/>
-    <w:lsdException w:name="Block Text" w:semiHidden="1" w:unhideWhenUsed="1"/>
-    <w:lsdException w:name="Hyperlink" w:semiHidden="1" w:unhideWhenUsed="1"/>
-    <w:lsdException w:name="FollowedHyperlink" w:semiHidden="1" w:unhideWhenUsed="1"/>
-    <w:lsdException w:name="Strong" w:uiPriority="22" w:qFormat="1"/>
-    <w:lsdException w:name="Emphasis" w:uiPriority="20" w:qFormat="1"/>
-    <w:lsdException w:name="Document Map" w:semiHidden="1" w:unhideWhenUsed="1"/>
-    <w:lsdException w:name="Plain Text" w:semiHidden="1" w:unhideWhenUsed="1"/>
-    <w:lsdException w:name="E-mail Signature" w:semiHidden="1" w:unhideWhenUsed="1"/>
-    <w:lsdException w:name="HTML Top of Form" w:semiHidden="1" w:unhideWhenUsed="1"/>
-    <w:lsdException w:name="HTML Bottom of Form" w:semiHidden="1" w:unhideWhenUsed="1"/>
-    <w:lsdException w:name="Normal (Web)" w:semiHidden="1" w:unhideWhenUsed="1"/>
-    <w:lsdException w:name="HTML Acronym" w:semiHidden="1" w:unhideWhenUsed="1"/>
-    <w:lsdException w:name="HTML Address" w:semiHidden="1" w:unhideWhenUsed="1"/>
-    <w:lsdException w:name="HTML Cite" w:semiHidden="1" w:unhideWhenUsed="1"/>
-    <w:lsdException w:name="HTML Code" w:semiHidden="1" w:unhideWhenUsed="1"/>
-    <w:lsdException w:name="HTML Definition" w:semiHidden="1" w:unhideWhenUsed="1"/>
-    <w:lsdException w:name="HTML Keyboard" w:semiHidden="1" w:unhideWhenUsed="1"/>
-    <w:lsdException w:name="HTML Preformatted" w:semiHidden="1" w:unhideWhenUsed="1"/>
-    <w:lsdException w:name="HTML Sample" w:semiHidden="1" w:unhideWhenUsed="1"/>
-    <w:lsdException w:name="HTML Typewriter" w:semiHidden="1" w:unhideWhenUsed="1"/>
-    <w:lsdException w:name="HTML Variable" w:semiHidden="1" w:unhideWhenUsed="1"/>
-    <w:lsdException w:name="Normal Table" w:semiHidden="1" w:unhideWhenUsed="1"/>
-    <w:lsdException w:name="annotation subject" w:semiHidden="1" w:unhideWhenUsed="1"/>
-    <w:lsdException w:name="No List" w:semiHidden="1" w:unhideWhenUsed="1"/>
-    <w:lsdException w:name="Outline List 1" w:semiHidden="1" w:unhideWhenUsed="1"/>
-    <w:lsdException w:name="Outline List 2" w:semiHidden="1" w:unhideWhenUsed="1"/>
-    <w:lsdException w:name="Outline List 3" w:semiHidden="1" w:unhideWhenUsed="1"/>
-    <w:lsdException w:name="Table Simple 1" w:semiHidden="1" w:unhideWhenUsed="1"/>
-    <w:lsdException w:name="Table Simple 2" w:semiHidden="1" w:unhideWhenUsed="1"/>
-    <w:lsdException w:name="Table Simple 3" w:semiHidden="1" w:unhideWhenUsed="1"/>
-    <w:lsdException w:name="Table Classic 1" w:semiHidden="1" w:unhideWhenUsed="1"/>
-    <w:lsdException w:name="Table Classic 2" w:semiHidden="1" w:unhideWhenUsed="1"/>
-    <w:lsdException w:name="Table Classic 3" w:semiHidden="1" w:unhideWhenUsed="1"/>
-    <w:lsdException w:name="Table Classic 4" w:semiHidden="1" w:unhideWhenUsed="1"/>
-    <w:lsdException w:name="Table Colorful 1" w:semiHidden="1" w:unhideWhenUsed="1"/>
-    <w:lsdException w:name="Table Colorful 2" w:semiHidden="1" w:unhideWhenUsed="1"/>
-    <w:lsdException w:name="Table Colorful 3" w:semiHidden="1" w:unhideWhenUsed="1"/>
-    <w:lsdException w:name="Table Columns 1" w:semiHidden="1" w:unhideWhenUsed="1"/>
-    <w:lsdException w:name="Table Columns 2" w:semiHidden="1" w:unhideWhenUsed="1"/>
-    <w:lsdException w:name="Table Columns 3" w:semiHidden="1" w:unhideWhenUsed="1"/>
-    <w:lsdException w:name="Table Columns 4" w:semiHidden="1" w:unhideWhenUsed="1"/>
-    <w:lsdException w:name="Table Columns 5" w:semiHidden="1" w:unhideWhenUsed="1"/>
-    <w:lsdException w:name="Table Grid 1" w:semiHidden="1" w:unhideWhenUsed="1"/>
-    <w:lsdException w:name="Table Grid 2" w:semiHidden="1" w:unhideWhenUsed="1"/>
-    <w:lsdException w:name="Table Grid 3" w:semiHidden="1" w:unhideWhenUsed="1"/>
-    <w:lsdException w:name="Table Grid 4" w:semiHidden="1" w:unhideWhenUsed="1"/>
-    <w:lsdException w:name="Table Grid 5" w:semiHidden="1" w:unhideWhenUsed="1"/>
-    <w:lsdException w:name="Table Grid 6" w:semiHidden="1" w:unhideWhenUsed="1"/>
-    <w:lsdException w:name="Table Grid 7" w:semiHidden="1" w:unhideWhenUsed="1"/>
-    <w:lsdException w:name="Table Grid 8" w:semiHidden="1" w:unhideWhenUsed="1"/>
-    <w:lsdException w:name="Table List 1" w:semiHidden="1" w:unhideWhenUsed="1"/>
-    <w:lsdException w:name="Table List 2" w:semiHidden="1" w:unhideWhenUsed="1"/>
-    <w:lsdException w:name="Table List 3" w:semiHidden="1" w:unhideWhenUsed="1"/>
-    <w:lsdException w:name="Table List 4" w:semiHidden="1" w:unhideWhenUsed="1"/>
-    <w:lsdException w:name="Table List 5" w:semiHidden="1" w:unhideWhenUsed="1"/>
-    <w:lsdException w:name="Table List 6" w:semiHidden="1" w:unhideWhenUsed="1"/>
-    <w:lsdException w:name="Table List 7" w:semiHidden="1" w:unhideWhenUsed="1"/>
-    <w:lsdException w:name="Table List 8" w:semiHidden="1" w:unhideWhenUsed="1"/>
-    <w:lsdException w:name="Table 3D effects 1" w:semiHidden="1" w:unhideWhenUsed="1"/>
-    <w:lsdException w:name="Table 3D effects 2" w:semiHidden="1" w:unhideWhenUsed="1"/>
-    <w:lsdException w:name="Table 3D effects 3" w:semiHidden="1" w:unhideWhenUsed="1"/>
-    <w:lsdException w:name="Table Contemporary" w:semiHidden="1" w:unhideWhenUsed="1"/>
-    <w:lsdException w:name="Table Elegant" w:semiHidden="1" w:unhideWhenUsed="1"/>
-    <w:lsdException w:name="Table Professional" w:semiHidden="1" w:unhideWhenUsed="1"/>
-    <w:lsdException w:name="Table Subtle 1" w:semiHidden="1" w:unhideWhenUsed="1"/>
-    <w:lsdException w:name="Table Subtle 2" w:semiHidden="1" w:unhideWhenUsed="1"/>
-    <w:lsdException w:name="Table Web 1" w:semiHidden="1" w:unhideWhenUsed="1"/>
-    <w:lsdException w:name="Table Web 2" w:semiHidden="1" w:unhideWhenUsed="1"/>
-    <w:lsdException w:name="Table Web 3" w:semiHidden="1" w:unhideWhenUsed="1"/>
-    <w:lsdException w:name="Balloon Text" w:semiHidden="1" w:unhideWhenUsed="1"/>
-    <w:lsdException w:name="Table Grid" w:uiPriority="59"/>
-    <w:lsdException w:name="Table Theme" w:semiHidden="1" w:unhideWhenUsed="1"/>
-    <w:lsdException w:name="Placeholder Text" w:semiHidden="1"/>
-    <w:lsdException w:name="No Spacing" w:uiPriority="1" w:qFormat="1"/>
-    <w:lsdException w:name="Light Shading" w:uiPriority="60"/>
-    <w:lsdException w:name="Light List" w:uiPriority="61"/>
-    <w:lsdException w:name="Light Grid" w:uiPriority="62"/>
-    <w:lsdException w:name="Medium Shading 1" w:uiPriority="63"/>
-    <w:lsdException w:name="Medium Shading 2" w:uiPriority="64"/>
-    <w:lsdException w:name="Medium List 1" w:uiPriority="65"/>
-    <w:lsdException w:name="Medium List 2" w:uiPriority="66"/>
-    <w:lsdException w:name="Medium Grid 1" w:uiPriority="67"/>
-    <w:lsdException w:name="Medium Grid 2" w:uiPriority="68"/>
-    <w:lsdException w:name="Medium Grid 3" w:uiPriority="69"/>
-    <w:lsdException w:name="Dark List" w:uiPriority="70"/>
-    <w:lsdException w:name="Colorful Shading" w:uiPriority="71"/>
-    <w:lsdException w:name="Colorful List" w:uiPriority="72"/>
-    <w:lsdException w:name="Colorful Grid" w:uiPriority="73"/>
-    <w:lsdException w:name="Light Shading Accent 1" w:uiPriority="60"/>
-    <w:lsdException w:name="Light List Accent 1" w:uiPriority="61"/>
-    <w:lsdException w:name="Light Grid Accent 1" w:uiPriority="62"/>
-    <w:lsdException w:name="Medium Shading 1 Accent 1" w:uiPriority="63"/>
-    <w:lsdException w:name="Medium Shading 2 Accent 1" w:uiPriority="64"/>
-    <w:lsdException w:name="Medium List 1 Accent 1" w:uiPriority="65"/>
-    <w:lsdException w:name="Revision" w:semiHidden="1"/>
-    <w:lsdException w:name="List Paragraph" w:uiPriority="34" w:qFormat="1"/>
-    <w:lsdException w:name="Quote" w:uiPriority="29" w:qFormat="1"/>
-    <w:lsdException w:name="Intense Quote" w:uiPriority="30" w:qFormat="1"/>
-    <w:lsdException w:name="Medium List 2 Accent 1" w:uiPriority="66"/>
-    <w:lsdException w:name="Medium Grid 1 Accent 1" w:uiPriority="67"/>
-    <w:lsdException w:name="Medium Grid 2 Accent 1" w:uiPriority="68"/>
-    <w:lsdException w:name="Medium Grid 3 Accent 1" w:uiPriority="69"/>
-    <w:lsdException w:name="Dark List Accent 1" w:uiPriority="70"/>
-    <w:lsdException w:name="Colorful Shading Accent 1" w:uiPriority="71"/>
-    <w:lsdException w:name="Colorful List Accent 1" w:uiPriority="72"/>
-    <w:lsdException w:name="Colorful Grid Accent 1" w:uiPriority="73"/>
-    <w:lsdException w:name="Light Shading Accent 2" w:uiPriority="60"/>
-    <w:lsdException w:name="Light List Accent 2" w:uiPriority="61"/>
-    <w:lsdException w:name="Light Grid Accent 2" w:uiPriority="62"/>
-    <w:lsdException w:name="Medium Shading 1 Accent 2" w:uiPriority="63"/>
-    <w:lsdException w:name="Medium Shading 2 Accent 2" w:uiPriority="64"/>
-    <w:lsdException w:name="Medium List 1 Accent 2" w:uiPriority="65"/>
-    <w:lsdException w:name="Medium List 2 Accent 2" w:uiPriority="66"/>
-    <w:lsdException w:name="Medium Grid 1 Accent 2" w:uiPriority="67"/>
-    <w:lsdException w:name="Medium Grid 2 Accent 2" w:uiPriority="68"/>
-    <w:lsdException w:name="Medium Grid 3 Accent 2" w:uiPriority="69"/>
-    <w:lsdException w:name="Dark List Accent 2" w:uiPriority="70"/>
-    <w:lsdException w:name="Colorful Shading Accent 2" w:uiPriority="71"/>
-    <w:lsdException w:name="Colorful List Accent 2" w:uiPriority="72"/>
-    <w:lsdException w:name="Colorful Grid Accent 2" w:uiPriority="73"/>
-    <w:lsdException w:name="Light Shading Accent 3" w:uiPriority="60"/>
-    <w:lsdException w:name="Light List Accent 3" w:uiPriority="61"/>
-    <w:lsdException w:name="Light Grid Accent 3" w:uiPriority="62"/>
-    <w:lsdException w:name="Medium Shading 1 Accent 3" w:uiPriority="63"/>
-    <w:lsdException w:name="Medium Shading 2 Accent 3" w:uiPriority="64"/>
-    <w:lsdException w:name="Medium List 1 Accent 3" w:uiPriority="65"/>
-    <w:lsdException w:name="Medium List 2 Accent 3" w:uiPriority="66"/>
-    <w:lsdException w:name="Medium Grid 1 Accent 3" w:uiPriority="67"/>
-    <w:lsdException w:name="Medium Grid 2 Accent 3" w:uiPriority="68"/>
-    <w:lsdException w:name="Medium Grid 3 Accent 3" w:uiPriority="69"/>
-    <w:lsdException w:name="Dark List Accent 3" w:uiPriority="70"/>
-    <w:lsdException w:name="Colorful Shading Accent 3" w:uiPriority="71"/>
-    <w:lsdException w:name="Colorful List Accent 3" w:uiPriority="72"/>
-    <w:lsdException w:name="Colorful Grid Accent 3" w:uiPriority="73"/>
-    <w:lsdException w:name="Light Shading Accent 4" w:uiPriority="60"/>
-    <w:lsdException w:name="Light List Accent 4" w:uiPriority="61"/>
-    <w:lsdException w:name="Light Grid Accent 4" w:uiPriority="62"/>
-    <w:lsdException w:name="Medium Shading 1 Accent 4" w:uiPriority="63"/>
-    <w:lsdException w:name="Medium Shading 2 Accent 4" w:uiPriority="64"/>
-    <w:lsdException w:name="Medium List 1 Accent 4" w:uiPriority="65"/>
-    <w:lsdException w:name="Medium List 2 Accent 4" w:uiPriority="66"/>
-    <w:lsdException w:name="Medium Grid 1 Accent 4" w:uiPriority="67"/>
-    <w:lsdException w:name="Medium Grid 2 Accent 4" w:uiPriority="68"/>
-    <w:lsdException w:name="Medium Grid 3 Accent 4" w:uiPriority="69"/>
-    <w:lsdException w:name="Dark List Accent 4" w:uiPriority="70"/>
-    <w:lsdException w:name="Colorful Shading Accent 4" w:uiPriority="71"/>
-    <w:lsdException w:name="Colorful List Accent 4" w:uiPriority="72"/>
-    <w:lsdException w:name="Colorful Grid Accent 4" w:uiPriority="73"/>
-    <w:lsdException w:name="Light Shading Accent 5" w:uiPriority="60"/>
-    <w:lsdException w:name="Light List Accent 5" w:uiPriority="61"/>
-    <w:lsdException w:name="Light Grid Accent 5" w:uiPriority="62"/>
-    <w:lsdException w:name="Medium Shading 1 Accent 5" w:uiPriority="63"/>
-    <w:lsdException w:name="Medium Shading 2 Accent 5" w:uiPriority="64"/>
-    <w:lsdException w:name="Medium List 1 Accent 5" w:uiPriority="65"/>
-    <w:lsdException w:name="Medium List 2 Accent 5" w:uiPriority="66"/>
-    <w:lsdException w:name="Medium Grid 1 Accent 5" w:uiPriority="67"/>
-    <w:lsdException w:name="Medium Grid 2 Accent 5" w:uiPriority="68"/>
-    <w:lsdException w:name="Medium Grid 3 Accent 5" w:uiPriority="69"/>
-    <w:lsdException w:name="Dark List Accent 5" w:uiPriority="70"/>
-    <w:lsdException w:name="Colorful Shading Accent 5" w:uiPriority="71"/>
-    <w:lsdException w:name="Colorful List Accent 5" w:uiPriority="72"/>
-    <w:lsdException w:name="Colorful Grid Accent 5" w:uiPriority="73"/>
-    <w:lsdException w:name="Light Shading Accent 6" w:uiPriority="60"/>
-    <w:lsdException w:name="Light List Accent 6" w:uiPriority="61"/>
-    <w:lsdException w:name="Light Grid Accent 6" w:uiPriority="62"/>
-    <w:lsdException w:name="Medium Shading 1 Accent 6" w:uiPriority="63"/>
-    <w:lsdException w:name="Medium Shading 2 Accent 6" w:uiPriority="64"/>
-    <w:lsdException w:name="Medium List 1 Accent 6" w:uiPriority="65"/>
-    <w:lsdException w:name="Medium List 2 Accent 6" w:uiPriority="66"/>
-    <w:lsdException w:name="Medium Grid 1 Accent 6" w:uiPriority="67"/>
-    <w:lsdException w:name="Medium Grid 2 Accent 6" w:uiPriority="68"/>
-    <w:lsdException w:name="Medium Grid 3 Accent 6" w:uiPriority="69"/>
-    <w:lsdException w:name="Dark List Accent 6" w:uiPriority="70"/>
-    <w:lsdException w:name="Colorful Shading Accent 6" w:uiPriority="71"/>
-    <w:lsdException w:name="Colorful List Accent 6" w:uiPriority="72"/>
-    <w:lsdException w:name="Colorful Grid Accent 6" w:uiPriority="73"/>
-    <w:lsdException w:name="Subtle Emphasis" w:uiPriority="19" w:qFormat="1"/>
-    <w:lsdException w:name="Intense Emphasis" w:uiPriority="21" w:qFormat="1"/>
-    <w:lsdException w:name="Subtle Reference" w:uiPriority="31" w:qFormat="1"/>
-    <w:lsdException w:name="Intense Reference" w:uiPriority="32" w:qFormat="1"/>
-    <w:lsdException w:name="Book Title" w:uiPriority="33" w:qFormat="1"/>
-    <w:lsdException w:name="Bibliography" w:semiHidden="1" w:uiPriority="37" w:unhideWhenUsed="1"/>
-    <w:lsdException w:name="TOC Heading" w:semiHidden="1" w:uiPriority="39" w:unhideWhenUsed="1" w:qFormat="1"/>
-    <w:lsdException w:name="Plain Table 1" w:uiPriority="41"/>
-    <w:lsdException w:name="Plain Table 2" w:uiPriority="42"/>
-    <w:lsdException w:name="Plain Table 3" w:uiPriority="43"/>
-    <w:lsdException w:name="Plain Table 4" w:uiPriority="44"/>
-    <w:lsdException w:name="Plain Table 5" w:uiPriority="45"/>
-    <w:lsdException w:name="Grid Table Light" w:uiPriority="40"/>
-    <w:lsdException w:name="Grid Table 1 Light" w:uiPriority="46"/>
-    <w:lsdException w:name="Grid Table 2" w:uiPriority="47"/>
-    <w:lsdException w:name="Grid Table 3" w:uiPriority="48"/>
-    <w:lsdException w:name="Grid Table 4" w:uiPriority="49"/>
-    <w:lsdException w:name="Grid Table 5 Dark" w:uiPriority="50"/>
-    <w:lsdException w:name="Grid Table 6 Colorful" w:uiPriority="51"/>
-    <w:lsdException w:name="Grid Table 7 Colorful" w:uiPriority="52"/>
-    <w:lsdException w:name="Grid Table 1 Light Accent 1" w:uiPriority="46"/>
-    <w:lsdException w:name="Grid Table 2 Accent 1" w:uiPriority="47"/>
-    <w:lsdException w:name="Grid Table 3 Accent 1" w:uiPriority="48"/>
-    <w:lsdException w:name="Grid Table 4 Accent 1" w:uiPriority="49"/>
-    <w:lsdException w:name="Grid Table 5 Dark Accent 1" w:uiPriority="50"/>
-    <w:lsdException w:name="Grid Table 6 Colorful Accent 1" w:uiPriority="51"/>
-    <w:lsdException w:name="Grid Table 7 Colorful Accent 1" w:uiPriority="52"/>
-    <w:lsdException w:name="Grid Table 1 Light Accent 2" w:uiPriority="46"/>
-    <w:lsdException w:name="Grid Table 2 Accent 2" w:uiPriority="47"/>
-    <w:lsdException w:name="Grid Table 3 Accent 2" w:uiPriority="48"/>
-    <w:lsdException w:name="Grid Table 4 Accent 2" w:uiPriority="49"/>
-    <w:lsdException w:name="Grid Table 5 Dark Accent 2" w:uiPriority="50"/>
-    <w:lsdException w:name="Grid Table 6 Colorful Accent 2" w:uiPriority="51"/>
-    <w:lsdException w:name="Grid Table 7 Colorful Accent 2" w:uiPriority="52"/>
-    <w:lsdException w:name="Grid Table 1 Light Accent 3" w:uiPriority="46"/>
-    <w:lsdException w:name="Grid Table 2 Accent 3" w:uiPriority="47"/>
-    <w:lsdException w:name="Grid Table 3 Accent 3" w:uiPriority="48"/>
-    <w:lsdException w:name="Grid Table 4 Accent 3" w:uiPriority="49"/>
-    <w:lsdException w:name="Grid Table 5 Dark Accent 3" w:uiPriority="50"/>
-    <w:lsdException w:name="Grid Table 6 Colorful Accent 3" w:uiPriority="51"/>
-    <w:lsdException w:name="Grid Table 7 Colorful Accent 3" w:uiPriority="52"/>
-    <w:lsdException w:name="Grid Table 1 Light Accent 4" w:uiPriority="46"/>
-    <w:lsdException w:name="Grid Table 2 Accent 4" w:uiPriority="47"/>
-    <w:lsdException w:name="Grid Table 3 Accent 4" w:uiPriority="48"/>
-    <w:lsdException w:name="Grid Table 4 Accent 4" w:uiPriority="49"/>
-    <w:lsdException w:name="Grid Table 5 Dark Accent 4" w:uiPriority="50"/>
-    <w:lsdException w:name="Grid Table 6 Colorful Accent 4" w:uiPriority="51"/>
-    <w:lsdException w:name="Grid Table 7 Colorful Accent 4" w:uiPriority="52"/>
-    <w:lsdException w:name="Grid Table 1 Light Accent 5" w:uiPriority="46"/>
-    <w:lsdException w:name="Grid Table 2 Accent 5" w:uiPriority="47"/>
-    <w:lsdException w:name="Grid Table 3 Accent 5" w:uiPriority="48"/>
-    <w:lsdException w:name="Grid Table 4 Accent 5" w:uiPriority="49"/>
-    <w:lsdException w:name="Grid Table 5 Dark Accent 5" w:uiPriority="50"/>
-    <w:lsdException w:name="Grid Table 6 Colorful Accent 5" w:uiPriority="51"/>
-    <w:lsdException w:name="Grid Table 7 Colorful Accent 5" w:uiPriority="52"/>
-    <w:lsdException w:name="Grid Table 1 Light Accent 6" w:uiPriority="46"/>
-    <w:lsdException w:name="Grid Table 2 Accent 6" w:uiPriority="47"/>
-    <w:lsdException w:name="Grid Table 3 Accent 6" w:uiPriority="48"/>
-    <w:lsdException w:name="Grid Table 4 Accent 6" w:uiPriority="49"/>
-    <w:lsdException w:name="Grid Table 5 Dark Accent 6" w:uiPriority="50"/>
-    <w:lsdException w:name="Grid Table 6 Colorful Accent 6" w:uiPriority="51"/>
-    <w:lsdException w:name="Grid Table 7 Colorful Accent 6" w:uiPriority="52"/>
-    <w:lsdException w:name="List Table 1 Light" w:uiPriority="46"/>
-    <w:lsdException w:name="List Table 2" w:uiPriority="47"/>
-    <w:lsdException w:name="List Table 3" w:uiPriority="48"/>
-    <w:lsdException w:name="List Table 4" w:uiPriority="49"/>
-    <w:lsdException w:name="List Table 5 Dark" w:uiPriority="50"/>
-    <w:lsdException w:name="List Table 6 Colorful" w:uiPriority="51"/>
-    <w:lsdException w:name="List Table 7 Colorful" w:uiPriority="52"/>
-    <w:lsdException w:name="List Table 1 Light Accent 1" w:uiPriority="46"/>
-    <w:lsdException w:name="List Table 2 Accent 1" w:uiPriority="47"/>
-    <w:lsdException w:name="List Table 3 Accent 1" w:uiPriority="48"/>
-    <w:lsdException w:name="List Table 4 Accent 1" w:uiPriority="49"/>
-    <w:lsdException w:name="List Table 5 Dark Accent 1" w:uiPriority="50"/>
-    <w:lsdException w:name="List Table 6 Colorful Accent 1" w:uiPriority="51"/>
-    <w:lsdException w:name="List Table 7 Colorful Accent 1" w:uiPriority="52"/>
-    <w:lsdException w:name="List Table 1 Light Accent 2" w:uiPriority="46"/>
-    <w:lsdException w:name="List Table 2 Accent 2" w:uiPriority="47"/>
-    <w:lsdException w:name="List Table 3 Accent 2" w:uiPriority="48"/>
-    <w:lsdException w:name="List Table 4 Accent 2" w:uiPriority="49"/>
-    <w:lsdException w:name="List Table 5 Dark Accent 2" w:uiPriority="50"/>
-    <w:lsdException w:name="List Table 6 Colorful Accent 2" w:uiPriority="51"/>
-    <w:lsdException w:name="List Table 7 Colorful Accent 2" w:uiPriority="52"/>
-    <w:lsdException w:name="List Table 1 Light Accent 3" w:uiPriority="46"/>
-    <w:lsdException w:name="List Table 2 Accent 3" w:uiPriority="47"/>
-    <w:lsdException w:name="List Table 3 Accent 3" w:uiPriority="48"/>
-    <w:lsdException w:name="List Table 4 Accent 3" w:uiPriority="49"/>
-    <w:lsdException w:name="List Table 5 Dark Accent 3" w:uiPriority="50"/>
-    <w:lsdException w:name="List Table 6 Colorful Accent 3" w:uiPriority="51"/>
-    <w:lsdException w:name="List Table 7 Colorful Accent 3" w:uiPriority="52"/>
-    <w:lsdException w:name="List Table 1 Light Accent 4" w:uiPriority="46"/>
-    <w:lsdException w:name="List Table 2 Accent 4" w:uiPriority="47"/>
-    <w:lsdException w:name="List Table 3 Accent 4" w:uiPriority="48"/>
-    <w:lsdException w:name="List Table 4 Accent 4" w:uiPriority="49"/>
-    <w:lsdException w:name="List Table 5 Dark Accent 4" w:uiPriority="50"/>
-    <w:lsdException w:name="List Table 6 Colorful Accent 4" w:uiPriority="51"/>
-    <w:lsdException w:name="List Table 7 Colorful Accent 4" w:uiPriority="52"/>
-    <w:lsdException w:name="List Table 1 Light Accent 5" w:uiPriority="46"/>
-    <w:lsdException w:name="List Table 2 Accent 5" w:uiPriority="47"/>
-    <w:lsdException w:name="List Table 3 Accent 5" w:uiPriority="48"/>
-    <w:lsdException w:name="List Table 4 Accent 5" w:uiPriority="49"/>
-    <w:lsdException w:name="List Table 5 Dark Accent 5" w:uiPriority="50"/>
-    <w:lsdException w:name="List Table 6 Colorful Accent 5" w:uiPriority="51"/>
-    <w:lsdException w:name="List Table 7 Colorful Accent 5" w:uiPriority="52"/>
-    <w:lsdException w:name="List Table 1 Light Accent 6" w:uiPriority="46"/>
-    <w:lsdException w:name="List Table 2 Accent 6" w:uiPriority="47"/>
-    <w:lsdException w:name="List Table 3 Accent 6" w:uiPriority="48"/>
-    <w:lsdException w:name="List Table 4 Accent 6" w:uiPriority="49"/>
-    <w:lsdException w:name="List Table 5 Dark Accent 6" w:uiPriority="50"/>
-    <w:lsdException w:name="List Table 6 Colorful Accent 6" w:uiPriority="51"/>
-    <w:lsdException w:name="List Table 7 Colorful Accent 6" w:uiPriority="52"/>
-    <w:lsdException w:name="Mention" w:semiHidden="1" w:unhideWhenUsed="1"/>
+  <w:latentStyles w:defLockedState="0" w:defUIPriority="99" w:defSemiHidden="1" w:defUnhideWhenUsed="1" w:defQFormat="0" w:count="267">
+    <w:lsdException w:name="Normal" w:semiHidden="0" w:uiPriority="0" w:unhideWhenUsed="0" w:qFormat="1"/>
+    <w:lsdException w:name="heading 1" w:semiHidden="0" w:uiPriority="9" w:unhideWhenUsed="0" w:qFormat="1"/>
+    <w:lsdException w:name="heading 2" w:uiPriority="9" w:qFormat="1"/>
+    <w:lsdException w:name="heading 3" w:uiPriority="9" w:qFormat="1"/>
+    <w:lsdException w:name="heading 4" w:uiPriority="9" w:qFormat="1"/>
+    <w:lsdException w:name="heading 5" w:uiPriority="9" w:qFormat="1"/>
+    <w:lsdException w:name="heading 6" w:uiPriority="9" w:qFormat="1"/>
+    <w:lsdException w:name="heading 7" w:uiPriority="9" w:qFormat="1"/>
+    <w:lsdException w:name="heading 8" w:uiPriority="9" w:qFormat="1"/>
+    <w:lsdException w:name="heading 9" w:uiPriority="9" w:qFormat="1"/>
+    <w:lsdException w:name="toc 1" w:uiPriority="39"/>
+    <w:lsdException w:name="toc 2" w:uiPriority="39"/>
+    <w:lsdException w:name="toc 3" w:uiPriority="39"/>
+    <w:lsdException w:name="toc 4" w:uiPriority="39"/>
+    <w:lsdException w:name="toc 5" w:uiPriority="39"/>
+    <w:lsdException w:name="toc 6" w:uiPriority="39"/>
+    <w:lsdException w:name="toc 7" w:uiPriority="39"/>
+    <w:lsdException w:name="toc 8" w:uiPriority="39"/>
+    <w:lsdException w:name="toc 9" w:uiPriority="39"/>
+    <w:lsdException w:name="caption" w:uiPriority="35" w:qFormat="1"/>
+    <w:lsdException w:name="Title" w:semiHidden="0" w:uiPriority="10" w:unhideWhenUsed="0" w:qFormat="1"/>
+    <w:lsdException w:name="Default Paragraph Font" w:uiPriority="1"/>
+    <w:lsdException w:name="Subtitle" w:semiHidden="0" w:uiPriority="11" w:unhideWhenUsed="0" w:qFormat="1"/>
+    <w:lsdException w:name="Strong" w:semiHidden="0" w:uiPriority="22" w:unhideWhenUsed="0" w:qFormat="1"/>
+    <w:lsdException w:name="Emphasis" w:semiHidden="0" w:uiPriority="20" w:unhideWhenUsed="0" w:qFormat="1"/>
+    <w:lsdException w:name="Table Grid" w:semiHidden="0" w:uiPriority="59" w:unhideWhenUsed="0"/>
+    <w:lsdException w:name="Placeholder Text" w:unhideWhenUsed="0"/>
+    <w:lsdException w:name="No Spacing" w:semiHidden="0" w:uiPriority="1" w:unhideWhenUsed="0" w:qFormat="1"/>
+    <w:lsdException w:name="Light Shading" w:semiHidden="0" w:uiPriority="60" w:unhideWhenUsed="0"/>
+    <w:lsdException w:name="Light List" w:semiHidden="0" w:uiPriority="61" w:unhideWhenUsed="0"/>
+    <w:lsdException w:name="Light Grid" w:semiHidden="0" w:uiPriority="62" w:unhideWhenUsed="0"/>
+    <w:lsdException w:name="Medium Shading 1" w:semiHidden="0" w:uiPriority="63" w:unhideWhenUsed="0"/>
+    <w:lsdException w:name="Medium Shading 2" w:semiHidden="0" w:uiPriority="64" w:unhideWhenUsed="0"/>
+    <w:lsdException w:name="Medium List 1" w:semiHidden="0" w:uiPriority="65" w:unhideWhenUsed="0"/>
+    <w:lsdException w:name="Medium List 2" w:semiHidden="0" w:uiPriority="66" w:unhideWhenUsed="0"/>
+    <w:lsdException w:name="Medium Grid 1" w:semiHidden="0" w:uiPriority="67" w:unhideWhenUsed="0"/>
+    <w:lsdException w:name="Medium Grid 2" w:semiHidden="0" w:uiPriority="68" w:unhideWhenUsed="0"/>
+    <w:lsdException w:name="Medium Grid 3" w:semiHidden="0" w:uiPriority="69" w:unhideWhenUsed="0"/>
+    <w:lsdException w:name="Dark List" w:semiHidden="0" w:uiPriority="70" w:unhideWhenUsed="0"/>
+    <w:lsdException w:name="Colorful Shading" w:semiHidden="0" w:uiPriority="71" w:unhideWhenUsed="0"/>
+    <w:lsdException w:name="Colorful List" w:semiHidden="0" w:uiPriority="72" w:unhideWhenUsed="0"/>
+    <w:lsdException w:name="Colorful Grid" w:semiHidden="0" w:uiPriority="73" w:unhideWhenUsed="0"/>
+    <w:lsdException w:name="Light Shading Accent 1" w:semiHidden="0" w:uiPriority="60" w:unhideWhenUsed="0"/>
+    <w:lsdException w:name="Light List Accent 1" w:semiHidden="0" w:uiPriority="61" w:unhideWhenUsed="0"/>
+    <w:lsdException w:name="Light Grid Accent 1" w:semiHidden="0" w:uiPriority="62" w:unhideWhenUsed="0"/>
+    <w:lsdException w:name="Medium Shading 1 Accent 1" w:semiHidden="0" w:uiPriority="63" w:unhideWhenUsed="0"/>
+    <w:lsdException w:name="Medium Shading 2 Accent 1" w:semiHidden="0" w:uiPriority="64" w:unhideWhenUsed="0"/>
+    <w:lsdException w:name="Medium List 1 Accent 1" w:semiHidden="0" w:uiPriority="65" w:unhideWhenUsed="0"/>
+    <w:lsdException w:name="Revision" w:unhideWhenUsed="0"/>
+    <w:lsdException w:name="List Paragraph" w:semiHidden="0" w:uiPriority="34" w:unhideWhenUsed="0" w:qFormat="1"/>
+    <w:lsdException w:name="Quote" w:semiHidden="0" w:uiPriority="29" w:unhideWhenUsed="0" w:qFormat="1"/>
+    <w:lsdException w:name="Intense Quote" w:semiHidden="0" w:uiPriority="30" w:unhideWhenUsed="0" w:qFormat="1"/>
+    <w:lsdException w:name="Medium List 2 Accent 1" w:semiHidden="0" w:uiPriority="66" w:unhideWhenUsed="0"/>
+    <w:lsdException w:name="Medium Grid 1 Accent 1" w:semiHidden="0" w:uiPriority="67" w:unhideWhenUsed="0"/>
+    <w:lsdException w:name="Medium Grid 2 Accent 1" w:semiHidden="0" w:uiPriority="68" w:unhideWhenUsed="0"/>
+    <w:lsdException w:name="Medium Grid 3 Accent 1" w:semiHidden="0" w:uiPriority="69" w:unhideWhenUsed="0"/>
+    <w:lsdException w:name="Dark List Accent 1" w:semiHidden="0" w:uiPriority="70" w:unhideWhenUsed="0"/>
+    <w:lsdException w:name="Colorful Shading Accent 1" w:semiHidden="0" w:uiPriority="71" w:unhideWhenUsed="0"/>
+    <w:lsdException w:name="Colorful List Accent 1" w:semiHidden="0" w:uiPriority="72" w:unhideWhenUsed="0"/>
+    <w:lsdException w:name="Colorful Grid Accent 1" w:semiHidden="0" w:uiPriority="73" w:unhideWhenUsed="0"/>
+    <w:lsdException w:name="Light Shading Accent 2" w:semiHidden="0" w:uiPriority="60" w:unhideWhenUsed="0"/>
+    <w:lsdException w:name="Light List Accent 2" w:semiHidden="0" w:uiPriority="61" w:unhideWhenUsed="0"/>
+    <w:lsdException w:name="Light Grid Accent 2" w:semiHidden="0" w:uiPriority="62" w:unhideWhenUsed="0"/>
+    <w:lsdException w:name="Medium Shading 1 Accent 2" w:semiHidden="0" w:uiPriority="63" w:unhideWhenUsed="0"/>
+    <w:lsdException w:name="Medium Shading 2 Accent 2" w:semiHidden="0" w:uiPriority="64" w:unhideWhenUsed="0"/>
+    <w:lsdException w:name="Medium List 1 Accent 2" w:semiHidden="0" w:uiPriority="65" w:unhideWhenUsed="0"/>
+    <w:lsdException w:name="Medium List 2 Accent 2" w:semiHidden="0" w:uiPriority="66" w:unhideWhenUsed="0"/>
+    <w:lsdException w:name="Medium Grid 1 Accent 2" w:semiHidden="0" w:uiPriority="67" w:unhideWhenUsed="0"/>
+    <w:lsdException w:name="Medium Grid 2 Accent 2" w:semiHidden="0" w:uiPriority="68" w:unhideWhenUsed="0"/>
+    <w:lsdException w:name="Medium Grid 3 Accent 2" w:semiHidden="0" w:uiPriority="69" w:unhideWhenUsed="0"/>
+    <w:lsdException w:name="Dark List Accent 2" w:semiHidden="0" w:uiPriority="70" w:unhideWhenUsed="0"/>
+    <w:lsdException w:name="Colorful Shading Accent 2" w:semiHidden="0" w:uiPriority="71" w:unhideWhenUsed="0"/>
+    <w:lsdException w:name="Colorful List Accent 2" w:semiHidden="0" w:uiPriority="72" w:unhideWhenUsed="0"/>
+    <w:lsdException w:name="Colorful Grid Accent 2" w:semiHidden="0" w:uiPriority="73" w:unhideWhenUsed="0"/>
+    <w:lsdException w:name="Light Shading Accent 3" w:semiHidden="0" w:uiPriority="60" w:unhideWhenUsed="0"/>
+    <w:lsdException w:name="Light List Accent 3" w:semiHidden="0" w:uiPriority="61" w:unhideWhenUsed="0"/>
+    <w:lsdException w:name="Light Grid Accent 3" w:semiHidden="0" w:uiPriority="62" w:unhideWhenUsed="0"/>
+    <w:lsdException w:name="Medium Shading 1 Accent 3" w:semiHidden="0" w:uiPriority="63" w:unhideWhenUsed="0"/>
+    <w:lsdException w:name="Medium Shading 2 Accent 3" w:semiHidden="0" w:uiPriority="64" w:unhideWhenUsed="0"/>
+    <w:lsdException w:name="Medium List 1 Accent 3" w:semiHidden="0" w:uiPriority="65" w:unhideWhenUsed="0"/>
+    <w:lsdException w:name="Medium List 2 Accent 3" w:semiHidden="0" w:uiPriority="66" w:unhideWhenUsed="0"/>
+    <w:lsdException w:name="Medium Grid 1 Accent 3" w:semiHidden="0" w:uiPriority="67" w:unhideWhenUsed="0"/>
+    <w:lsdException w:name="Medium Grid 2 Accent 3" w:semiHidden="0" w:uiPriority="68" w:unhideWhenUsed="0"/>
+    <w:lsdException w:name="Medium Grid 3 Accent 3" w:semiHidden="0" w:uiPriority="69" w:unhideWhenUsed="0"/>
+    <w:lsdException w:name="Dark List Accent 3" w:semiHidden="0" w:uiPriority="70" w:unhideWhenUsed="0"/>
+    <w:lsdException w:name="Colorful Shading Accent 3" w:semiHidden="0" w:uiPriority="71" w:unhideWhenUsed="0"/>
+    <w:lsdException w:name="Colorful List Accent 3" w:semiHidden="0" w:uiPriority="72" w:unhideWhenUsed="0"/>
+    <w:lsdException w:name="Colorful Grid Accent 3" w:semiHidden="0" w:uiPriority="73" w:unhideWhenUsed="0"/>
+    <w:lsdException w:name="Light Shading Accent 4" w:semiHidden="0" w:uiPriority="60" w:unhideWhenUsed="0"/>
+    <w:lsdException w:name="Light List Accent 4" w:semiHidden="0" w:uiPriority="61" w:unhideWhenUsed="0"/>
+    <w:lsdException w:name="Light Grid Accent 4" w:semiHidden="0" w:uiPriority="62" w:unhideWhenUsed="0"/>
+    <w:lsdException w:name="Medium Shading 1 Accent 4" w:semiHidden="0" w:uiPriority="63" w:unhideWhenUsed="0"/>
+    <w:lsdException w:name="Medium Shading 2 Accent 4" w:semiHidden="0" w:uiPriority="64" w:unhideWhenUsed="0"/>
+    <w:lsdException w:name="Medium List 1 Accent 4" w:semiHidden="0" w:uiPriority="65" w:unhideWhenUsed="0"/>
+    <w:lsdException w:name="Medium List 2 Accent 4" w:semiHidden="0" w:uiPriority="66" w:unhideWhenUsed="0"/>
+    <w:lsdException w:name="Medium Grid 1 Accent 4" w:semiHidden="0" w:uiPriority="67" w:unhideWhenUsed="0"/>
+    <w:lsdException w:name="Medium Grid 2 Accent 4" w:semiHidden="0" w:uiPriority="68" w:unhideWhenUsed="0"/>
+    <w:lsdException w:name="Medium Grid 3 Accent 4" w:semiHidden="0" w:uiPriority="69" w:unhideWhenUsed="0"/>
+    <w:lsdException w:name="Dark List Accent 4" w:semiHidden="0" w:uiPriority="70" w:unhideWhenUsed="0"/>
+    <w:lsdException w:name="Colorful Shading Accent 4" w:semiHidden="0" w:uiPriority="71" w:unhideWhenUsed="0"/>
+    <w:lsdException w:name="Colorful List Accent 4" w:semiHidden="0" w:uiPriority="72" w:unhideWhenUsed="0"/>
+    <w:lsdException w:name="Colorful Grid Accent 4" w:semiHidden="0" w:uiPriority="73" w:unhideWhenUsed="0"/>
+    <w:lsdException w:name="Light Shading Accent 5" w:semiHidden="0" w:uiPriority="60" w:unhideWhenUsed="0"/>
+    <w:lsdException w:name="Light List Accent 5" w:semiHidden="0" w:uiPriority="61" w:unhideWhenUsed="0"/>
+    <w:lsdException w:name="Light Grid Accent 5" w:semiHidden="0" w:uiPriority="62" w:unhideWhenUsed="0"/>
+    <w:lsdException w:name="Medium Shading 1 Accent 5" w:semiHidden="0" w:uiPriority="63" w:unhideWhenUsed="0"/>
+    <w:lsdException w:name="Medium Shading 2 Accent 5" w:semiHidden="0" w:uiPriority="64" w:unhideWhenUsed="0"/>
+    <w:lsdException w:name="Medium List 1 Accent 5" w:semiHidden="0" w:uiPriority="65" w:unhideWhenUsed="0"/>
+    <w:lsdException w:name="Medium List 2 Accent 5" w:semiHidden="0" w:uiPriority="66" w:unhideWhenUsed="0"/>
+    <w:lsdException w:name="Medium Grid 1 Accent 5" w:semiHidden="0" w:uiPriority="67" w:unhideWhenUsed="0"/>
+    <w:lsdException w:name="Medium Grid 2 Accent 5" w:semiHidden="0" w:uiPriority="68" w:unhideWhenUsed="0"/>
+    <w:lsdException w:name="Medium Grid 3 Accent 5" w:semiHidden="0" w:uiPriority="69" w:unhideWhenUsed="0"/>
+    <w:lsdException w:name="Dark List Accent 5" w:semiHidden="0" w:uiPriority="70" w:unhideWhenUsed="0"/>
+    <w:lsdException w:name="Colorful Shading Accent 5" w:semiHidden="0" w:uiPriority="71" w:unhideWhenUsed="0"/>
+    <w:lsdException w:name="Colorful List Accent 5" w:semiHidden="0" w:uiPriority="72" w:unhideWhenUsed="0"/>
+    <w:lsdException w:name="Colorful Grid Accent 5" w:semiHidden="0" w:uiPriority="73" w:unhideWhenUsed="0"/>
+    <w:lsdException w:name="Light Shading Accent 6" w:semiHidden="0" w:uiPriority="60" w:unhideWhenUsed="0"/>
+    <w:lsdException w:name="Light List Accent 6" w:semiHidden="0" w:uiPriority="61" w:unhideWhenUsed="0"/>
+    <w:lsdException w:name="Light Grid Accent 6" w:semiHidden="0" w:uiPriority="62" w:unhideWhenUsed="0"/>
+    <w:lsdException w:name="Medium Shading 1 Accent 6" w:semiHidden="0" w:uiPriority="63" w:unhideWhenUsed="0"/>
+    <w:lsdException w:name="Medium Shading 2 Accent 6" w:semiHidden="0" w:uiPriority="64" w:unhideWhenUsed="0"/>
+    <w:lsdException w:name="Medium List 1 Accent 6" w:semiHidden="0" w:uiPriority="65" w:unhideWhenUsed="0"/>
+    <w:lsdException w:name="Medium List 2 Accent 6" w:semiHidden="0" w:uiPriority="66" w:unhideWhenUsed="0"/>
+    <w:lsdException w:name="Medium Grid 1 Accent 6" w:semiHidden="0" w:uiPriority="67" w:unhideWhenUsed="0"/>
+    <w:lsdException w:name="Medium Grid 2 Accent 6" w:semiHidden="0" w:uiPriority="68" w:unhideWhenUsed="0"/>
+    <w:lsdException w:name="Medium Grid 3 Accent 6" w:semiHidden="0" w:uiPriority="69" w:unhideWhenUsed="0"/>
+    <w:lsdException w:name="Dark List Accent 6" w:semiHidden="0" w:uiPriority="70" w:unhideWhenUsed="0"/>
+    <w:lsdException w:name="Colorful Shading Accent 6" w:semiHidden="0" w:uiPriority="71" w:unhideWhenUsed="0"/>
+    <w:lsdException w:name="Colorful List Accent 6" w:semiHidden="0" w:uiPriority="72" w:unhideWhenUsed="0"/>
+    <w:lsdException w:name="Colorful Grid Accent 6" w:semiHidden="0" w:uiPriority="73" w:unhideWhenUsed="0"/>
+    <w:lsdException w:name="Subtle Emphasis" w:semiHidden="0" w:uiPriority="19" w:unhideWhenUsed="0" w:qFormat="1"/>
+    <w:lsdException w:name="Intense Emphasis" w:semiHidden="0" w:uiPriority="21" w:unhideWhenUsed="0" w:qFormat="1"/>
+    <w:lsdException w:name="Subtle Reference" w:semiHidden="0" w:uiPriority="31" w:unhideWhenUsed="0" w:qFormat="1"/>
+    <w:lsdException w:name="Intense Reference" w:semiHidden="0" w:uiPriority="32" w:unhideWhenUsed="0" w:qFormat="1"/>
+    <w:lsdException w:name="Book Title" w:semiHidden="0" w:uiPriority="33" w:unhideWhenUsed="0" w:qFormat="1"/>
+    <w:lsdException w:name="Bibliography" w:uiPriority="37"/>
+    <w:lsdException w:name="TOC Heading" w:uiPriority="39" w:qFormat="1"/>
   </w:latentStyles>
   <w:style w:type="paragraph" w:default="1" w:styleId="Normalny">
     <w:name w:val="Normal"/>
@@ -3227,6 +3486,7 @@
     <w:uiPriority w:val="99"/>
     <w:semiHidden/>
     <w:unhideWhenUsed/>
+    <w:qFormat/>
     <w:tblPr>
       <w:tblInd w:w="0" w:type="dxa"/>
       <w:tblCellMar>
@@ -3296,6 +3556,7 @@
   <w:style w:type="character" w:customStyle="1" w:styleId="ListLabel1">
     <w:name w:val="ListLabel 1"/>
     <w:qFormat/>
+    <w:rsid w:val="002C678D"/>
     <w:rPr>
       <w:sz w:val="20"/>
     </w:rPr>
@@ -3303,6 +3564,7 @@
   <w:style w:type="character" w:customStyle="1" w:styleId="ListLabel2">
     <w:name w:val="ListLabel 2"/>
     <w:qFormat/>
+    <w:rsid w:val="002C678D"/>
     <w:rPr>
       <w:sz w:val="20"/>
     </w:rPr>
@@ -3310,6 +3572,7 @@
   <w:style w:type="character" w:customStyle="1" w:styleId="ListLabel3">
     <w:name w:val="ListLabel 3"/>
     <w:qFormat/>
+    <w:rsid w:val="002C678D"/>
     <w:rPr>
       <w:sz w:val="20"/>
     </w:rPr>
@@ -3317,6 +3580,7 @@
   <w:style w:type="character" w:customStyle="1" w:styleId="ListLabel4">
     <w:name w:val="ListLabel 4"/>
     <w:qFormat/>
+    <w:rsid w:val="002C678D"/>
     <w:rPr>
       <w:sz w:val="20"/>
     </w:rPr>
@@ -3324,6 +3588,7 @@
   <w:style w:type="character" w:customStyle="1" w:styleId="ListLabel5">
     <w:name w:val="ListLabel 5"/>
     <w:qFormat/>
+    <w:rsid w:val="002C678D"/>
     <w:rPr>
       <w:sz w:val="20"/>
     </w:rPr>
@@ -3331,6 +3596,7 @@
   <w:style w:type="character" w:customStyle="1" w:styleId="ListLabel6">
     <w:name w:val="ListLabel 6"/>
     <w:qFormat/>
+    <w:rsid w:val="002C678D"/>
     <w:rPr>
       <w:sz w:val="20"/>
     </w:rPr>
@@ -3338,6 +3604,7 @@
   <w:style w:type="character" w:customStyle="1" w:styleId="ListLabel7">
     <w:name w:val="ListLabel 7"/>
     <w:qFormat/>
+    <w:rsid w:val="002C678D"/>
     <w:rPr>
       <w:sz w:val="20"/>
     </w:rPr>
@@ -3345,6 +3612,7 @@
   <w:style w:type="character" w:customStyle="1" w:styleId="ListLabel8">
     <w:name w:val="ListLabel 8"/>
     <w:qFormat/>
+    <w:rsid w:val="002C678D"/>
     <w:rPr>
       <w:sz w:val="20"/>
     </w:rPr>
@@ -3352,6 +3620,7 @@
   <w:style w:type="character" w:customStyle="1" w:styleId="ListLabel9">
     <w:name w:val="ListLabel 9"/>
     <w:qFormat/>
+    <w:rsid w:val="002C678D"/>
     <w:rPr>
       <w:sz w:val="20"/>
     </w:rPr>
@@ -3359,6 +3628,7 @@
   <w:style w:type="character" w:customStyle="1" w:styleId="ListLabel10">
     <w:name w:val="ListLabel 10"/>
     <w:qFormat/>
+    <w:rsid w:val="002C678D"/>
     <w:rPr>
       <w:rFonts w:ascii="Times New Roman" w:hAnsi="Times New Roman"/>
       <w:sz w:val="20"/>
@@ -3367,6 +3637,7 @@
   <w:style w:type="character" w:customStyle="1" w:styleId="ListLabel11">
     <w:name w:val="ListLabel 11"/>
     <w:qFormat/>
+    <w:rsid w:val="002C678D"/>
     <w:rPr>
       <w:sz w:val="20"/>
     </w:rPr>
@@ -3374,6 +3645,7 @@
   <w:style w:type="character" w:customStyle="1" w:styleId="ListLabel12">
     <w:name w:val="ListLabel 12"/>
     <w:qFormat/>
+    <w:rsid w:val="002C678D"/>
     <w:rPr>
       <w:sz w:val="20"/>
     </w:rPr>
@@ -3381,6 +3653,7 @@
   <w:style w:type="character" w:customStyle="1" w:styleId="ListLabel13">
     <w:name w:val="ListLabel 13"/>
     <w:qFormat/>
+    <w:rsid w:val="002C678D"/>
     <w:rPr>
       <w:sz w:val="20"/>
     </w:rPr>
@@ -3388,6 +3661,7 @@
   <w:style w:type="character" w:customStyle="1" w:styleId="ListLabel14">
     <w:name w:val="ListLabel 14"/>
     <w:qFormat/>
+    <w:rsid w:val="002C678D"/>
     <w:rPr>
       <w:sz w:val="20"/>
     </w:rPr>
@@ -3395,6 +3669,7 @@
   <w:style w:type="character" w:customStyle="1" w:styleId="ListLabel15">
     <w:name w:val="ListLabel 15"/>
     <w:qFormat/>
+    <w:rsid w:val="002C678D"/>
     <w:rPr>
       <w:sz w:val="20"/>
     </w:rPr>
@@ -3402,6 +3677,7 @@
   <w:style w:type="character" w:customStyle="1" w:styleId="ListLabel16">
     <w:name w:val="ListLabel 16"/>
     <w:qFormat/>
+    <w:rsid w:val="002C678D"/>
     <w:rPr>
       <w:sz w:val="20"/>
     </w:rPr>
@@ -3409,6 +3685,7 @@
   <w:style w:type="character" w:customStyle="1" w:styleId="ListLabel17">
     <w:name w:val="ListLabel 17"/>
     <w:qFormat/>
+    <w:rsid w:val="002C678D"/>
     <w:rPr>
       <w:sz w:val="20"/>
     </w:rPr>
@@ -3416,6 +3693,7 @@
   <w:style w:type="character" w:customStyle="1" w:styleId="ListLabel18">
     <w:name w:val="ListLabel 18"/>
     <w:qFormat/>
+    <w:rsid w:val="002C678D"/>
     <w:rPr>
       <w:sz w:val="20"/>
     </w:rPr>
@@ -3423,6 +3701,7 @@
   <w:style w:type="character" w:customStyle="1" w:styleId="ListLabel19">
     <w:name w:val="ListLabel 19"/>
     <w:qFormat/>
+    <w:rsid w:val="002C678D"/>
     <w:rPr>
       <w:rFonts w:ascii="Times New Roman" w:hAnsi="Times New Roman"/>
       <w:sz w:val="20"/>
@@ -3431,6 +3710,7 @@
   <w:style w:type="character" w:customStyle="1" w:styleId="ListLabel20">
     <w:name w:val="ListLabel 20"/>
     <w:qFormat/>
+    <w:rsid w:val="002C678D"/>
     <w:rPr>
       <w:sz w:val="20"/>
     </w:rPr>
@@ -3438,6 +3718,7 @@
   <w:style w:type="character" w:customStyle="1" w:styleId="ListLabel21">
     <w:name w:val="ListLabel 21"/>
     <w:qFormat/>
+    <w:rsid w:val="002C678D"/>
     <w:rPr>
       <w:sz w:val="20"/>
     </w:rPr>
@@ -3445,6 +3726,7 @@
   <w:style w:type="character" w:customStyle="1" w:styleId="ListLabel22">
     <w:name w:val="ListLabel 22"/>
     <w:qFormat/>
+    <w:rsid w:val="002C678D"/>
     <w:rPr>
       <w:sz w:val="20"/>
     </w:rPr>
@@ -3452,6 +3734,7 @@
   <w:style w:type="character" w:customStyle="1" w:styleId="ListLabel23">
     <w:name w:val="ListLabel 23"/>
     <w:qFormat/>
+    <w:rsid w:val="002C678D"/>
     <w:rPr>
       <w:sz w:val="20"/>
     </w:rPr>
@@ -3459,6 +3742,7 @@
   <w:style w:type="character" w:customStyle="1" w:styleId="ListLabel24">
     <w:name w:val="ListLabel 24"/>
     <w:qFormat/>
+    <w:rsid w:val="002C678D"/>
     <w:rPr>
       <w:sz w:val="20"/>
     </w:rPr>
@@ -3466,6 +3750,7 @@
   <w:style w:type="character" w:customStyle="1" w:styleId="ListLabel25">
     <w:name w:val="ListLabel 25"/>
     <w:qFormat/>
+    <w:rsid w:val="002C678D"/>
     <w:rPr>
       <w:sz w:val="20"/>
     </w:rPr>
@@ -3473,6 +3758,7 @@
   <w:style w:type="character" w:customStyle="1" w:styleId="ListLabel26">
     <w:name w:val="ListLabel 26"/>
     <w:qFormat/>
+    <w:rsid w:val="002C678D"/>
     <w:rPr>
       <w:sz w:val="20"/>
     </w:rPr>
@@ -3480,6 +3766,7 @@
   <w:style w:type="character" w:customStyle="1" w:styleId="ListLabel27">
     <w:name w:val="ListLabel 27"/>
     <w:qFormat/>
+    <w:rsid w:val="002C678D"/>
     <w:rPr>
       <w:sz w:val="20"/>
     </w:rPr>
@@ -3489,6 +3776,7 @@
     <w:basedOn w:val="Normalny"/>
     <w:next w:val="TextBody"/>
     <w:qFormat/>
+    <w:rsid w:val="002C678D"/>
     <w:pPr>
       <w:keepNext/>
       <w:spacing w:before="240" w:after="120"/>
@@ -3502,6 +3790,7 @@
   <w:style w:type="paragraph" w:customStyle="1" w:styleId="TextBody">
     <w:name w:val="Text Body"/>
     <w:basedOn w:val="Normalny"/>
+    <w:rsid w:val="002C678D"/>
     <w:pPr>
       <w:spacing w:after="140" w:line="288" w:lineRule="auto"/>
     </w:pPr>
@@ -3509,6 +3798,7 @@
   <w:style w:type="paragraph" w:styleId="Lista">
     <w:name w:val="List"/>
     <w:basedOn w:val="TextBody"/>
+    <w:rsid w:val="002C678D"/>
     <w:rPr>
       <w:rFonts w:cs="Mangal"/>
     </w:rPr>
@@ -3517,6 +3807,7 @@
     <w:name w:val="caption"/>
     <w:basedOn w:val="Normalny"/>
     <w:qFormat/>
+    <w:rsid w:val="002C678D"/>
     <w:pPr>
       <w:suppressLineNumbers/>
       <w:spacing w:before="120" w:after="120"/>
@@ -3533,6 +3824,7 @@
     <w:name w:val="Index"/>
     <w:basedOn w:val="Normalny"/>
     <w:qFormat/>
+    <w:rsid w:val="002C678D"/>
     <w:pPr>
       <w:suppressLineNumbers/>
     </w:pPr>

</xml_diff>